<commit_message>
add synchronization frequency and cavity rf frequency
</commit_message>
<xml_diff>
--- a/images/GSI control system.docx
+++ b/images/GSI control system.docx
@@ -96,8 +96,6 @@
         </w:rPr>
         <w:t xml:space="preserve">very </w:t>
       </w:r>
-      <w:bookmarkStart w:id="0" w:name="_GoBack"/>
-      <w:bookmarkEnd w:id="0"/>
       <w:r>
         <w:rPr>
           <w:rFonts w:ascii="Tahoma" w:hAnsi="Tahoma" w:eastAsia="Tahoma" w:cs="Tahoma"/>
@@ -737,8 +735,8 @@
                         <wps:cNvSpPr/>
                         <wps:spPr>
                           <a:xfrm>
-                            <a:off x="5487" y="4111"/>
-                            <a:ext cx="1000" cy="387"/>
+                            <a:off x="5427" y="3706"/>
+                            <a:ext cx="986" cy="792"/>
                           </a:xfrm>
                           <a:prstGeom prst="rect">
                             <a:avLst/>
@@ -772,9 +770,26 @@
                           <w:txbxContent>
                             <w:p>
                               <w:pPr>
+                                <w:keepNext w:val="0"/>
+                                <w:keepLines w:val="0"/>
+                                <w:pageBreakBefore w:val="0"/>
+                                <w:widowControl w:val="0"/>
+                                <w:kinsoku/>
+                                <w:wordWrap/>
+                                <w:overflowPunct/>
+                                <w:topLinePunct w:val="0"/>
+                                <w:autoSpaceDE/>
+                                <w:autoSpaceDN/>
+                                <w:bidi w:val="0"/>
+                                <w:adjustRightInd/>
+                                <w:snapToGrid/>
+                                <w:spacing w:line="180" w:lineRule="exact"/>
+                                <w:ind w:left="0" w:leftChars="0" w:right="0" w:rightChars="0" w:firstLine="0" w:firstLineChars="0"/>
                                 <w:jc w:val="both"/>
+                                <w:textAlignment w:val="auto"/>
+                                <w:outlineLvl w:val="9"/>
                                 <w:rPr>
-                                  <w:rFonts w:hint="eastAsia" w:eastAsiaTheme="minorEastAsia"/>
+                                  <w:rFonts w:hint="eastAsia"/>
                                   <w:color w:val="000000" w:themeColor="text1"/>
                                   <w:sz w:val="16"/>
                                   <w:szCs w:val="16"/>
@@ -799,58 +814,31 @@
                                     </w14:solidFill>
                                   </w14:textFill>
                                 </w:rPr>
-                                <w:t>Ext kicker</w:t>
+                                <w:t xml:space="preserve">Charge </w:t>
                               </w:r>
                             </w:p>
-                          </w:txbxContent>
-                        </wps:txbx>
-                        <wps:bodyPr rot="0" spcFirstLastPara="0" vertOverflow="overflow" horzOverflow="overflow" vert="horz" wrap="square" lIns="91440" tIns="45720" rIns="91440" bIns="45720" numCol="1" spcCol="0" rtlCol="0" fromWordArt="0" anchor="ctr" anchorCtr="0" forceAA="0" compatLnSpc="1">
-                          <a:noAutofit/>
-                        </wps:bodyPr>
-                      </wps:wsp>
-                      <wps:wsp>
-                        <wps:cNvPr id="16" name="矩形 16"/>
-                        <wps:cNvSpPr/>
-                        <wps:spPr>
-                          <a:xfrm>
-                            <a:off x="5517" y="5776"/>
-                            <a:ext cx="937" cy="387"/>
-                          </a:xfrm>
-                          <a:prstGeom prst="rect">
-                            <a:avLst/>
-                          </a:prstGeom>
-                          <a:solidFill>
-                            <a:srgbClr val="FFFF00">
-                              <a:alpha val="43000"/>
-                            </a:srgbClr>
-                          </a:solidFill>
-                          <a:ln>
-                            <a:noFill/>
-                          </a:ln>
-                        </wps:spPr>
-                        <wps:style>
-                          <a:lnRef idx="2">
-                            <a:schemeClr val="accent1">
-                              <a:shade val="50000"/>
-                            </a:schemeClr>
-                          </a:lnRef>
-                          <a:fillRef idx="1">
-                            <a:schemeClr val="accent1"/>
-                          </a:fillRef>
-                          <a:effectRef idx="0">
-                            <a:schemeClr val="accent1"/>
-                          </a:effectRef>
-                          <a:fontRef idx="minor">
-                            <a:schemeClr val="lt1"/>
-                          </a:fontRef>
-                        </wps:style>
-                        <wps:txbx>
-                          <w:txbxContent>
                             <w:p>
                               <w:pPr>
+                                <w:keepNext w:val="0"/>
+                                <w:keepLines w:val="0"/>
+                                <w:pageBreakBefore w:val="0"/>
+                                <w:widowControl w:val="0"/>
+                                <w:kinsoku/>
+                                <w:wordWrap/>
+                                <w:overflowPunct/>
+                                <w:topLinePunct w:val="0"/>
+                                <w:autoSpaceDE/>
+                                <w:autoSpaceDN/>
+                                <w:bidi w:val="0"/>
+                                <w:adjustRightInd/>
+                                <w:snapToGrid/>
+                                <w:spacing w:line="180" w:lineRule="exact"/>
+                                <w:ind w:left="0" w:leftChars="0" w:right="0" w:rightChars="0" w:firstLine="0" w:firstLineChars="0"/>
                                 <w:jc w:val="both"/>
+                                <w:textAlignment w:val="auto"/>
+                                <w:outlineLvl w:val="9"/>
                                 <w:rPr>
-                                  <w:rFonts w:hint="eastAsia" w:eastAsiaTheme="minorEastAsia"/>
+                                  <w:rFonts w:hint="eastAsia"/>
                                   <w:color w:val="000000" w:themeColor="text1"/>
                                   <w:sz w:val="16"/>
                                   <w:szCs w:val="16"/>
@@ -875,13 +863,8 @@
                                     </w14:solidFill>
                                   </w14:textFill>
                                 </w:rPr>
-                                <w:t>Inj kicker</w:t>
+                                <w:t>process of ext kicker</w:t>
                               </w:r>
-                            </w:p>
-                            <w:p>
-                              <w:pPr>
-                                <w:jc w:val="center"/>
-                              </w:pPr>
                             </w:p>
                           </w:txbxContent>
                         </wps:txbx>
@@ -1243,12 +1226,12 @@
                         </wps:cNvCnPr>
                         <wps:spPr>
                           <a:xfrm flipV="1">
-                            <a:off x="6454" y="5255"/>
-                            <a:ext cx="514" cy="715"/>
+                            <a:off x="6407" y="5255"/>
+                            <a:ext cx="561" cy="452"/>
                           </a:xfrm>
                           <a:prstGeom prst="bentConnector3">
                             <a:avLst>
-                              <a:gd name="adj1" fmla="val 15175"/>
+                              <a:gd name="adj1" fmla="val 18182"/>
                             </a:avLst>
                           </a:prstGeom>
                           <a:ln>
@@ -1279,8 +1262,8 @@
                         </wps:cNvCnPr>
                         <wps:spPr>
                           <a:xfrm>
-                            <a:off x="6487" y="4305"/>
-                            <a:ext cx="484" cy="834"/>
+                            <a:off x="6413" y="4102"/>
+                            <a:ext cx="558" cy="1037"/>
                           </a:xfrm>
                           <a:prstGeom prst="bentConnector3">
                             <a:avLst>
@@ -2305,15 +2288,6 @@
                           <a:ln w="6350">
                             <a:noFill/>
                           </a:ln>
-                          <a:extLst>
-                            <a:ext uri="{909E8E84-426E-40DD-AFC4-6F175D3DCCD1}">
-                              <a14:hiddenFill xmlns:a14="http://schemas.microsoft.com/office/drawing/2010/main">
-                                <a:solidFill>
-                                  <a:schemeClr val="lt1"/>
-                                </a:solidFill>
-                              </a14:hiddenFill>
-                            </a:ext>
-                          </a:extLst>
                         </wps:spPr>
                         <wps:style>
                           <a:lnRef idx="0">
@@ -2385,15 +2359,6 @@
                           <a:ln w="6350">
                             <a:noFill/>
                           </a:ln>
-                          <a:extLst>
-                            <a:ext uri="{909E8E84-426E-40DD-AFC4-6F175D3DCCD1}">
-                              <a14:hiddenFill xmlns:a14="http://schemas.microsoft.com/office/drawing/2010/main">
-                                <a:solidFill>
-                                  <a:schemeClr val="lt1"/>
-                                </a:solidFill>
-                              </a14:hiddenFill>
-                            </a:ext>
-                          </a:extLst>
                         </wps:spPr>
                         <wps:style>
                           <a:lnRef idx="0">
@@ -2515,6 +2480,219 @@
                         </wps:style>
                         <wps:bodyPr/>
                       </wps:wsp>
+                      <wps:wsp>
+                        <wps:cNvPr id="16" name="矩形 16"/>
+                        <wps:cNvSpPr/>
+                        <wps:spPr>
+                          <a:xfrm>
+                            <a:off x="5426" y="5251"/>
+                            <a:ext cx="981" cy="912"/>
+                          </a:xfrm>
+                          <a:prstGeom prst="rect">
+                            <a:avLst/>
+                          </a:prstGeom>
+                          <a:solidFill>
+                            <a:srgbClr val="FFFF00">
+                              <a:alpha val="43000"/>
+                            </a:srgbClr>
+                          </a:solidFill>
+                          <a:ln>
+                            <a:noFill/>
+                          </a:ln>
+                        </wps:spPr>
+                        <wps:style>
+                          <a:lnRef idx="2">
+                            <a:schemeClr val="accent1">
+                              <a:shade val="50000"/>
+                            </a:schemeClr>
+                          </a:lnRef>
+                          <a:fillRef idx="1">
+                            <a:schemeClr val="accent1"/>
+                          </a:fillRef>
+                          <a:effectRef idx="0">
+                            <a:schemeClr val="accent1"/>
+                          </a:effectRef>
+                          <a:fontRef idx="minor">
+                            <a:schemeClr val="lt1"/>
+                          </a:fontRef>
+                        </wps:style>
+                        <wps:txbx>
+                          <w:txbxContent>
+                            <w:p>
+                              <w:pPr>
+                                <w:keepNext w:val="0"/>
+                                <w:keepLines w:val="0"/>
+                                <w:pageBreakBefore w:val="0"/>
+                                <w:widowControl w:val="0"/>
+                                <w:kinsoku/>
+                                <w:wordWrap/>
+                                <w:overflowPunct/>
+                                <w:topLinePunct w:val="0"/>
+                                <w:autoSpaceDE/>
+                                <w:autoSpaceDN/>
+                                <w:bidi w:val="0"/>
+                                <w:adjustRightInd/>
+                                <w:snapToGrid/>
+                                <w:spacing w:line="180" w:lineRule="exact"/>
+                                <w:ind w:left="0" w:leftChars="0" w:right="0" w:rightChars="0" w:firstLine="0" w:firstLineChars="0"/>
+                                <w:jc w:val="both"/>
+                                <w:textAlignment w:val="auto"/>
+                                <w:outlineLvl w:val="9"/>
+                                <w:rPr>
+                                  <w:rFonts w:hint="eastAsia"/>
+                                  <w:color w:val="000000" w:themeColor="text1"/>
+                                  <w:sz w:val="16"/>
+                                  <w:szCs w:val="16"/>
+                                  <w:lang w:val="en-US" w:eastAsia="zh-CN"/>
+                                  <w14:textFill>
+                                    <w14:solidFill>
+                                      <w14:schemeClr w14:val="tx1"/>
+                                    </w14:solidFill>
+                                  </w14:textFill>
+                                </w:rPr>
+                              </w:pPr>
+                              <w:r>
+                                <w:rPr>
+                                  <w:rFonts w:hint="eastAsia"/>
+                                  <w:color w:val="000000" w:themeColor="text1"/>
+                                  <w:sz w:val="16"/>
+                                  <w:szCs w:val="16"/>
+                                  <w:lang w:val="en-US" w:eastAsia="zh-CN"/>
+                                  <w14:textFill>
+                                    <w14:solidFill>
+                                      <w14:schemeClr w14:val="tx1"/>
+                                    </w14:solidFill>
+                                  </w14:textFill>
+                                </w:rPr>
+                                <w:t xml:space="preserve">Charge </w:t>
+                              </w:r>
+                            </w:p>
+                            <w:p>
+                              <w:pPr>
+                                <w:keepNext w:val="0"/>
+                                <w:keepLines w:val="0"/>
+                                <w:pageBreakBefore w:val="0"/>
+                                <w:widowControl w:val="0"/>
+                                <w:kinsoku/>
+                                <w:wordWrap/>
+                                <w:overflowPunct/>
+                                <w:topLinePunct w:val="0"/>
+                                <w:autoSpaceDE/>
+                                <w:autoSpaceDN/>
+                                <w:bidi w:val="0"/>
+                                <w:adjustRightInd/>
+                                <w:snapToGrid/>
+                                <w:spacing w:line="180" w:lineRule="exact"/>
+                                <w:ind w:left="0" w:leftChars="0" w:right="0" w:rightChars="0" w:firstLine="0" w:firstLineChars="0"/>
+                                <w:jc w:val="both"/>
+                                <w:textAlignment w:val="auto"/>
+                                <w:outlineLvl w:val="9"/>
+                                <w:rPr>
+                                  <w:rFonts w:hint="eastAsia"/>
+                                  <w:color w:val="000000" w:themeColor="text1"/>
+                                  <w:sz w:val="16"/>
+                                  <w:szCs w:val="16"/>
+                                  <w:lang w:val="en-US" w:eastAsia="zh-CN"/>
+                                  <w14:textFill>
+                                    <w14:solidFill>
+                                      <w14:schemeClr w14:val="tx1"/>
+                                    </w14:solidFill>
+                                  </w14:textFill>
+                                </w:rPr>
+                              </w:pPr>
+                              <w:r>
+                                <w:rPr>
+                                  <w:rFonts w:hint="eastAsia"/>
+                                  <w:color w:val="000000" w:themeColor="text1"/>
+                                  <w:sz w:val="16"/>
+                                  <w:szCs w:val="16"/>
+                                  <w:lang w:val="en-US" w:eastAsia="zh-CN"/>
+                                  <w14:textFill>
+                                    <w14:solidFill>
+                                      <w14:schemeClr w14:val="tx1"/>
+                                    </w14:solidFill>
+                                  </w14:textFill>
+                                </w:rPr>
+                                <w:t>process of injection</w:t>
+                              </w:r>
+                            </w:p>
+                            <w:p>
+                              <w:pPr>
+                                <w:keepNext w:val="0"/>
+                                <w:keepLines w:val="0"/>
+                                <w:pageBreakBefore w:val="0"/>
+                                <w:widowControl w:val="0"/>
+                                <w:kinsoku/>
+                                <w:wordWrap/>
+                                <w:overflowPunct/>
+                                <w:topLinePunct w:val="0"/>
+                                <w:autoSpaceDE/>
+                                <w:autoSpaceDN/>
+                                <w:bidi w:val="0"/>
+                                <w:adjustRightInd/>
+                                <w:snapToGrid/>
+                                <w:spacing w:line="180" w:lineRule="exact"/>
+                                <w:ind w:left="0" w:leftChars="0" w:right="0" w:rightChars="0" w:firstLine="0" w:firstLineChars="0"/>
+                                <w:jc w:val="both"/>
+                                <w:textAlignment w:val="auto"/>
+                                <w:outlineLvl w:val="9"/>
+                                <w:rPr>
+                                  <w:rFonts w:hint="eastAsia" w:eastAsiaTheme="minorEastAsia"/>
+                                  <w:color w:val="000000" w:themeColor="text1"/>
+                                  <w:sz w:val="16"/>
+                                  <w:szCs w:val="16"/>
+                                  <w:lang w:val="en-US" w:eastAsia="zh-CN"/>
+                                  <w14:textFill>
+                                    <w14:solidFill>
+                                      <w14:schemeClr w14:val="tx1"/>
+                                    </w14:solidFill>
+                                  </w14:textFill>
+                                </w:rPr>
+                              </w:pPr>
+                              <w:r>
+                                <w:rPr>
+                                  <w:rFonts w:hint="eastAsia"/>
+                                  <w:color w:val="000000" w:themeColor="text1"/>
+                                  <w:sz w:val="16"/>
+                                  <w:szCs w:val="16"/>
+                                  <w:lang w:val="en-US" w:eastAsia="zh-CN"/>
+                                  <w14:textFill>
+                                    <w14:solidFill>
+                                      <w14:schemeClr w14:val="tx1"/>
+                                    </w14:solidFill>
+                                  </w14:textFill>
+                                </w:rPr>
+                                <w:t>kicker</w:t>
+                              </w:r>
+                            </w:p>
+                            <w:p>
+                              <w:pPr>
+                                <w:keepNext w:val="0"/>
+                                <w:keepLines w:val="0"/>
+                                <w:pageBreakBefore w:val="0"/>
+                                <w:widowControl w:val="0"/>
+                                <w:kinsoku/>
+                                <w:wordWrap/>
+                                <w:overflowPunct/>
+                                <w:topLinePunct w:val="0"/>
+                                <w:autoSpaceDE/>
+                                <w:autoSpaceDN/>
+                                <w:bidi w:val="0"/>
+                                <w:adjustRightInd/>
+                                <w:snapToGrid/>
+                                <w:spacing w:line="180" w:lineRule="exact"/>
+                                <w:ind w:left="0" w:leftChars="0" w:right="0" w:rightChars="0" w:firstLine="0" w:firstLineChars="0"/>
+                                <w:jc w:val="center"/>
+                                <w:textAlignment w:val="auto"/>
+                                <w:outlineLvl w:val="9"/>
+                              </w:pPr>
+                            </w:p>
+                          </w:txbxContent>
+                        </wps:txbx>
+                        <wps:bodyPr rot="0" spcFirstLastPara="0" vertOverflow="overflow" horzOverflow="overflow" vert="horz" wrap="square" lIns="91440" tIns="45720" rIns="91440" bIns="45720" numCol="1" spcCol="0" rtlCol="0" fromWordArt="0" anchor="ctr" anchorCtr="0" forceAA="0" compatLnSpc="1">
+                          <a:noAutofit/>
+                        </wps:bodyPr>
+                      </wps:wsp>
                     </wpg:wgp>
                   </a:graphicData>
                 </a:graphic>
@@ -2523,9 +2701,9 @@
           </mc:Choice>
           <mc:Fallback>
             <w:pict>
-              <v:group id="_x0000_s1026" o:spid="_x0000_s1026" o:spt="203" style="position:absolute;left:0pt;margin-left:-91.5pt;margin-top:0.1pt;height:296.75pt;width:591.1pt;z-index:251658240;mso-width-relative:page;mso-height-relative:page;" coordorigin="1629,3285" coordsize="11822,5935" o:gfxdata="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">
+              <v:group id="_x0000_s1026" o:spid="_x0000_s1026" o:spt="203" style="position:absolute;left:0pt;margin-left:-91.5pt;margin-top:0.1pt;height:296.75pt;width:591.1pt;z-index:251658240;mso-width-relative:page;mso-height-relative:page;" coordorigin="1629,3285" coordsize="11822,5935" o:gfxdata="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">
                 <o:lock v:ext="edit" aspectratio="f"/>
-                <v:shape id="_x0000_s1026" o:spid="_x0000_s1026" o:spt="202" type="#_x0000_t202" style="position:absolute;left:12709;top:4371;height:488;width:725;" fillcolor="#FFFFFF [3201]" filled="t" stroked="f" coordsize="21600,21600" o:gfxdata="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">
+                <v:shape id="_x0000_s1026" o:spid="_x0000_s1026" o:spt="202" type="#_x0000_t202" style="position:absolute;left:12709;top:4371;height:488;width:725;" fillcolor="#FFFFFF [3201]" filled="t" stroked="f" coordsize="21600,21600" o:gfxdata="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">
                   <v:fill on="t" focussize="0,0"/>
                   <v:stroke on="f" weight="0.5pt"/>
                   <v:imagedata o:title=""/>
@@ -2550,19 +2728,19 @@
                     </w:txbxContent>
                   </v:textbox>
                 </v:shape>
-                <v:shape id="_x0000_s1026" o:spid="_x0000_s1026" o:spt="32" type="#_x0000_t32" style="position:absolute;left:2584;top:4451;flip:y;height:30;width:10332;" filled="f" stroked="t" coordsize="21600,21600" o:gfxdata="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">
+                <v:shape id="_x0000_s1026" o:spid="_x0000_s1026" o:spt="32" type="#_x0000_t32" style="position:absolute;left:2584;top:4451;flip:y;height:30;width:10332;" filled="f" stroked="t" coordsize="21600,21600" o:gfxdata="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">
                   <v:fill on="f" focussize="0,0"/>
                   <v:stroke weight="0.5pt" color="#000000 [3213]" miterlimit="8" joinstyle="miter" endarrow="open"/>
                   <v:imagedata o:title=""/>
                   <o:lock v:ext="edit" aspectratio="f"/>
                 </v:shape>
-                <v:shape id="_x0000_s1026" o:spid="_x0000_s1026" o:spt="32" type="#_x0000_t32" style="position:absolute;left:2524;top:6146;flip:y;height:15;width:10332;" filled="f" stroked="t" coordsize="21600,21600" o:gfxdata="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">
+                <v:shape id="_x0000_s1026" o:spid="_x0000_s1026" o:spt="32" type="#_x0000_t32" style="position:absolute;left:2524;top:6146;flip:y;height:15;width:10332;" filled="f" stroked="t" coordsize="21600,21600" o:gfxdata="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">
                   <v:fill on="f" focussize="0,0"/>
                   <v:stroke weight="0.5pt" color="#000000 [3213]" miterlimit="8" joinstyle="miter" endarrow="open"/>
                   <v:imagedata o:title=""/>
                   <o:lock v:ext="edit" aspectratio="f"/>
                 </v:shape>
-                <v:shape id="_x0000_s1026" o:spid="_x0000_s1026" o:spt="202" type="#_x0000_t202" style="position:absolute;left:12726;top:6191;height:488;width:725;" fillcolor="#FFFFFF [3201]" filled="t" stroked="f" coordsize="21600,21600" o:gfxdata="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">
+                <v:shape id="_x0000_s1026" o:spid="_x0000_s1026" o:spt="202" type="#_x0000_t202" style="position:absolute;left:12726;top:6191;height:488;width:725;" fillcolor="#FFFFFF [3201]" filled="t" stroked="f" coordsize="21600,21600" o:gfxdata="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">
                   <v:fill on="t" focussize="0,0"/>
                   <v:stroke on="f" weight="0.5pt"/>
                   <v:imagedata o:title=""/>
@@ -2587,7 +2765,7 @@
                     </w:txbxContent>
                   </v:textbox>
                 </v:shape>
-                <v:shape id="_x0000_s1026" o:spid="_x0000_s1026" o:spt="202" type="#_x0000_t202" style="position:absolute;left:1675;top:3613;height:750;width:1737;" fillcolor="#FFFFFF [3201]" filled="t" stroked="f" coordsize="21600,21600" o:gfxdata="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">
+                <v:shape id="_x0000_s1026" o:spid="_x0000_s1026" o:spt="202" type="#_x0000_t202" style="position:absolute;left:1675;top:3613;height:750;width:1737;" fillcolor="#FFFFFF [3201]" filled="t" stroked="f" coordsize="21600,21600" o:gfxdata="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">
                   <v:fill on="t" focussize="0,0"/>
                   <v:stroke on="f" weight="0.5pt"/>
                   <v:imagedata o:title=""/>
@@ -2618,7 +2796,7 @@
                     </w:txbxContent>
                   </v:textbox>
                 </v:shape>
-                <v:shape id="_x0000_s1026" o:spid="_x0000_s1026" o:spt="202" type="#_x0000_t202" style="position:absolute;left:1629;top:5178;height:488;width:2150;" fillcolor="#FFFFFF [3201]" filled="t" stroked="f" coordsize="21600,21600" o:gfxdata="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">
+                <v:shape id="_x0000_s1026" o:spid="_x0000_s1026" o:spt="202" type="#_x0000_t202" style="position:absolute;left:1629;top:5178;height:488;width:2150;" fillcolor="#FFFFFF [3201]" filled="t" stroked="f" coordsize="21600,21600" o:gfxdata="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">
                   <v:fill on="t" focussize="0,0"/>
                   <v:stroke on="f" weight="0.5pt"/>
                   <v:imagedata o:title=""/>
@@ -2649,7 +2827,7 @@
                     </w:txbxContent>
                   </v:textbox>
                 </v:shape>
-                <v:rect id="_x0000_s1026" o:spid="_x0000_s1026" o:spt="1" style="position:absolute;left:2684;top:4096;height:387;width:1575;v-text-anchor:middle;" fillcolor="#FF0000" filled="t" stroked="f" coordsize="21600,21600" o:gfxdata="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">
+                <v:rect id="_x0000_s1026" o:spid="_x0000_s1026" o:spt="1" style="position:absolute;left:2684;top:4096;height:387;width:1575;v-text-anchor:middle;" fillcolor="#FF0000" filled="t" stroked="f" coordsize="21600,21600" o:gfxdata="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">
                   <v:fill on="t" opacity="28180f" focussize="0,0"/>
                   <v:stroke on="f" weight="1pt" miterlimit="8" joinstyle="miter"/>
                   <v:imagedata o:title=""/>
@@ -2668,13 +2846,13 @@
                     </w:txbxContent>
                   </v:textbox>
                 </v:rect>
-                <v:rect id="_x0000_s1026" o:spid="_x0000_s1026" o:spt="1" style="position:absolute;left:2761;top:5760;height:387;width:763;v-text-anchor:middle;" fillcolor="#FF0000" filled="t" stroked="f" coordsize="21600,21600" o:gfxdata="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">
+                <v:rect id="_x0000_s1026" o:spid="_x0000_s1026" o:spt="1" style="position:absolute;left:2761;top:5760;height:387;width:763;v-text-anchor:middle;" fillcolor="#FF0000" filled="t" stroked="f" coordsize="21600,21600" o:gfxdata="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">
                   <v:fill on="t" opacity="28180f" focussize="0,0"/>
                   <v:stroke on="f" weight="1pt" miterlimit="8" joinstyle="miter"/>
                   <v:imagedata o:title=""/>
                   <o:lock v:ext="edit" aspectratio="f"/>
                 </v:rect>
-                <v:shape id="_x0000_s1026" o:spid="_x0000_s1026" style="position:absolute;left:4418;top:4926;height:728;width:785;rotation:-10354688f;v-text-anchor:middle;" filled="f" stroked="t" coordsize="785,728" o:gfxdata="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" path="m659,630c589,690,495,727,392,727c176,727,0,564,0,363c0,162,176,-1,392,-1xe">
+                <v:shape id="_x0000_s1026" o:spid="_x0000_s1026" style="position:absolute;left:4418;top:4926;height:728;width:785;rotation:-10354688f;v-text-anchor:middle;" filled="f" stroked="t" coordsize="785,728" o:gfxdata="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" path="m659,630c589,690,495,727,392,727c176,727,0,564,0,363c0,162,176,-1,392,-1xe">
                   <v:path o:connectlocs="659,630;392,0;525,315" o:connectangles="41,247,-21"/>
                   <v:fill on="f" focussize="0,0"/>
                   <v:stroke weight="1pt" color="#000000 [3213]" miterlimit="8" joinstyle="miter"/>
@@ -2693,19 +2871,19 @@
                   <v:imagedata o:title=""/>
                   <o:lock v:ext="edit" aspectratio="f"/>
                 </v:shape>
-                <v:rect id="_x0000_s1026" o:spid="_x0000_s1026" o:spt="1" style="position:absolute;left:4671;top:5377;height:137;width:213;v-text-anchor:middle;" filled="f" stroked="f" coordsize="21600,21600" o:gfxdata="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">
+                <v:rect id="_x0000_s1026" o:spid="_x0000_s1026" o:spt="1" style="position:absolute;left:4671;top:5377;height:137;width:213;v-text-anchor:middle;" filled="f" stroked="f" coordsize="21600,21600" o:gfxdata="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">
                   <v:fill on="f" focussize="0,0"/>
                   <v:stroke on="f" weight="1pt" miterlimit="8" joinstyle="miter"/>
                   <v:imagedata o:title=""/>
                   <o:lock v:ext="edit" aspectratio="f"/>
                 </v:rect>
-                <v:rect id="_x0000_s1026" o:spid="_x0000_s1026" o:spt="1" style="position:absolute;left:4661;top:5100;height:137;width:213;v-text-anchor:middle;" filled="f" stroked="f" coordsize="21600,21600" o:gfxdata="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">
+                <v:rect id="_x0000_s1026" o:spid="_x0000_s1026" o:spt="1" style="position:absolute;left:4661;top:5100;height:137;width:213;v-text-anchor:middle;" filled="f" stroked="f" coordsize="21600,21600" o:gfxdata="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">
                   <v:fill on="f" focussize="0,0"/>
                   <v:stroke on="f" weight="1pt" miterlimit="8" joinstyle="miter"/>
                   <v:imagedata o:title=""/>
                   <o:lock v:ext="edit" aspectratio="f"/>
                 </v:rect>
-                <v:rect id="_x0000_s1026" o:spid="_x0000_s1026" o:spt="1" style="position:absolute;left:5487;top:4111;height:387;width:1000;v-text-anchor:middle;" fillcolor="#FFFF00" filled="t" stroked="f" coordsize="21600,21600" o:gfxdata="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">
+                <v:rect id="_x0000_s1026" o:spid="_x0000_s1026" o:spt="1" style="position:absolute;left:5427;top:3706;height:792;width:986;v-text-anchor:middle;" fillcolor="#FFFF00" filled="t" stroked="f" coordsize="21600,21600" o:gfxdata="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">
                   <v:fill on="t" opacity="28180f" focussize="0,0"/>
                   <v:stroke on="f" weight="1pt" miterlimit="8" joinstyle="miter"/>
                   <v:imagedata o:title=""/>
@@ -2714,9 +2892,26 @@
                     <w:txbxContent>
                       <w:p>
                         <w:pPr>
+                          <w:keepNext w:val="0"/>
+                          <w:keepLines w:val="0"/>
+                          <w:pageBreakBefore w:val="0"/>
+                          <w:widowControl w:val="0"/>
+                          <w:kinsoku/>
+                          <w:wordWrap/>
+                          <w:overflowPunct/>
+                          <w:topLinePunct w:val="0"/>
+                          <w:autoSpaceDE/>
+                          <w:autoSpaceDN/>
+                          <w:bidi w:val="0"/>
+                          <w:adjustRightInd/>
+                          <w:snapToGrid/>
+                          <w:spacing w:line="180" w:lineRule="exact"/>
+                          <w:ind w:left="0" w:leftChars="0" w:right="0" w:rightChars="0" w:firstLine="0" w:firstLineChars="0"/>
                           <w:jc w:val="both"/>
+                          <w:textAlignment w:val="auto"/>
+                          <w:outlineLvl w:val="9"/>
                           <w:rPr>
-                            <w:rFonts w:hint="eastAsia" w:eastAsiaTheme="minorEastAsia"/>
+                            <w:rFonts w:hint="eastAsia"/>
                             <w:color w:val="000000" w:themeColor="text1"/>
                             <w:sz w:val="16"/>
                             <w:szCs w:val="16"/>
@@ -2741,24 +2936,31 @@
                               </w14:solidFill>
                             </w14:textFill>
                           </w:rPr>
-                          <w:t>Ext kicker</w:t>
+                          <w:t xml:space="preserve">Charge </w:t>
                         </w:r>
                       </w:p>
-                    </w:txbxContent>
-                  </v:textbox>
-                </v:rect>
-                <v:rect id="_x0000_s1026" o:spid="_x0000_s1026" o:spt="1" style="position:absolute;left:5517;top:5776;height:387;width:937;v-text-anchor:middle;" fillcolor="#FFFF00" filled="t" stroked="f" coordsize="21600,21600" o:gfxdata="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">
-                  <v:fill on="t" opacity="28180f" focussize="0,0"/>
-                  <v:stroke on="f" weight="1pt" miterlimit="8" joinstyle="miter"/>
-                  <v:imagedata o:title=""/>
-                  <o:lock v:ext="edit" aspectratio="f"/>
-                  <v:textbox>
-                    <w:txbxContent>
                       <w:p>
                         <w:pPr>
+                          <w:keepNext w:val="0"/>
+                          <w:keepLines w:val="0"/>
+                          <w:pageBreakBefore w:val="0"/>
+                          <w:widowControl w:val="0"/>
+                          <w:kinsoku/>
+                          <w:wordWrap/>
+                          <w:overflowPunct/>
+                          <w:topLinePunct w:val="0"/>
+                          <w:autoSpaceDE/>
+                          <w:autoSpaceDN/>
+                          <w:bidi w:val="0"/>
+                          <w:adjustRightInd/>
+                          <w:snapToGrid/>
+                          <w:spacing w:line="180" w:lineRule="exact"/>
+                          <w:ind w:left="0" w:leftChars="0" w:right="0" w:rightChars="0" w:firstLine="0" w:firstLineChars="0"/>
                           <w:jc w:val="both"/>
+                          <w:textAlignment w:val="auto"/>
+                          <w:outlineLvl w:val="9"/>
                           <w:rPr>
-                            <w:rFonts w:hint="eastAsia" w:eastAsiaTheme="minorEastAsia"/>
+                            <w:rFonts w:hint="eastAsia"/>
                             <w:color w:val="000000" w:themeColor="text1"/>
                             <w:sz w:val="16"/>
                             <w:szCs w:val="16"/>
@@ -2783,91 +2985,86 @@
                               </w14:solidFill>
                             </w14:textFill>
                           </w:rPr>
-                          <w:t>Inj kicker</w:t>
+                          <w:t>process of ext kicker</w:t>
                         </w:r>
-                      </w:p>
-                      <w:p>
-                        <w:pPr>
-                          <w:jc w:val="center"/>
-                        </w:pPr>
                       </w:p>
                     </w:txbxContent>
                   </v:textbox>
                 </v:rect>
-                <v:shape id="_x0000_s1026" o:spid="_x0000_s1026" o:spt="34" type="#_x0000_t34" style="position:absolute;left:5502;top:4305;flip:x y;height:1665;width:30;rotation:11796480f;" filled="f" stroked="t" coordsize="21600,21600" o:gfxdata="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" adj="-129600">
+                <v:shape id="_x0000_s1026" o:spid="_x0000_s1026" o:spt="34" type="#_x0000_t34" style="position:absolute;left:5502;top:4305;flip:x y;height:1665;width:30;rotation:11796480f;" filled="f" stroked="t" coordsize="21600,21600" o:gfxdata="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" adj="-129600">
                   <v:fill on="f" focussize="0,0"/>
                   <v:stroke weight="0.5pt" color="#5B9BD5 [3204]" miterlimit="8" joinstyle="miter"/>
                   <v:imagedata o:title=""/>
                   <o:lock v:ext="edit" aspectratio="f"/>
                 </v:shape>
-                <v:line id="_x0000_s1026" o:spid="_x0000_s1026" o:spt="20" style="position:absolute;left:5196;top:5277;height:1;width:135;" filled="f" stroked="t" coordsize="21600,21600" o:gfxdata="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">
+                <v:line id="_x0000_s1026" o:spid="_x0000_s1026" o:spt="20" style="position:absolute;left:5196;top:5277;height:1;width:135;" filled="f" stroked="t" coordsize="21600,21600" o:gfxdata="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">
                   <v:fill on="f" focussize="0,0"/>
                   <v:stroke weight="0.5pt" color="#5B9BD5 [3204]" miterlimit="8" joinstyle="miter" endarrow="oval"/>
                   <v:imagedata o:title=""/>
                   <o:lock v:ext="edit" aspectratio="f"/>
                 </v:line>
-                <v:rect id="_x0000_s1026" o:spid="_x0000_s1026" o:spt="1" style="position:absolute;left:4911;top:5617;height:137;width:213;v-text-anchor:middle;" filled="f" stroked="f" coordsize="21600,21600" o:gfxdata="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">
+                <v:rect id="_x0000_s1026" o:spid="_x0000_s1026" o:spt="1" style="position:absolute;left:4911;top:5617;height:137;width:213;v-text-anchor:middle;" filled="f" stroked="f" coordsize="21600,21600" o:gfxdata="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">
                   <v:fill on="f" focussize="0,0"/>
                   <v:stroke on="f" weight="1pt" miterlimit="8" joinstyle="miter"/>
                   <v:imagedata o:title=""/>
                   <o:lock v:ext="edit" aspectratio="f"/>
                 </v:rect>
-                <v:rect id="_x0000_s1026" o:spid="_x0000_s1026" o:spt="1" style="position:absolute;left:4901;top:5340;height:137;width:213;v-text-anchor:middle;" filled="f" stroked="f" coordsize="21600,21600" o:gfxdata="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">
+                <v:rect id="_x0000_s1026" o:spid="_x0000_s1026" o:spt="1" style="position:absolute;left:4901;top:5340;height:137;width:213;v-text-anchor:middle;" filled="f" stroked="f" coordsize="21600,21600" o:gfxdata="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">
                   <v:fill on="f" focussize="0,0"/>
                   <v:stroke on="f" weight="1pt" miterlimit="8" joinstyle="miter"/>
                   <v:imagedata o:title=""/>
                   <o:lock v:ext="edit" aspectratio="f"/>
                 </v:rect>
-                <v:rect id="_x0000_s1026" o:spid="_x0000_s1026" o:spt="1" style="position:absolute;left:6981;top:5347;height:137;width:293;v-text-anchor:middle;" filled="f" stroked="f" coordsize="21600,21600" o:gfxdata="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">
+                <v:rect id="_x0000_s1026" o:spid="_x0000_s1026" o:spt="1" style="position:absolute;left:6981;top:5347;height:137;width:293;v-text-anchor:middle;" filled="f" stroked="f" coordsize="21600,21600" o:gfxdata="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">
                   <v:fill on="f" focussize="0,0"/>
                   <v:stroke on="f" weight="1pt" miterlimit="8" joinstyle="miter"/>
                   <v:imagedata o:title=""/>
                   <o:lock v:ext="edit" aspectratio="f"/>
                 </v:rect>
-                <v:rect id="_x0000_s1026" o:spid="_x0000_s1026" o:spt="1" style="position:absolute;left:7021;top:5040;height:137;width:213;v-text-anchor:middle;" filled="f" stroked="f" coordsize="21600,21600" o:gfxdata="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">
+                <v:rect id="_x0000_s1026" o:spid="_x0000_s1026" o:spt="1" style="position:absolute;left:7021;top:5040;height:137;width:213;v-text-anchor:middle;" filled="f" stroked="f" coordsize="21600,21600" o:gfxdata="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">
                   <v:fill on="f" focussize="0,0"/>
                   <v:stroke on="f" weight="1pt" miterlimit="8" joinstyle="miter"/>
                   <v:imagedata o:title=""/>
                   <o:lock v:ext="edit" aspectratio="f"/>
                 </v:rect>
-                <v:line id="_x0000_s1026" o:spid="_x0000_s1026" o:spt="20" style="position:absolute;left:7496;top:5247;height:2;width:295;" filled="f" stroked="t" coordsize="21600,21600" o:gfxdata="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">
+                <v:line id="_x0000_s1026" o:spid="_x0000_s1026" o:spt="20" style="position:absolute;left:7496;top:5247;height:2;width:295;" filled="f" stroked="t" coordsize="21600,21600" o:gfxdata="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">
                   <v:fill on="f" focussize="0,0"/>
                   <v:stroke weight="0.5pt" color="#5B9BD5 [3204]" miterlimit="8" joinstyle="miter"/>
                   <v:imagedata o:title=""/>
                   <o:lock v:ext="edit" aspectratio="f"/>
                 </v:line>
-                <v:rect id="_x0000_s1026" o:spid="_x0000_s1026" o:spt="1" style="position:absolute;left:6881;top:5027;height:137;width:213;v-text-anchor:middle;" filled="f" stroked="f" coordsize="21600,21600" o:gfxdata="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">
+                <v:rect id="_x0000_s1026" o:spid="_x0000_s1026" o:spt="1" style="position:absolute;left:6881;top:5027;height:137;width:213;v-text-anchor:middle;" filled="f" stroked="f" coordsize="21600,21600" o:gfxdata="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">
                   <v:fill on="f" focussize="0,0"/>
                   <v:stroke on="f" weight="1pt" miterlimit="8" joinstyle="miter"/>
                   <v:imagedata o:title=""/>
                   <o:lock v:ext="edit" aspectratio="f"/>
                 </v:rect>
-                <v:rect id="_x0000_s1026" o:spid="_x0000_s1026" o:spt="1" style="position:absolute;left:6971;top:5070;height:137;width:213;v-text-anchor:middle;" filled="f" stroked="f" coordsize="21600,21600" o:gfxdata="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">
+                <v:rect id="_x0000_s1026" o:spid="_x0000_s1026" o:spt="1" style="position:absolute;left:6971;top:5070;height:137;width:213;v-text-anchor:middle;" filled="f" stroked="f" coordsize="21600,21600" o:gfxdata="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">
                   <v:fill on="f" focussize="0,0"/>
                   <v:stroke on="f" weight="1pt" miterlimit="8" joinstyle="miter"/>
                   <v:imagedata o:title=""/>
                   <o:lock v:ext="edit" aspectratio="f"/>
                 </v:rect>
-                <v:shape id="_x0000_s1026" o:spid="_x0000_s1026" style="position:absolute;left:6718;top:4896;height:728;width:785;rotation:-10354688f;v-text-anchor:middle;" filled="f" stroked="t" coordsize="785,728" o:gfxdata="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" path="m659,630c589,690,495,727,392,727c176,727,0,564,0,363c0,162,176,-1,392,-1xe">
+                <v:shape id="_x0000_s1026" o:spid="_x0000_s1026" style="position:absolute;left:6718;top:4896;height:728;width:785;rotation:-10354688f;v-text-anchor:middle;" filled="f" stroked="t" coordsize="785,728" o:gfxdata="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" path="m659,630c589,690,495,727,392,727c176,727,0,564,0,363c0,162,176,-1,392,-1xe">
                   <v:path o:connectlocs="659,630;392,0;525,315" o:connectangles="41,247,-21"/>
                   <v:fill on="f" focussize="0,0"/>
                   <v:stroke weight="1pt" color="#000000 [3213]" miterlimit="8" joinstyle="miter"/>
                   <v:imagedata o:title=""/>
                   <o:lock v:ext="edit" aspectratio="f"/>
                 </v:shape>
-                <v:shape id="_x0000_s1026" o:spid="_x0000_s1026" o:spt="34" type="#_x0000_t34" style="position:absolute;left:6454;top:5255;flip:y;height:715;width:514;" filled="f" stroked="t" coordsize="21600,21600" o:gfxdata="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" adj="3278">
+                <v:shape id="_x0000_s1026" o:spid="_x0000_s1026" o:spt="34" type="#_x0000_t34" style="position:absolute;left:6407;top:5255;flip:y;height:452;width:561;" filled="f" stroked="t" coordsize="21600,21600" o:gfxdata="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" adj="3927">
                   <v:fill on="f" focussize="0,0"/>
                   <v:stroke weight="0.5pt" color="#5B9BD5 [3204]" miterlimit="8" joinstyle="miter" endarrow="open"/>
                   <v:imagedata o:title=""/>
                   <o:lock v:ext="edit" aspectratio="f"/>
                 </v:shape>
-                <v:shape id="_x0000_s1026" o:spid="_x0000_s1026" o:spt="34" type="#_x0000_t34" style="position:absolute;left:6487;top:4305;height:834;width:484;" filled="f" stroked="t" coordsize="21600,21600" o:gfxdata="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" adj="10800">
+                <v:shape id="_x0000_s1026" o:spid="_x0000_s1026" o:spt="34" type="#_x0000_t34" style="position:absolute;left:6413;top:4102;height:1037;width:558;" filled="f" stroked="t" coordsize="21600,21600" o:gfxdata="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" adj="10800">
                   <v:fill on="f" focussize="0,0"/>
                   <v:stroke weight="0.5pt" color="#5B9BD5 [3204]" miterlimit="8" joinstyle="miter" endarrow="open"/>
                   <v:imagedata o:title=""/>
                   <o:lock v:ext="edit" aspectratio="f"/>
                 </v:shape>
-                <v:rect id="_x0000_s1026" o:spid="_x0000_s1026" o:spt="1" style="position:absolute;left:7791;top:4909;height:790;width:1241;v-text-anchor:middle;" fillcolor="#FFFFFF [3212]" filled="t" stroked="t" coordsize="21600,21600" o:gfxdata="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">
+                <v:rect id="_x0000_s1026" o:spid="_x0000_s1026" o:spt="1" style="position:absolute;left:7791;top:4909;height:790;width:1241;v-text-anchor:middle;" fillcolor="#FFFFFF [3212]" filled="t" stroked="t" coordsize="21600,21600" o:gfxdata="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">
                   <v:fill on="t" focussize="0,0"/>
                   <v:stroke weight="0.25pt" color="#000000 [3213]" miterlimit="8" joinstyle="miter"/>
                   <v:imagedata o:title=""/>
@@ -2895,7 +3092,7 @@
                     </w:txbxContent>
                   </v:textbox>
                 </v:rect>
-                <v:rect id="_x0000_s1026" o:spid="_x0000_s1026" o:spt="1" style="position:absolute;left:5871;top:6969;height:820;width:1695;v-text-anchor:middle;" fillcolor="#FFFFFF [3212]" filled="t" stroked="t" coordsize="21600,21600" o:gfxdata="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">
+                <v:rect id="_x0000_s1026" o:spid="_x0000_s1026" o:spt="1" style="position:absolute;left:5871;top:6969;height:820;width:1695;v-text-anchor:middle;" fillcolor="#FFFFFF [3212]" filled="t" stroked="t" coordsize="21600,21600" o:gfxdata="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">
                   <v:fill on="t" focussize="0,0"/>
                   <v:stroke weight="0.25pt" color="#000000 [3213]" miterlimit="8" joinstyle="miter"/>
                   <v:imagedata o:title=""/>
@@ -2929,7 +3126,7 @@
                   <v:imagedata o:title=""/>
                   <o:lock v:ext="edit" aspectratio="f"/>
                 </v:shape>
-                <v:shape id="_x0000_s1026" o:spid="_x0000_s1026" o:spt="202" type="#_x0000_t202" style="position:absolute;left:7297;top:8732;height:488;width:1713;" fillcolor="#FFFFFF [3201]" filled="t" stroked="t" coordsize="21600,21600" o:gfxdata="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">
+                <v:shape id="_x0000_s1026" o:spid="_x0000_s1026" o:spt="202" type="#_x0000_t202" style="position:absolute;left:7297;top:8732;height:488;width:1713;" fillcolor="#FFFFFF [3201]" filled="t" stroked="t" coordsize="21600,21600" o:gfxdata="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">
                   <v:fill on="t" focussize="0,0"/>
                   <v:stroke weight="0.5pt" color="#000000 [3213]" joinstyle="round"/>
                   <v:imagedata o:title=""/>
@@ -2962,7 +3159,7 @@
                     </w:txbxContent>
                   </v:textbox>
                 </v:shape>
-                <v:shape id="_x0000_s1026" o:spid="_x0000_s1026" o:spt="202" type="#_x0000_t202" style="position:absolute;left:4569;top:8688;height:488;width:1446;" fillcolor="#FFFFFF [3201]" filled="t" stroked="t" coordsize="21600,21600" o:gfxdata="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">
+                <v:shape id="_x0000_s1026" o:spid="_x0000_s1026" o:spt="202" type="#_x0000_t202" style="position:absolute;left:4569;top:8688;height:488;width:1446;" fillcolor="#FFFFFF [3201]" filled="t" stroked="t" coordsize="21600,21600" o:gfxdata="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">
                   <v:fill on="t" focussize="0,0"/>
                   <v:stroke weight="0.5pt" color="#000000 [3213]" joinstyle="round"/>
                   <v:imagedata o:title=""/>
@@ -3098,7 +3295,7 @@
                   <v:imagedata o:title=""/>
                   <o:lock v:ext="edit" aspectratio="f"/>
                 </v:shape>
-                <v:shape id="_x0000_s1026" o:spid="_x0000_s1026" o:spt="202" type="#_x0000_t202" style="position:absolute;left:7260;top:3285;height:440;width:2315;" fillcolor="#FFFFFF [3201]" filled="t" stroked="f" coordsize="21600,21600" o:gfxdata="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">
+                <v:shape id="_x0000_s1026" o:spid="_x0000_s1026" o:spt="202" type="#_x0000_t202" style="position:absolute;left:7260;top:3285;height:440;width:2315;" fillcolor="#FFFFFF [3201]" filled="t" stroked="f" coordsize="21600,21600" o:gfxdata="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">
                   <v:fill on="t" focussize="0,0"/>
                   <v:stroke on="f" weight="0.5pt"/>
                   <v:imagedata o:title=""/>
@@ -3144,7 +3341,7 @@
                   <v:imagedata o:title=""/>
                   <o:lock v:ext="edit" aspectratio="f"/>
                 </v:shape>
-                <v:shape id="_x0000_s1026" o:spid="_x0000_s1026" o:spt="202" type="#_x0000_t202" style="position:absolute;left:9529;top:4958;height:443;width:3278;" fillcolor="#FFFFFF [3201]" filled="t" stroked="t" coordsize="21600,21600" o:gfxdata="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">
+                <v:shape id="_x0000_s1026" o:spid="_x0000_s1026" o:spt="202" type="#_x0000_t202" style="position:absolute;left:9529;top:4958;height:443;width:3278;" fillcolor="#FFFFFF [3201]" filled="t" stroked="t" coordsize="21600,21600" o:gfxdata="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">
                   <v:fill on="t" focussize="0,0"/>
                   <v:stroke weight="0.5pt" color="#000000 [3213]" joinstyle="round"/>
                   <v:imagedata o:title=""/>
@@ -3169,7 +3366,7 @@
                     </w:txbxContent>
                   </v:textbox>
                 </v:shape>
-                <v:shape id="_x0000_s1026" o:spid="_x0000_s1026" o:spt="202" type="#_x0000_t202" style="position:absolute;left:9562;top:5318;height:488;width:3105;" fillcolor="#FFFFFF [3201]" filled="t" stroked="t" coordsize="21600,21600" o:gfxdata="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">
+                <v:shape id="_x0000_s1026" o:spid="_x0000_s1026" o:spt="202" type="#_x0000_t202" style="position:absolute;left:9562;top:5318;height:488;width:3105;" fillcolor="#FFFFFF [3201]" filled="t" stroked="t" coordsize="21600,21600" o:gfxdata="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">
                   <v:fill on="t" focussize="0,0"/>
                   <v:stroke weight="0.5pt" color="#000000 [3213]" joinstyle="round"/>
                   <v:imagedata o:title=""/>
@@ -3194,19 +3391,19 @@
                     </w:txbxContent>
                   </v:textbox>
                 </v:shape>
-                <v:rect id="_x0000_s1026" o:spid="_x0000_s1026" o:spt="1" style="position:absolute;left:8731;top:5497;height:137;width:293;v-text-anchor:middle;" filled="f" stroked="f" coordsize="21600,21600" o:gfxdata="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">
+                <v:rect id="_x0000_s1026" o:spid="_x0000_s1026" o:spt="1" style="position:absolute;left:8731;top:5497;height:137;width:293;v-text-anchor:middle;" filled="f" stroked="f" coordsize="21600,21600" o:gfxdata="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">
                   <v:fill on="f" focussize="0,0"/>
                   <v:stroke on="f" weight="1pt" miterlimit="8" joinstyle="miter"/>
                   <v:imagedata o:title=""/>
                   <o:lock v:ext="edit" aspectratio="f"/>
                 </v:rect>
-                <v:rect id="_x0000_s1026" o:spid="_x0000_s1026" o:spt="1" style="position:absolute;left:8841;top:5130;height:137;width:213;v-text-anchor:middle;" filled="f" stroked="f" coordsize="21600,21600" o:gfxdata="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">
+                <v:rect id="_x0000_s1026" o:spid="_x0000_s1026" o:spt="1" style="position:absolute;left:8841;top:5130;height:137;width:213;v-text-anchor:middle;" filled="f" stroked="f" coordsize="21600,21600" o:gfxdata="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">
                   <v:fill on="f" focussize="0,0"/>
                   <v:stroke on="f" weight="1pt" miterlimit="8" joinstyle="miter"/>
                   <v:imagedata o:title=""/>
                   <o:lock v:ext="edit" aspectratio="f"/>
                 </v:rect>
-                <v:group id="_x0000_s1026" o:spid="_x0000_s1026" o:spt="203" style="position:absolute;left:10091;top:8176;height:488;width:2417;" coordorigin="9355,24954" coordsize="2417,488" o:gfxdata="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">
+                <v:group id="_x0000_s1026" o:spid="_x0000_s1026" o:spt="203" style="position:absolute;left:10091;top:8176;height:488;width:2417;" coordorigin="9355,24954" coordsize="2417,488" o:gfxdata="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">
                   <o:lock v:ext="edit" aspectratio="f"/>
                   <v:shape id="_x0000_s1026" o:spid="_x0000_s1026" o:spt="32" type="#_x0000_t32" style="position:absolute;left:9355;top:25198;height:0;width:1009;" filled="f" stroked="t" coordsize="21600,21600" o:gfxdata="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">
                     <v:fill on="f" focussize="0,0"/>
@@ -3252,13 +3449,13 @@
                     </v:textbox>
                   </v:shape>
                 </v:group>
-                <v:rect id="_x0000_s1026" o:spid="_x0000_s1026" o:spt="1" style="position:absolute;left:8791;top:5160;height:137;width:213;v-text-anchor:middle;" filled="f" stroked="f" coordsize="21600,21600" o:gfxdata="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">
+                <v:rect id="_x0000_s1026" o:spid="_x0000_s1026" o:spt="1" style="position:absolute;left:8791;top:5160;height:137;width:213;v-text-anchor:middle;" filled="f" stroked="f" coordsize="21600,21600" o:gfxdata="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">
                   <v:fill on="f" focussize="0,0"/>
                   <v:stroke on="f" weight="1pt" miterlimit="8" joinstyle="miter"/>
                   <v:imagedata o:title=""/>
                   <o:lock v:ext="edit" aspectratio="f"/>
                 </v:rect>
-                <v:shape id="_x0000_s1026" o:spid="_x0000_s1026" o:spt="32" type="#_x0000_t32" style="position:absolute;left:8427;top:5699;flip:x y;height:3024;width:17;" filled="f" stroked="t" coordsize="21600,21600" o:gfxdata="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">
+                <v:shape id="_x0000_s1026" o:spid="_x0000_s1026" o:spt="32" type="#_x0000_t32" style="position:absolute;left:8427;top:5699;flip:x y;height:3024;width:17;" filled="f" stroked="t" coordsize="21600,21600" o:gfxdata="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">
                   <v:fill on="f" focussize="0,0"/>
                   <v:stroke weight="0.5pt" color="#5B9BD5 [3204]" miterlimit="8" joinstyle="miter" endarrow="open"/>
                   <v:imagedata o:title=""/>
@@ -3270,13 +3467,13 @@
                   <v:imagedata o:title=""/>
                   <o:lock v:ext="edit" aspectratio="f"/>
                 </v:shape>
-                <v:shape id="_x0000_s1026" o:spid="_x0000_s1026" o:spt="32" type="#_x0000_t32" style="position:absolute;left:9024;top:5562;flip:y;height:4;width:538;" filled="f" stroked="t" coordsize="21600,21600" o:gfxdata="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">
+                <v:shape id="_x0000_s1026" o:spid="_x0000_s1026" o:spt="32" type="#_x0000_t32" style="position:absolute;left:9024;top:5562;flip:y;height:4;width:538;" filled="f" stroked="t" coordsize="21600,21600" o:gfxdata="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">
                   <v:fill on="f" focussize="0,0"/>
                   <v:stroke weight="0.5pt" color="#5B9BD5 [3204]" miterlimit="8" joinstyle="miter" endarrow="open"/>
                   <v:imagedata o:title=""/>
                   <o:lock v:ext="edit" aspectratio="f"/>
                 </v:shape>
-                <v:shape id="_x0000_s1026" o:spid="_x0000_s1026" o:spt="202" type="#_x0000_t202" style="position:absolute;left:9537;top:3865;height:387;width:3272;" filled="f" stroked="f" coordsize="21600,21600" o:gfxdata="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">
+                <v:shape id="_x0000_s1026" o:spid="_x0000_s1026" o:spt="202" type="#_x0000_t202" style="position:absolute;left:9537;top:3865;height:387;width:3272;" filled="f" stroked="f" coordsize="21600,21600" o:gfxdata="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">
                   <v:fill on="f" focussize="0,0"/>
                   <v:stroke on="f" weight="0.5pt"/>
                   <v:imagedata o:title=""/>
@@ -3319,7 +3516,7 @@
                     </w:txbxContent>
                   </v:textbox>
                 </v:shape>
-                <v:shape id="_x0000_s1026" o:spid="_x0000_s1026" o:spt="202" type="#_x0000_t202" style="position:absolute;left:9868;top:6670;height:402;width:2537;" filled="f" stroked="f" coordsize="21600,21600" o:gfxdata="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">
+                <v:shape id="_x0000_s1026" o:spid="_x0000_s1026" o:spt="202" type="#_x0000_t202" style="position:absolute;left:9868;top:6670;height:402;width:2537;" filled="f" stroked="f" coordsize="21600,21600" o:gfxdata="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">
                   <v:fill on="f" focussize="0,0"/>
                   <v:stroke on="f" weight="0.5pt"/>
                   <v:imagedata o:title=""/>
@@ -3362,7 +3559,7 @@
                     </w:txbxContent>
                   </v:textbox>
                 </v:shape>
-                <v:shape id="_x0000_s1026" o:spid="_x0000_s1026" o:spt="32" type="#_x0000_t32" style="position:absolute;left:11116;top:5756;flip:y;height:975;width:0;" filled="f" stroked="t" coordsize="21600,21600" o:gfxdata="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">
+                <v:shape id="_x0000_s1026" o:spid="_x0000_s1026" o:spt="32" type="#_x0000_t32" style="position:absolute;left:11116;top:5756;flip:y;height:975;width:0;" filled="f" stroked="t" coordsize="21600,21600" o:gfxdata="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">
                   <v:fill on="f" focussize="0,0"/>
                   <v:stroke weight="0.5pt" color="#5B9BD5 [3204]" miterlimit="8" joinstyle="miter" endarrow="open"/>
                   <v:imagedata o:title=""/>
@@ -3374,6 +3571,185 @@
                   <v:imagedata o:title=""/>
                   <o:lock v:ext="edit" aspectratio="f"/>
                 </v:shape>
+                <v:rect id="_x0000_s1026" o:spid="_x0000_s1026" o:spt="1" style="position:absolute;left:5426;top:5251;height:912;width:981;v-text-anchor:middle;" fillcolor="#FFFF00" filled="t" stroked="f" coordsize="21600,21600" o:gfxdata="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">
+                  <v:fill on="t" opacity="28180f" focussize="0,0"/>
+                  <v:stroke on="f" weight="1pt" miterlimit="8" joinstyle="miter"/>
+                  <v:imagedata o:title=""/>
+                  <o:lock v:ext="edit" aspectratio="f"/>
+                  <v:textbox>
+                    <w:txbxContent>
+                      <w:p>
+                        <w:pPr>
+                          <w:keepNext w:val="0"/>
+                          <w:keepLines w:val="0"/>
+                          <w:pageBreakBefore w:val="0"/>
+                          <w:widowControl w:val="0"/>
+                          <w:kinsoku/>
+                          <w:wordWrap/>
+                          <w:overflowPunct/>
+                          <w:topLinePunct w:val="0"/>
+                          <w:autoSpaceDE/>
+                          <w:autoSpaceDN/>
+                          <w:bidi w:val="0"/>
+                          <w:adjustRightInd/>
+                          <w:snapToGrid/>
+                          <w:spacing w:line="180" w:lineRule="exact"/>
+                          <w:ind w:left="0" w:leftChars="0" w:right="0" w:rightChars="0" w:firstLine="0" w:firstLineChars="0"/>
+                          <w:jc w:val="both"/>
+                          <w:textAlignment w:val="auto"/>
+                          <w:outlineLvl w:val="9"/>
+                          <w:rPr>
+                            <w:rFonts w:hint="eastAsia"/>
+                            <w:color w:val="000000" w:themeColor="text1"/>
+                            <w:sz w:val="16"/>
+                            <w:szCs w:val="16"/>
+                            <w:lang w:val="en-US" w:eastAsia="zh-CN"/>
+                            <w14:textFill>
+                              <w14:solidFill>
+                                <w14:schemeClr w14:val="tx1"/>
+                              </w14:solidFill>
+                            </w14:textFill>
+                          </w:rPr>
+                        </w:pPr>
+                        <w:r>
+                          <w:rPr>
+                            <w:rFonts w:hint="eastAsia"/>
+                            <w:color w:val="000000" w:themeColor="text1"/>
+                            <w:sz w:val="16"/>
+                            <w:szCs w:val="16"/>
+                            <w:lang w:val="en-US" w:eastAsia="zh-CN"/>
+                            <w14:textFill>
+                              <w14:solidFill>
+                                <w14:schemeClr w14:val="tx1"/>
+                              </w14:solidFill>
+                            </w14:textFill>
+                          </w:rPr>
+                          <w:t xml:space="preserve">Charge </w:t>
+                        </w:r>
+                      </w:p>
+                      <w:p>
+                        <w:pPr>
+                          <w:keepNext w:val="0"/>
+                          <w:keepLines w:val="0"/>
+                          <w:pageBreakBefore w:val="0"/>
+                          <w:widowControl w:val="0"/>
+                          <w:kinsoku/>
+                          <w:wordWrap/>
+                          <w:overflowPunct/>
+                          <w:topLinePunct w:val="0"/>
+                          <w:autoSpaceDE/>
+                          <w:autoSpaceDN/>
+                          <w:bidi w:val="0"/>
+                          <w:adjustRightInd/>
+                          <w:snapToGrid/>
+                          <w:spacing w:line="180" w:lineRule="exact"/>
+                          <w:ind w:left="0" w:leftChars="0" w:right="0" w:rightChars="0" w:firstLine="0" w:firstLineChars="0"/>
+                          <w:jc w:val="both"/>
+                          <w:textAlignment w:val="auto"/>
+                          <w:outlineLvl w:val="9"/>
+                          <w:rPr>
+                            <w:rFonts w:hint="eastAsia"/>
+                            <w:color w:val="000000" w:themeColor="text1"/>
+                            <w:sz w:val="16"/>
+                            <w:szCs w:val="16"/>
+                            <w:lang w:val="en-US" w:eastAsia="zh-CN"/>
+                            <w14:textFill>
+                              <w14:solidFill>
+                                <w14:schemeClr w14:val="tx1"/>
+                              </w14:solidFill>
+                            </w14:textFill>
+                          </w:rPr>
+                        </w:pPr>
+                        <w:r>
+                          <w:rPr>
+                            <w:rFonts w:hint="eastAsia"/>
+                            <w:color w:val="000000" w:themeColor="text1"/>
+                            <w:sz w:val="16"/>
+                            <w:szCs w:val="16"/>
+                            <w:lang w:val="en-US" w:eastAsia="zh-CN"/>
+                            <w14:textFill>
+                              <w14:solidFill>
+                                <w14:schemeClr w14:val="tx1"/>
+                              </w14:solidFill>
+                            </w14:textFill>
+                          </w:rPr>
+                          <w:t>process of injection</w:t>
+                        </w:r>
+                      </w:p>
+                      <w:p>
+                        <w:pPr>
+                          <w:keepNext w:val="0"/>
+                          <w:keepLines w:val="0"/>
+                          <w:pageBreakBefore w:val="0"/>
+                          <w:widowControl w:val="0"/>
+                          <w:kinsoku/>
+                          <w:wordWrap/>
+                          <w:overflowPunct/>
+                          <w:topLinePunct w:val="0"/>
+                          <w:autoSpaceDE/>
+                          <w:autoSpaceDN/>
+                          <w:bidi w:val="0"/>
+                          <w:adjustRightInd/>
+                          <w:snapToGrid/>
+                          <w:spacing w:line="180" w:lineRule="exact"/>
+                          <w:ind w:left="0" w:leftChars="0" w:right="0" w:rightChars="0" w:firstLine="0" w:firstLineChars="0"/>
+                          <w:jc w:val="both"/>
+                          <w:textAlignment w:val="auto"/>
+                          <w:outlineLvl w:val="9"/>
+                          <w:rPr>
+                            <w:rFonts w:hint="eastAsia" w:eastAsiaTheme="minorEastAsia"/>
+                            <w:color w:val="000000" w:themeColor="text1"/>
+                            <w:sz w:val="16"/>
+                            <w:szCs w:val="16"/>
+                            <w:lang w:val="en-US" w:eastAsia="zh-CN"/>
+                            <w14:textFill>
+                              <w14:solidFill>
+                                <w14:schemeClr w14:val="tx1"/>
+                              </w14:solidFill>
+                            </w14:textFill>
+                          </w:rPr>
+                        </w:pPr>
+                        <w:r>
+                          <w:rPr>
+                            <w:rFonts w:hint="eastAsia"/>
+                            <w:color w:val="000000" w:themeColor="text1"/>
+                            <w:sz w:val="16"/>
+                            <w:szCs w:val="16"/>
+                            <w:lang w:val="en-US" w:eastAsia="zh-CN"/>
+                            <w14:textFill>
+                              <w14:solidFill>
+                                <w14:schemeClr w14:val="tx1"/>
+                              </w14:solidFill>
+                            </w14:textFill>
+                          </w:rPr>
+                          <w:t>kicker</w:t>
+                        </w:r>
+                      </w:p>
+                      <w:p>
+                        <w:pPr>
+                          <w:keepNext w:val="0"/>
+                          <w:keepLines w:val="0"/>
+                          <w:pageBreakBefore w:val="0"/>
+                          <w:widowControl w:val="0"/>
+                          <w:kinsoku/>
+                          <w:wordWrap/>
+                          <w:overflowPunct/>
+                          <w:topLinePunct w:val="0"/>
+                          <w:autoSpaceDE/>
+                          <w:autoSpaceDN/>
+                          <w:bidi w:val="0"/>
+                          <w:adjustRightInd/>
+                          <w:snapToGrid/>
+                          <w:spacing w:line="180" w:lineRule="exact"/>
+                          <w:ind w:left="0" w:leftChars="0" w:right="0" w:rightChars="0" w:firstLine="0" w:firstLineChars="0"/>
+                          <w:jc w:val="center"/>
+                          <w:textAlignment w:val="auto"/>
+                          <w:outlineLvl w:val="9"/>
+                        </w:pPr>
+                      </w:p>
+                    </w:txbxContent>
+                  </v:textbox>
+                </v:rect>
               </v:group>
             </w:pict>
           </mc:Fallback>
@@ -3407,6 +3783,8 @@
           <w:szCs w:val="20"/>
         </w:rPr>
       </w:pPr>
+      <w:bookmarkStart w:id="0" w:name="_GoBack"/>
+      <w:bookmarkEnd w:id="0"/>
     </w:p>
     <w:p>
       <w:pPr>
@@ -5208,7 +5586,7 @@
     <w:lsdException w:qFormat="1" w:unhideWhenUsed="0" w:uiPriority="0" w:semiHidden="0" w:name="Title"/>
     <w:lsdException w:unhideWhenUsed="0" w:uiPriority="0" w:semiHidden="0" w:name="Closing"/>
     <w:lsdException w:unhideWhenUsed="0" w:uiPriority="0" w:semiHidden="0" w:name="Signature"/>
-    <w:lsdException w:unhideWhenUsed="0" w:uiPriority="0" w:name="Default Paragraph Font"/>
+    <w:lsdException w:qFormat="1" w:unhideWhenUsed="0" w:uiPriority="0" w:name="Default Paragraph Font"/>
     <w:lsdException w:unhideWhenUsed="0" w:uiPriority="0" w:semiHidden="0" w:name="Body Text"/>
     <w:lsdException w:unhideWhenUsed="0" w:uiPriority="0" w:semiHidden="0" w:name="Body Text Indent"/>
     <w:lsdException w:unhideWhenUsed="0" w:uiPriority="0" w:semiHidden="0" w:name="List Continue"/>
@@ -5411,6 +5789,7 @@
   <w:style w:type="character" w:default="1" w:styleId="2">
     <w:name w:val="Default Paragraph Font"/>
     <w:semiHidden/>
+    <w:qFormat/>
     <w:uiPriority w:val="0"/>
   </w:style>
   <w:style w:type="table" w:default="1" w:styleId="6">

</xml_diff>

<commit_message>
concept add the calculation for Synchronization Ref Signal
</commit_message>
<xml_diff>
--- a/images/GSI control system.docx
+++ b/images/GSI control system.docx
@@ -735,8 +735,8 @@
                         <wps:cNvSpPr/>
                         <wps:spPr>
                           <a:xfrm>
-                            <a:off x="5427" y="3706"/>
-                            <a:ext cx="986" cy="792"/>
+                            <a:off x="5427" y="3571"/>
+                            <a:ext cx="986" cy="853"/>
                           </a:xfrm>
                           <a:prstGeom prst="rect">
                             <a:avLst/>
@@ -863,7 +863,7 @@
                                     </w14:solidFill>
                                   </w14:textFill>
                                 </w:rPr>
-                                <w:t>process of ext kicker</w:t>
+                                <w:t>process of extraction kicker</w:t>
                               </w:r>
                             </w:p>
                           </w:txbxContent>
@@ -1262,8 +1262,8 @@
                         </wps:cNvCnPr>
                         <wps:spPr>
                           <a:xfrm>
-                            <a:off x="6413" y="4102"/>
-                            <a:ext cx="558" cy="1037"/>
+                            <a:off x="6413" y="3998"/>
+                            <a:ext cx="558" cy="1141"/>
                           </a:xfrm>
                           <a:prstGeom prst="bentConnector3">
                             <a:avLst>
@@ -2883,7 +2883,7 @@
                   <v:imagedata o:title=""/>
                   <o:lock v:ext="edit" aspectratio="f"/>
                 </v:rect>
-                <v:rect id="_x0000_s1026" o:spid="_x0000_s1026" o:spt="1" style="position:absolute;left:5427;top:3706;height:792;width:986;v-text-anchor:middle;" fillcolor="#FFFF00" filled="t" stroked="f" coordsize="21600,21600" o:gfxdata="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">
+                <v:rect id="_x0000_s1026" o:spid="_x0000_s1026" o:spt="1" style="position:absolute;left:5427;top:3571;height:853;width:986;v-text-anchor:middle;" fillcolor="#FFFF00" filled="t" stroked="f" coordsize="21600,21600" o:gfxdata="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">
                   <v:fill on="t" opacity="28180f" focussize="0,0"/>
                   <v:stroke on="f" weight="1pt" miterlimit="8" joinstyle="miter"/>
                   <v:imagedata o:title=""/>
@@ -2985,7 +2985,7 @@
                               </w14:solidFill>
                             </w14:textFill>
                           </w:rPr>
-                          <w:t>process of ext kicker</w:t>
+                          <w:t>process of extraction kicker</w:t>
                         </w:r>
                       </w:p>
                     </w:txbxContent>
@@ -3058,7 +3058,7 @@
                   <v:imagedata o:title=""/>
                   <o:lock v:ext="edit" aspectratio="f"/>
                 </v:shape>
-                <v:shape id="_x0000_s1026" o:spid="_x0000_s1026" o:spt="34" type="#_x0000_t34" style="position:absolute;left:6413;top:4102;height:1037;width:558;" filled="f" stroked="t" coordsize="21600,21600" o:gfxdata="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" adj="10800">
+                <v:shape id="_x0000_s1026" o:spid="_x0000_s1026" o:spt="34" type="#_x0000_t34" style="position:absolute;left:6413;top:3998;height:1141;width:558;" filled="f" stroked="t" coordsize="21600,21600" o:gfxdata="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" adj="10800">
                   <v:fill on="f" focussize="0,0"/>
                   <v:stroke weight="0.5pt" color="#5B9BD5 [3204]" miterlimit="8" joinstyle="miter" endarrow="open"/>
                   <v:imagedata o:title=""/>
@@ -3783,8 +3783,6 @@
           <w:szCs w:val="20"/>
         </w:rPr>
       </w:pPr>
-      <w:bookmarkStart w:id="0" w:name="_GoBack"/>
-      <w:bookmarkEnd w:id="0"/>
     </w:p>
     <w:p>
       <w:pPr>
@@ -4062,7 +4060,23 @@
           <w:szCs w:val="20"/>
           <w:lang w:val="en-US" w:eastAsia="zh-CN"/>
         </w:rPr>
-        <w:t>Figure 1. The realization of the bunch-to-bucket transfer from SIS18 to ESR with GSI control system</w:t>
+        <w:t xml:space="preserve">Figure 1. The realization of the bunch-to-bucket transfer from SIS18 to ESR with GSI control </w:t>
+      </w:r>
+      <w:bookmarkStart w:id="0" w:name="_GoBack"/>
+      <w:bookmarkEnd w:id="0"/>
+      <w:r>
+        <w:rPr>
+          <w:rFonts w:hint="eastAsia" w:ascii="Tahoma" w:hAnsi="Tahoma" w:eastAsia="SimSun" w:cs="Tahoma"/>
+          <w:b w:val="0"/>
+          <w:i w:val="0"/>
+          <w:caps w:val="0"/>
+          <w:color w:val="000000"/>
+          <w:spacing w:val="0"/>
+          <w:sz w:val="20"/>
+          <w:szCs w:val="20"/>
+          <w:lang w:val="en-US" w:eastAsia="zh-CN"/>
+        </w:rPr>
+        <w:t>system</w:t>
       </w:r>
     </w:p>
     <w:p>

</xml_diff>

<commit_message>
concept:formulized & realization:start of win needs to be correction
</commit_message>
<xml_diff>
--- a/images/GSI control system.docx
+++ b/images/GSI control system.docx
@@ -123,6 +123,352 @@
           <w:szCs w:val="20"/>
         </w:rPr>
       </w:pPr>
+    </w:p>
+    <w:p>
+      <w:pPr>
+        <w:rPr>
+          <w:rFonts w:ascii="Tahoma" w:hAnsi="Tahoma" w:eastAsia="Tahoma" w:cs="Tahoma"/>
+          <w:b w:val="0"/>
+          <w:i w:val="0"/>
+          <w:caps w:val="0"/>
+          <w:color w:val="000000"/>
+          <w:spacing w:val="0"/>
+          <w:sz w:val="20"/>
+          <w:szCs w:val="20"/>
+        </w:rPr>
+      </w:pPr>
+      <w:r>
+        <w:rPr>
+          <w:sz w:val="20"/>
+        </w:rPr>
+        <mc:AlternateContent>
+          <mc:Choice Requires="wps">
+            <w:drawing>
+              <wp:anchor distT="0" distB="0" distL="114300" distR="114300" simplePos="0" relativeHeight="251702272" behindDoc="0" locked="0" layoutInCell="1" allowOverlap="1">
+                <wp:simplePos x="0" y="0"/>
+                <wp:positionH relativeFrom="column">
+                  <wp:posOffset>4257675</wp:posOffset>
+                </wp:positionH>
+                <wp:positionV relativeFrom="paragraph">
+                  <wp:posOffset>85725</wp:posOffset>
+                </wp:positionV>
+                <wp:extent cx="1358900" cy="251460"/>
+                <wp:effectExtent l="248920" t="6350" r="11430" b="447040"/>
+                <wp:wrapNone/>
+                <wp:docPr id="64" name="矩形标注 64"/>
+                <wp:cNvGraphicFramePr/>
+                <a:graphic xmlns:a="http://schemas.openxmlformats.org/drawingml/2006/main">
+                  <a:graphicData uri="http://schemas.microsoft.com/office/word/2010/wordprocessingShape">
+                    <wps:wsp>
+                      <wps:cNvSpPr/>
+                      <wps:spPr>
+                        <a:xfrm>
+                          <a:off x="0" y="0"/>
+                          <a:ext cx="1358900" cy="251460"/>
+                        </a:xfrm>
+                        <a:prstGeom prst="wedgeRectCallout">
+                          <a:avLst>
+                            <a:gd name="adj1" fmla="val -65514"/>
+                            <a:gd name="adj2" fmla="val 216666"/>
+                          </a:avLst>
+                        </a:prstGeom>
+                        <a:solidFill>
+                          <a:schemeClr val="bg1">
+                            <a:lumMod val="85000"/>
+                          </a:schemeClr>
+                        </a:solidFill>
+                        <a:ln>
+                          <a:solidFill>
+                            <a:schemeClr val="bg1">
+                              <a:lumMod val="85000"/>
+                            </a:schemeClr>
+                          </a:solidFill>
+                        </a:ln>
+                      </wps:spPr>
+                      <wps:style>
+                        <a:lnRef idx="2">
+                          <a:schemeClr val="accent1">
+                            <a:shade val="50000"/>
+                          </a:schemeClr>
+                        </a:lnRef>
+                        <a:fillRef idx="1">
+                          <a:schemeClr val="accent1"/>
+                        </a:fillRef>
+                        <a:effectRef idx="0">
+                          <a:schemeClr val="accent1"/>
+                        </a:effectRef>
+                        <a:fontRef idx="minor">
+                          <a:schemeClr val="lt1"/>
+                        </a:fontRef>
+                      </wps:style>
+                      <wps:txbx>
+                        <w:txbxContent>
+                          <w:p>
+                            <w:pPr>
+                              <w:rPr>
+                                <w:rFonts w:hint="eastAsia" w:ascii="Tahoma" w:hAnsi="Tahoma" w:eastAsia="SimSun" w:cs="Tahoma"/>
+                                <w:b/>
+                                <w:bCs/>
+                                <w:i w:val="0"/>
+                                <w:iCs w:val="0"/>
+                                <w:caps w:val="0"/>
+                                <w:color w:val="000000"/>
+                                <w:spacing w:val="0"/>
+                                <w:sz w:val="16"/>
+                                <w:szCs w:val="16"/>
+                                <w:lang w:val="en-US" w:eastAsia="zh-CN"/>
+                              </w:rPr>
+                            </w:pPr>
+                            <w:r>
+                              <w:rPr>
+                                <w:rFonts w:hint="eastAsia" w:ascii="Tahoma" w:hAnsi="Tahoma" w:eastAsia="SimSun" w:cs="Tahoma"/>
+                                <w:b/>
+                                <w:bCs/>
+                                <w:i w:val="0"/>
+                                <w:iCs w:val="0"/>
+                                <w:caps w:val="0"/>
+                                <w:color w:val="000000"/>
+                                <w:spacing w:val="0"/>
+                                <w:sz w:val="16"/>
+                                <w:szCs w:val="16"/>
+                                <w:lang w:val="en-US" w:eastAsia="zh-CN"/>
+                              </w:rPr>
+                              <w:t xml:space="preserve">Extratcion kicker delay </w:t>
+                            </w:r>
+                          </w:p>
+                          <w:p>
+                            <w:pPr>
+                              <w:jc w:val="center"/>
+                            </w:pPr>
+                          </w:p>
+                        </w:txbxContent>
+                      </wps:txbx>
+                      <wps:bodyPr rot="0" spcFirstLastPara="0" vertOverflow="overflow" horzOverflow="overflow" vert="horz" wrap="square" lIns="91440" tIns="45720" rIns="91440" bIns="45720" numCol="1" spcCol="0" rtlCol="0" fromWordArt="0" anchor="ctr" anchorCtr="0" forceAA="0" compatLnSpc="1">
+                        <a:noAutofit/>
+                      </wps:bodyPr>
+                    </wps:wsp>
+                  </a:graphicData>
+                </a:graphic>
+              </wp:anchor>
+            </w:drawing>
+          </mc:Choice>
+          <mc:Fallback>
+            <w:pict>
+              <v:shape id="_x0000_s1026" o:spid="_x0000_s1026" o:spt="61" type="#_x0000_t61" style="position:absolute;left:0pt;margin-left:335.25pt;margin-top:6.75pt;height:19.8pt;width:107pt;z-index:251702272;v-text-anchor:middle;mso-width-relative:page;mso-height-relative:page;" fillcolor="#D9D9D9 [2732]" filled="t" stroked="t" coordsize="21600,21600" o:gfxdata="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" adj="-3351,57600">
+                <v:fill on="t" focussize="0,0"/>
+                <v:stroke weight="1pt" color="#D9D9D9 [2732]" miterlimit="8" joinstyle="miter"/>
+                <v:imagedata o:title=""/>
+                <o:lock v:ext="edit" aspectratio="f"/>
+                <v:textbox>
+                  <w:txbxContent>
+                    <w:p>
+                      <w:pPr>
+                        <w:rPr>
+                          <w:rFonts w:hint="eastAsia" w:ascii="Tahoma" w:hAnsi="Tahoma" w:eastAsia="SimSun" w:cs="Tahoma"/>
+                          <w:b/>
+                          <w:bCs/>
+                          <w:i w:val="0"/>
+                          <w:iCs w:val="0"/>
+                          <w:caps w:val="0"/>
+                          <w:color w:val="000000"/>
+                          <w:spacing w:val="0"/>
+                          <w:sz w:val="16"/>
+                          <w:szCs w:val="16"/>
+                          <w:lang w:val="en-US" w:eastAsia="zh-CN"/>
+                        </w:rPr>
+                      </w:pPr>
+                      <w:r>
+                        <w:rPr>
+                          <w:rFonts w:hint="eastAsia" w:ascii="Tahoma" w:hAnsi="Tahoma" w:eastAsia="SimSun" w:cs="Tahoma"/>
+                          <w:b/>
+                          <w:bCs/>
+                          <w:i w:val="0"/>
+                          <w:iCs w:val="0"/>
+                          <w:caps w:val="0"/>
+                          <w:color w:val="000000"/>
+                          <w:spacing w:val="0"/>
+                          <w:sz w:val="16"/>
+                          <w:szCs w:val="16"/>
+                          <w:lang w:val="en-US" w:eastAsia="zh-CN"/>
+                        </w:rPr>
+                        <w:t xml:space="preserve">Extratcion kicker delay </w:t>
+                      </w:r>
+                    </w:p>
+                    <w:p>
+                      <w:pPr>
+                        <w:jc w:val="center"/>
+                      </w:pPr>
+                    </w:p>
+                  </w:txbxContent>
+                </v:textbox>
+              </v:shape>
+            </w:pict>
+          </mc:Fallback>
+        </mc:AlternateContent>
+      </w:r>
+      <w:r>
+        <w:rPr>
+          <w:sz w:val="20"/>
+        </w:rPr>
+        <mc:AlternateContent>
+          <mc:Choice Requires="wps">
+            <w:drawing>
+              <wp:anchor distT="0" distB="0" distL="114300" distR="114300" simplePos="0" relativeHeight="251679744" behindDoc="0" locked="0" layoutInCell="1" allowOverlap="1">
+                <wp:simplePos x="0" y="0"/>
+                <wp:positionH relativeFrom="column">
+                  <wp:posOffset>2616200</wp:posOffset>
+                </wp:positionH>
+                <wp:positionV relativeFrom="paragraph">
+                  <wp:posOffset>80645</wp:posOffset>
+                </wp:positionV>
+                <wp:extent cx="1367790" cy="251460"/>
+                <wp:effectExtent l="6350" t="6350" r="16510" b="313690"/>
+                <wp:wrapNone/>
+                <wp:docPr id="63" name="矩形标注 63"/>
+                <wp:cNvGraphicFramePr/>
+                <a:graphic xmlns:a="http://schemas.openxmlformats.org/drawingml/2006/main">
+                  <a:graphicData uri="http://schemas.microsoft.com/office/word/2010/wordprocessingShape">
+                    <wps:wsp>
+                      <wps:cNvSpPr/>
+                      <wps:spPr>
+                        <a:xfrm>
+                          <a:off x="3966845" y="2417445"/>
+                          <a:ext cx="1367790" cy="251460"/>
+                        </a:xfrm>
+                        <a:prstGeom prst="wedgeRectCallout">
+                          <a:avLst>
+                            <a:gd name="adj1" fmla="val -33638"/>
+                            <a:gd name="adj2" fmla="val 168444"/>
+                          </a:avLst>
+                        </a:prstGeom>
+                        <a:solidFill>
+                          <a:schemeClr val="bg1">
+                            <a:lumMod val="85000"/>
+                          </a:schemeClr>
+                        </a:solidFill>
+                        <a:ln>
+                          <a:solidFill>
+                            <a:schemeClr val="bg1">
+                              <a:lumMod val="85000"/>
+                            </a:schemeClr>
+                          </a:solidFill>
+                        </a:ln>
+                      </wps:spPr>
+                      <wps:style>
+                        <a:lnRef idx="2">
+                          <a:schemeClr val="accent1">
+                            <a:shade val="50000"/>
+                          </a:schemeClr>
+                        </a:lnRef>
+                        <a:fillRef idx="1">
+                          <a:schemeClr val="accent1"/>
+                        </a:fillRef>
+                        <a:effectRef idx="0">
+                          <a:schemeClr val="accent1"/>
+                        </a:effectRef>
+                        <a:fontRef idx="minor">
+                          <a:schemeClr val="lt1"/>
+                        </a:fontRef>
+                      </wps:style>
+                      <wps:txbx>
+                        <w:txbxContent>
+                          <w:p>
+                            <w:pPr>
+                              <w:rPr>
+                                <w:rFonts w:hint="eastAsia" w:eastAsiaTheme="minorEastAsia"/>
+                                <w:b/>
+                                <w:bCs/>
+                                <w:i w:val="0"/>
+                                <w:iCs w:val="0"/>
+                                <w:sz w:val="16"/>
+                                <w:szCs w:val="16"/>
+                                <w:lang w:val="en-US" w:eastAsia="zh-CN"/>
+                              </w:rPr>
+                            </w:pPr>
+                            <w:r>
+                              <w:rPr>
+                                <w:rFonts w:hint="eastAsia" w:ascii="Tahoma" w:hAnsi="Tahoma" w:eastAsia="SimSun" w:cs="Tahoma"/>
+                                <w:b/>
+                                <w:bCs/>
+                                <w:i w:val="0"/>
+                                <w:iCs w:val="0"/>
+                                <w:caps w:val="0"/>
+                                <w:color w:val="000000"/>
+                                <w:spacing w:val="0"/>
+                                <w:sz w:val="16"/>
+                                <w:szCs w:val="16"/>
+                                <w:lang w:val="en-US" w:eastAsia="zh-CN"/>
+                              </w:rPr>
+                              <w:t>Delay for phase match</w:t>
+                            </w:r>
+                          </w:p>
+                          <w:p>
+                            <w:pPr>
+                              <w:jc w:val="center"/>
+                            </w:pPr>
+                          </w:p>
+                        </w:txbxContent>
+                      </wps:txbx>
+                      <wps:bodyPr rot="0" spcFirstLastPara="0" vertOverflow="overflow" horzOverflow="overflow" vert="horz" wrap="square" lIns="91440" tIns="45720" rIns="91440" bIns="45720" numCol="1" spcCol="0" rtlCol="0" fromWordArt="0" anchor="ctr" anchorCtr="0" forceAA="0" compatLnSpc="1">
+                        <a:noAutofit/>
+                      </wps:bodyPr>
+                    </wps:wsp>
+                  </a:graphicData>
+                </a:graphic>
+              </wp:anchor>
+            </w:drawing>
+          </mc:Choice>
+          <mc:Fallback>
+            <w:pict>
+              <v:shape id="_x0000_s1026" o:spid="_x0000_s1026" o:spt="61" type="#_x0000_t61" style="position:absolute;left:0pt;margin-left:206pt;margin-top:6.35pt;height:19.8pt;width:107.7pt;z-index:251679744;v-text-anchor:middle;mso-width-relative:page;mso-height-relative:page;" fillcolor="#D9D9D9 [2732]" filled="t" stroked="t" coordsize="21600,21600" o:gfxdata="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" adj="3534,47184">
+                <v:fill on="t" focussize="0,0"/>
+                <v:stroke weight="1pt" color="#D9D9D9 [2732]" miterlimit="8" joinstyle="miter"/>
+                <v:imagedata o:title=""/>
+                <o:lock v:ext="edit" aspectratio="f"/>
+                <v:textbox>
+                  <w:txbxContent>
+                    <w:p>
+                      <w:pPr>
+                        <w:rPr>
+                          <w:rFonts w:hint="eastAsia" w:eastAsiaTheme="minorEastAsia"/>
+                          <w:b/>
+                          <w:bCs/>
+                          <w:i w:val="0"/>
+                          <w:iCs w:val="0"/>
+                          <w:sz w:val="16"/>
+                          <w:szCs w:val="16"/>
+                          <w:lang w:val="en-US" w:eastAsia="zh-CN"/>
+                        </w:rPr>
+                      </w:pPr>
+                      <w:r>
+                        <w:rPr>
+                          <w:rFonts w:hint="eastAsia" w:ascii="Tahoma" w:hAnsi="Tahoma" w:eastAsia="SimSun" w:cs="Tahoma"/>
+                          <w:b/>
+                          <w:bCs/>
+                          <w:i w:val="0"/>
+                          <w:iCs w:val="0"/>
+                          <w:caps w:val="0"/>
+                          <w:color w:val="000000"/>
+                          <w:spacing w:val="0"/>
+                          <w:sz w:val="16"/>
+                          <w:szCs w:val="16"/>
+                          <w:lang w:val="en-US" w:eastAsia="zh-CN"/>
+                        </w:rPr>
+                        <w:t>Delay for phase match</w:t>
+                      </w:r>
+                    </w:p>
+                    <w:p>
+                      <w:pPr>
+                        <w:jc w:val="center"/>
+                      </w:pPr>
+                    </w:p>
+                  </w:txbxContent>
+                </v:textbox>
+              </v:shape>
+            </w:pict>
+          </mc:Fallback>
+        </mc:AlternateContent>
+      </w:r>
       <w:r>
         <w:rPr>
           <w:sz w:val="20"/>
@@ -133,13 +479,13 @@
               <wp:anchor distT="0" distB="0" distL="114300" distR="114300" simplePos="0" relativeHeight="251658240" behindDoc="0" locked="0" layoutInCell="1" allowOverlap="1">
                 <wp:simplePos x="0" y="0"/>
                 <wp:positionH relativeFrom="column">
-                  <wp:posOffset>-1162050</wp:posOffset>
+                  <wp:posOffset>-1134745</wp:posOffset>
                 </wp:positionH>
                 <wp:positionV relativeFrom="paragraph">
-                  <wp:posOffset>1270</wp:posOffset>
+                  <wp:posOffset>3810</wp:posOffset>
                 </wp:positionV>
-                <wp:extent cx="7506970" cy="3768725"/>
-                <wp:effectExtent l="0" t="0" r="17780" b="22225"/>
+                <wp:extent cx="7506970" cy="3587115"/>
+                <wp:effectExtent l="0" t="0" r="17780" b="89535"/>
                 <wp:wrapNone/>
                 <wp:docPr id="56" name="组合 56"/>
                 <wp:cNvGraphicFramePr/>
@@ -150,9 +496,9 @@
                       <wpg:grpSpPr>
                         <a:xfrm>
                           <a:off x="0" y="0"/>
-                          <a:ext cx="7506970" cy="3768725"/>
-                          <a:chOff x="1629" y="3285"/>
-                          <a:chExt cx="11822" cy="5935"/>
+                          <a:ext cx="7506970" cy="3587115"/>
+                          <a:chOff x="1629" y="3571"/>
+                          <a:chExt cx="11822" cy="5649"/>
                         </a:xfrm>
                       </wpg:grpSpPr>
                       <wps:wsp>
@@ -193,12 +539,16 @@
                               <w:pPr>
                                 <w:rPr>
                                   <w:rFonts w:hint="eastAsia" w:eastAsiaTheme="minorEastAsia"/>
+                                  <w:b/>
+                                  <w:bCs/>
                                   <w:lang w:val="en-US" w:eastAsia="zh-CN"/>
                                 </w:rPr>
                               </w:pPr>
                               <w:r>
                                 <w:rPr>
                                   <w:rFonts w:hint="eastAsia"/>
+                                  <w:b/>
+                                  <w:bCs/>
                                   <w:lang w:val="en-US" w:eastAsia="zh-CN"/>
                                 </w:rPr>
                                 <w:t>time</w:t>
@@ -316,12 +666,16 @@
                               <w:pPr>
                                 <w:rPr>
                                   <w:rFonts w:hint="eastAsia" w:eastAsiaTheme="minorEastAsia"/>
+                                  <w:b/>
+                                  <w:bCs/>
                                   <w:lang w:val="en-US" w:eastAsia="zh-CN"/>
                                 </w:rPr>
                               </w:pPr>
                               <w:r>
                                 <w:rPr>
                                   <w:rFonts w:hint="eastAsia"/>
+                                  <w:b/>
+                                  <w:bCs/>
                                   <w:lang w:val="en-US" w:eastAsia="zh-CN"/>
                                 </w:rPr>
                                 <w:t>time</w:t>
@@ -371,13 +725,16 @@
                               <w:pPr>
                                 <w:rPr>
                                   <w:rFonts w:hint="eastAsia" w:eastAsiaTheme="minorEastAsia"/>
+                                  <w:b/>
+                                  <w:bCs/>
                                   <w:lang w:val="en-US" w:eastAsia="zh-CN"/>
                                 </w:rPr>
                               </w:pPr>
                               <w:r>
                                 <w:rPr>
                                   <w:rFonts w:ascii="Tahoma" w:hAnsi="Tahoma" w:eastAsia="Tahoma" w:cs="Tahoma"/>
-                                  <w:b w:val="0"/>
+                                  <w:b/>
+                                  <w:bCs/>
                                   <w:i w:val="0"/>
                                   <w:caps w:val="0"/>
                                   <w:color w:val="000000"/>
@@ -390,7 +747,8 @@
                               <w:r>
                                 <w:rPr>
                                   <w:rFonts w:hint="eastAsia" w:ascii="Tahoma" w:hAnsi="Tahoma" w:eastAsia="SimSun" w:cs="Tahoma"/>
-                                  <w:b w:val="0"/>
+                                  <w:b/>
+                                  <w:bCs/>
                                   <w:i w:val="0"/>
                                   <w:caps w:val="0"/>
                                   <w:color w:val="000000"/>
@@ -414,7 +772,7 @@
                         <wps:spPr>
                           <a:xfrm>
                             <a:off x="1629" y="5178"/>
-                            <a:ext cx="2150" cy="488"/>
+                            <a:ext cx="2540" cy="488"/>
                           </a:xfrm>
                           <a:prstGeom prst="rect">
                             <a:avLst/>
@@ -446,13 +804,16 @@
                               <w:pPr>
                                 <w:rPr>
                                   <w:rFonts w:hint="eastAsia" w:eastAsiaTheme="minorEastAsia"/>
+                                  <w:b/>
+                                  <w:bCs/>
                                   <w:lang w:val="en-US" w:eastAsia="zh-CN"/>
                                 </w:rPr>
                               </w:pPr>
                               <w:r>
                                 <w:rPr>
                                   <w:rFonts w:ascii="Tahoma" w:hAnsi="Tahoma" w:eastAsia="Tahoma" w:cs="Tahoma"/>
-                                  <w:b w:val="0"/>
+                                  <w:b/>
+                                  <w:bCs/>
                                   <w:i w:val="0"/>
                                   <w:caps w:val="0"/>
                                   <w:color w:val="000000"/>
@@ -465,7 +826,8 @@
                               <w:r>
                                 <w:rPr>
                                   <w:rFonts w:hint="eastAsia" w:ascii="Tahoma" w:hAnsi="Tahoma" w:eastAsia="SimSun" w:cs="Tahoma"/>
-                                  <w:b w:val="0"/>
+                                  <w:b/>
+                                  <w:bCs/>
                                   <w:i w:val="0"/>
                                   <w:caps w:val="0"/>
                                   <w:color w:val="000000"/>
@@ -481,6 +843,8 @@
                               <w:pPr>
                                 <w:rPr>
                                   <w:rFonts w:hint="eastAsia" w:eastAsiaTheme="minorEastAsia"/>
+                                  <w:b/>
+                                  <w:bCs/>
                                   <w:lang w:val="en-US" w:eastAsia="zh-CN"/>
                                 </w:rPr>
                               </w:pPr>
@@ -638,7 +1002,7 @@
                               <a:gd name="adj1" fmla="val 50000"/>
                             </a:avLst>
                           </a:prstGeom>
-                          <a:ln>
+                          <a:ln w="25400">
                             <a:tailEnd type="arrow"/>
                           </a:ln>
                         </wps:spPr>
@@ -674,7 +1038,7 @@
                               <a:gd name="adj1" fmla="val 50044"/>
                             </a:avLst>
                           </a:prstGeom>
-                          <a:ln>
+                          <a:ln w="25400">
                             <a:tailEnd type="arrow"/>
                           </a:ln>
                         </wps:spPr>
@@ -767,148 +1131,6 @@
                         </wps:bodyPr>
                       </wps:wsp>
                       <wps:wsp>
-                        <wps:cNvPr id="15" name="矩形 15"/>
-                        <wps:cNvSpPr/>
-                        <wps:spPr>
-                          <a:xfrm>
-                            <a:off x="5427" y="3571"/>
-                            <a:ext cx="986" cy="853"/>
-                          </a:xfrm>
-                          <a:prstGeom prst="rect">
-                            <a:avLst/>
-                          </a:prstGeom>
-                          <a:solidFill>
-                            <a:srgbClr val="FFFF00">
-                              <a:alpha val="43000"/>
-                            </a:srgbClr>
-                          </a:solidFill>
-                          <a:ln>
-                            <a:noFill/>
-                          </a:ln>
-                        </wps:spPr>
-                        <wps:style>
-                          <a:lnRef idx="2">
-                            <a:schemeClr val="accent1">
-                              <a:shade val="50000"/>
-                            </a:schemeClr>
-                          </a:lnRef>
-                          <a:fillRef idx="1">
-                            <a:schemeClr val="accent1"/>
-                          </a:fillRef>
-                          <a:effectRef idx="0">
-                            <a:schemeClr val="accent1"/>
-                          </a:effectRef>
-                          <a:fontRef idx="minor">
-                            <a:schemeClr val="lt1"/>
-                          </a:fontRef>
-                        </wps:style>
-                        <wps:txbx>
-                          <w:txbxContent>
-                            <w:p>
-                              <w:pPr>
-                                <w:keepNext w:val="0"/>
-                                <w:keepLines w:val="0"/>
-                                <w:pageBreakBefore w:val="0"/>
-                                <w:widowControl w:val="0"/>
-                                <w:kinsoku/>
-                                <w:wordWrap/>
-                                <w:overflowPunct/>
-                                <w:topLinePunct w:val="0"/>
-                                <w:autoSpaceDE/>
-                                <w:autoSpaceDN/>
-                                <w:bidi w:val="0"/>
-                                <w:adjustRightInd/>
-                                <w:snapToGrid/>
-                                <w:spacing w:line="180" w:lineRule="exact"/>
-                                <w:ind w:left="0" w:leftChars="0" w:right="0" w:rightChars="0" w:firstLine="0" w:firstLineChars="0"/>
-                                <w:jc w:val="both"/>
-                                <w:textAlignment w:val="auto"/>
-                                <w:outlineLvl w:val="9"/>
-                                <w:rPr>
-                                  <w:rFonts w:hint="eastAsia"/>
-                                  <w:color w:val="000000" w:themeColor="text1"/>
-                                  <w:sz w:val="16"/>
-                                  <w:szCs w:val="16"/>
-                                  <w:lang w:val="en-US" w:eastAsia="zh-CN"/>
-                                  <w14:textFill>
-                                    <w14:solidFill>
-                                      <w14:schemeClr w14:val="tx1"/>
-                                    </w14:solidFill>
-                                  </w14:textFill>
-                                </w:rPr>
-                              </w:pPr>
-                              <w:r>
-                                <w:rPr>
-                                  <w:rFonts w:hint="eastAsia"/>
-                                  <w:color w:val="000000" w:themeColor="text1"/>
-                                  <w:sz w:val="16"/>
-                                  <w:szCs w:val="16"/>
-                                  <w:lang w:val="en-US" w:eastAsia="zh-CN"/>
-                                  <w14:textFill>
-                                    <w14:solidFill>
-                                      <w14:schemeClr w14:val="tx1"/>
-                                    </w14:solidFill>
-                                  </w14:textFill>
-                                </w:rPr>
-                                <w:t xml:space="preserve">Charge </w:t>
-                              </w:r>
-                            </w:p>
-                            <w:p>
-                              <w:pPr>
-                                <w:keepNext w:val="0"/>
-                                <w:keepLines w:val="0"/>
-                                <w:pageBreakBefore w:val="0"/>
-                                <w:widowControl w:val="0"/>
-                                <w:kinsoku/>
-                                <w:wordWrap/>
-                                <w:overflowPunct/>
-                                <w:topLinePunct w:val="0"/>
-                                <w:autoSpaceDE/>
-                                <w:autoSpaceDN/>
-                                <w:bidi w:val="0"/>
-                                <w:adjustRightInd/>
-                                <w:snapToGrid/>
-                                <w:spacing w:line="180" w:lineRule="exact"/>
-                                <w:ind w:left="0" w:leftChars="0" w:right="0" w:rightChars="0" w:firstLine="0" w:firstLineChars="0"/>
-                                <w:jc w:val="both"/>
-                                <w:textAlignment w:val="auto"/>
-                                <w:outlineLvl w:val="9"/>
-                                <w:rPr>
-                                  <w:rFonts w:hint="eastAsia"/>
-                                  <w:color w:val="000000" w:themeColor="text1"/>
-                                  <w:sz w:val="16"/>
-                                  <w:szCs w:val="16"/>
-                                  <w:lang w:val="en-US" w:eastAsia="zh-CN"/>
-                                  <w14:textFill>
-                                    <w14:solidFill>
-                                      <w14:schemeClr w14:val="tx1"/>
-                                    </w14:solidFill>
-                                  </w14:textFill>
-                                </w:rPr>
-                              </w:pPr>
-                              <w:r>
-                                <w:rPr>
-                                  <w:rFonts w:hint="eastAsia"/>
-                                  <w:color w:val="000000" w:themeColor="text1"/>
-                                  <w:sz w:val="16"/>
-                                  <w:szCs w:val="16"/>
-                                  <w:lang w:val="en-US" w:eastAsia="zh-CN"/>
-                                  <w14:textFill>
-                                    <w14:solidFill>
-                                      <w14:schemeClr w14:val="tx1"/>
-                                    </w14:solidFill>
-                                  </w14:textFill>
-                                </w:rPr>
-                                <w:t>process of extraction kicker</w:t>
-                              </w:r>
-                            </w:p>
-                          </w:txbxContent>
-                        </wps:txbx>
-                        <wps:bodyPr rot="0" spcFirstLastPara="0" vertOverflow="overflow" horzOverflow="overflow" vert="horz" wrap="square" lIns="91440" tIns="45720" rIns="91440" bIns="45720" numCol="1" spcCol="0" rtlCol="0" fromWordArt="0" anchor="ctr" anchorCtr="0" forceAA="0" compatLnSpc="1">
-                          <a:noAutofit/>
-                        </wps:bodyPr>
-                      </wps:wsp>
-                      <wps:wsp>
                         <wps:cNvPr id="17" name="肘形连接符 17"/>
                         <wps:cNvCnPr/>
                         <wps:spPr>
@@ -921,6 +1143,7 @@
                               <a:gd name="adj1" fmla="val -599999"/>
                             </a:avLst>
                           </a:prstGeom>
+                          <a:ln w="25400"/>
                         </wps:spPr>
                         <wps:style>
                           <a:lnRef idx="1">
@@ -949,7 +1172,7 @@
                           <a:prstGeom prst="line">
                             <a:avLst/>
                           </a:prstGeom>
-                          <a:ln>
+                          <a:ln w="25400">
                             <a:tailEnd type="oval"/>
                           </a:ln>
                         </wps:spPr>
@@ -1124,7 +1347,7 @@
                           <a:prstGeom prst="line">
                             <a:avLst/>
                           </a:prstGeom>
-                          <a:ln>
+                          <a:ln w="25400">
                             <a:tailEnd type="none"/>
                           </a:ln>
                         </wps:spPr>
@@ -1262,15 +1485,15 @@
                         </wps:cNvCnPr>
                         <wps:spPr>
                           <a:xfrm flipV="1">
-                            <a:off x="6407" y="5255"/>
-                            <a:ext cx="561" cy="452"/>
+                            <a:off x="6467" y="5255"/>
+                            <a:ext cx="501" cy="361"/>
                           </a:xfrm>
                           <a:prstGeom prst="bentConnector3">
                             <a:avLst>
-                              <a:gd name="adj1" fmla="val 18182"/>
+                              <a:gd name="adj1" fmla="val 14371"/>
                             </a:avLst>
                           </a:prstGeom>
-                          <a:ln>
+                          <a:ln w="25400">
                             <a:tailEnd type="arrow"/>
                           </a:ln>
                         </wps:spPr>
@@ -1298,15 +1521,15 @@
                         </wps:cNvCnPr>
                         <wps:spPr>
                           <a:xfrm>
-                            <a:off x="6413" y="3998"/>
-                            <a:ext cx="558" cy="1141"/>
+                            <a:off x="6547" y="3998"/>
+                            <a:ext cx="424" cy="1141"/>
                           </a:xfrm>
                           <a:prstGeom prst="bentConnector3">
                             <a:avLst>
                               <a:gd name="adj1" fmla="val 50000"/>
                             </a:avLst>
                           </a:prstGeom>
-                          <a:ln>
+                          <a:ln w="25400">
                             <a:tailEnd type="arrow"/>
                           </a:ln>
                         </wps:spPr>
@@ -1345,6 +1568,13 @@
                               <a:schemeClr val="tx1"/>
                             </a:solidFill>
                           </a:ln>
+                          <a:effectLst>
+                            <a:outerShdw blurRad="50800" dist="38100" dir="2700000" algn="tl" rotWithShape="0">
+                              <a:prstClr val="black">
+                                <a:alpha val="40000"/>
+                              </a:prstClr>
+                            </a:outerShdw>
+                          </a:effectLst>
                         </wps:spPr>
                         <wps:style>
                           <a:lnRef idx="2">
@@ -1369,6 +1599,8 @@
                                 <w:jc w:val="center"/>
                                 <w:rPr>
                                   <w:rFonts w:hint="eastAsia" w:eastAsiaTheme="minorEastAsia"/>
+                                  <w:b/>
+                                  <w:bCs/>
                                   <w:color w:val="auto"/>
                                   <w:lang w:val="en-US" w:eastAsia="zh-CN"/>
                                 </w:rPr>
@@ -1376,6 +1608,8 @@
                               <w:r>
                                 <w:rPr>
                                   <w:rFonts w:hint="eastAsia"/>
+                                  <w:b/>
+                                  <w:bCs/>
                                   <w:color w:val="auto"/>
                                   <w:lang w:val="en-US" w:eastAsia="zh-CN"/>
                                 </w:rPr>
@@ -1407,6 +1641,13 @@
                               <a:schemeClr val="tx1"/>
                             </a:solidFill>
                           </a:ln>
+                          <a:effectLst>
+                            <a:outerShdw blurRad="50800" dist="38100" dir="2700000" algn="tl" rotWithShape="0">
+                              <a:prstClr val="black">
+                                <a:alpha val="40000"/>
+                              </a:prstClr>
+                            </a:outerShdw>
+                          </a:effectLst>
                         </wps:spPr>
                         <wps:style>
                           <a:lnRef idx="2">
@@ -1431,6 +1672,8 @@
                                 <w:jc w:val="center"/>
                                 <w:rPr>
                                   <w:rFonts w:hint="eastAsia" w:eastAsiaTheme="minorEastAsia"/>
+                                  <w:b/>
+                                  <w:bCs/>
                                   <w:color w:val="auto"/>
                                   <w:lang w:val="en-US" w:eastAsia="zh-CN"/>
                                 </w:rPr>
@@ -1438,6 +1681,8 @@
                               <w:r>
                                 <w:rPr>
                                   <w:rFonts w:hint="eastAsia"/>
+                                  <w:b/>
+                                  <w:bCs/>
                                   <w:color w:val="auto"/>
                                   <w:lang w:val="en-US" w:eastAsia="zh-CN"/>
                                 </w:rPr>
@@ -1464,7 +1709,7 @@
                           <a:prstGeom prst="bentConnector2">
                             <a:avLst/>
                           </a:prstGeom>
-                          <a:ln>
+                          <a:ln w="25400">
                             <a:tailEnd type="arrow"/>
                           </a:ln>
                         </wps:spPr>
@@ -1485,12 +1730,12 @@
                         <wps:bodyPr/>
                       </wps:wsp>
                       <wps:wsp>
-                        <wps:cNvPr id="35" name="文本框 35"/>
+                        <wps:cNvPr id="36" name="文本框 36"/>
                         <wps:cNvSpPr txBox="1"/>
                         <wps:spPr>
                           <a:xfrm>
-                            <a:off x="7297" y="8732"/>
-                            <a:ext cx="1713" cy="488"/>
+                            <a:off x="4569" y="8688"/>
+                            <a:ext cx="1551" cy="488"/>
                           </a:xfrm>
                           <a:prstGeom prst="rect">
                             <a:avLst/>
@@ -1503,71 +1748,13 @@
                               <a:schemeClr val="tx1"/>
                             </a:solidFill>
                           </a:ln>
-                        </wps:spPr>
-                        <wps:style>
-                          <a:lnRef idx="0">
-                            <a:schemeClr val="accent1"/>
-                          </a:lnRef>
-                          <a:fillRef idx="0">
-                            <a:schemeClr val="accent1"/>
-                          </a:fillRef>
-                          <a:effectRef idx="0">
-                            <a:schemeClr val="accent1"/>
-                          </a:effectRef>
-                          <a:fontRef idx="minor">
-                            <a:schemeClr val="dk1"/>
-                          </a:fontRef>
-                        </wps:style>
-                        <wps:txbx>
-                          <w:txbxContent>
-                            <w:p>
-                              <w:pPr>
-                                <w:rPr>
-                                  <w:rFonts w:hint="eastAsia"/>
-                                  <w:lang w:val="en-US" w:eastAsia="zh-CN"/>
-                                </w:rPr>
-                              </w:pPr>
-                              <w:r>
-                                <w:rPr>
-                                  <w:rFonts w:hint="eastAsia" w:ascii="Tahoma" w:hAnsi="Tahoma" w:eastAsia="SimSun" w:cs="Tahoma"/>
-                                  <w:b w:val="0"/>
-                                  <w:bCs w:val="0"/>
-                                  <w:i w:val="0"/>
-                                  <w:caps w:val="0"/>
-                                  <w:color w:val="000000"/>
-                                  <w:spacing w:val="0"/>
-                                  <w:sz w:val="16"/>
-                                  <w:szCs w:val="16"/>
-                                  <w:lang w:val="en-US" w:eastAsia="zh-CN"/>
-                                </w:rPr>
-                                <w:t>SIS18 Group DDS</w:t>
-                              </w:r>
-                            </w:p>
-                          </w:txbxContent>
-                        </wps:txbx>
-                        <wps:bodyPr rot="0" spcFirstLastPara="0" vertOverflow="overflow" horzOverflow="overflow" vert="horz" wrap="square" lIns="91440" tIns="45720" rIns="91440" bIns="45720" numCol="1" spcCol="0" rtlCol="0" fromWordArt="0" anchor="t" anchorCtr="0" forceAA="0" compatLnSpc="1">
-                          <a:noAutofit/>
-                        </wps:bodyPr>
-                      </wps:wsp>
-                      <wps:wsp>
-                        <wps:cNvPr id="36" name="文本框 36"/>
-                        <wps:cNvSpPr txBox="1"/>
-                        <wps:spPr>
-                          <a:xfrm>
-                            <a:off x="4569" y="8688"/>
-                            <a:ext cx="1446" cy="488"/>
-                          </a:xfrm>
-                          <a:prstGeom prst="rect">
-                            <a:avLst/>
-                          </a:prstGeom>
-                          <a:solidFill>
-                            <a:schemeClr val="lt1"/>
-                          </a:solidFill>
-                          <a:ln w="6350">
-                            <a:solidFill>
-                              <a:schemeClr val="tx1"/>
-                            </a:solidFill>
-                          </a:ln>
+                          <a:effectLst>
+                            <a:outerShdw blurRad="50800" dist="38100" dir="2700000" algn="tl" rotWithShape="0">
+                              <a:prstClr val="black">
+                                <a:alpha val="40000"/>
+                              </a:prstClr>
+                            </a:outerShdw>
+                          </a:effectLst>
                         </wps:spPr>
                         <wps:style>
                           <a:lnRef idx="0">
@@ -1589,8 +1776,8 @@
                               <w:pPr>
                                 <w:rPr>
                                   <w:rFonts w:hint="eastAsia" w:eastAsiaTheme="minorEastAsia"/>
-                                  <w:b w:val="0"/>
-                                  <w:bCs w:val="0"/>
+                                  <w:b/>
+                                  <w:bCs/>
                                   <w:sz w:val="16"/>
                                   <w:szCs w:val="16"/>
                                   <w:lang w:val="en-US" w:eastAsia="zh-CN"/>
@@ -1599,8 +1786,8 @@
                               <w:r>
                                 <w:rPr>
                                   <w:rFonts w:ascii="Tahoma" w:hAnsi="Tahoma" w:eastAsia="Tahoma" w:cs="Tahoma"/>
-                                  <w:b w:val="0"/>
-                                  <w:bCs w:val="0"/>
+                                  <w:b/>
+                                  <w:bCs/>
                                   <w:i w:val="0"/>
                                   <w:caps w:val="0"/>
                                   <w:color w:val="000000"/>
@@ -1613,8 +1800,8 @@
                               <w:r>
                                 <w:rPr>
                                   <w:rFonts w:hint="eastAsia" w:ascii="Tahoma" w:hAnsi="Tahoma" w:eastAsia="SimSun" w:cs="Tahoma"/>
-                                  <w:b w:val="0"/>
-                                  <w:bCs w:val="0"/>
+                                  <w:b/>
+                                  <w:bCs/>
                                   <w:i w:val="0"/>
                                   <w:caps w:val="0"/>
                                   <w:color w:val="000000"/>
@@ -1630,8 +1817,8 @@
                               <w:pPr>
                                 <w:rPr>
                                   <w:rFonts w:hint="eastAsia" w:ascii="Tahoma" w:hAnsi="Tahoma" w:eastAsia="SimSun" w:cs="Tahoma"/>
-                                  <w:b w:val="0"/>
-                                  <w:bCs w:val="0"/>
+                                  <w:b/>
+                                  <w:bCs/>
                                   <w:i w:val="0"/>
                                   <w:caps w:val="0"/>
                                   <w:color w:val="000000"/>
@@ -1646,8 +1833,8 @@
                               <w:pPr>
                                 <w:rPr>
                                   <w:rFonts w:hint="eastAsia" w:eastAsiaTheme="minorEastAsia"/>
-                                  <w:b w:val="0"/>
-                                  <w:bCs w:val="0"/>
+                                  <w:b/>
+                                  <w:bCs/>
                                   <w:sz w:val="16"/>
                                   <w:szCs w:val="16"/>
                                   <w:lang w:val="en-US" w:eastAsia="zh-CN"/>
@@ -1656,8 +1843,8 @@
                               <w:r>
                                 <w:rPr>
                                   <w:rFonts w:ascii="Tahoma" w:hAnsi="Tahoma" w:eastAsia="Tahoma" w:cs="Tahoma"/>
-                                  <w:b w:val="0"/>
-                                  <w:bCs w:val="0"/>
+                                  <w:b/>
+                                  <w:bCs/>
                                   <w:i w:val="0"/>
                                   <w:caps w:val="0"/>
                                   <w:color w:val="000000"/>
@@ -1670,8 +1857,8 @@
                               <w:r>
                                 <w:rPr>
                                   <w:rFonts w:hint="eastAsia" w:ascii="Tahoma" w:hAnsi="Tahoma" w:eastAsia="SimSun" w:cs="Tahoma"/>
-                                  <w:b w:val="0"/>
-                                  <w:bCs w:val="0"/>
+                                  <w:b/>
+                                  <w:bCs/>
                                   <w:i w:val="0"/>
                                   <w:caps w:val="0"/>
                                   <w:color w:val="000000"/>
@@ -1687,8 +1874,8 @@
                               <w:pPr>
                                 <w:rPr>
                                   <w:rFonts w:hint="eastAsia" w:ascii="Tahoma" w:hAnsi="Tahoma" w:eastAsia="SimSun" w:cs="Tahoma"/>
-                                  <w:b w:val="0"/>
-                                  <w:bCs w:val="0"/>
+                                  <w:b/>
+                                  <w:bCs/>
                                   <w:i w:val="0"/>
                                   <w:caps w:val="0"/>
                                   <w:color w:val="000000"/>
@@ -1713,13 +1900,18 @@
                         </wps:cNvCnPr>
                         <wps:spPr>
                           <a:xfrm rot="16200000">
-                            <a:off x="4927" y="7744"/>
-                            <a:ext cx="1309" cy="579"/>
+                            <a:off x="4954" y="7771"/>
+                            <a:ext cx="1309" cy="526"/>
                           </a:xfrm>
                           <a:prstGeom prst="bentConnector2">
                             <a:avLst/>
                           </a:prstGeom>
-                          <a:ln>
+                          <a:ln w="25400">
+                            <a:solidFill>
+                              <a:schemeClr val="accent1">
+                                <a:alpha val="98000"/>
+                              </a:schemeClr>
+                            </a:solidFill>
                             <a:tailEnd type="arrow"/>
                           </a:ln>
                         </wps:spPr>
@@ -1747,13 +1939,13 @@
                         </wps:cNvCnPr>
                         <wps:spPr>
                           <a:xfrm rot="16200000" flipV="1">
-                            <a:off x="7184" y="7762"/>
-                            <a:ext cx="1353" cy="588"/>
+                            <a:off x="7190" y="7755"/>
+                            <a:ext cx="1353" cy="601"/>
                           </a:xfrm>
                           <a:prstGeom prst="bentConnector2">
                             <a:avLst/>
                           </a:prstGeom>
-                          <a:ln>
+                          <a:ln w="25400">
                             <a:tailEnd type="arrow"/>
                           </a:ln>
                         </wps:spPr>
@@ -1778,7 +1970,7 @@
                         <wps:cNvSpPr txBox="1"/>
                         <wps:spPr>
                           <a:xfrm>
-                            <a:off x="7260" y="3285"/>
+                            <a:off x="7601" y="3872"/>
                             <a:ext cx="2315" cy="440"/>
                           </a:xfrm>
                           <a:prstGeom prst="rect">
@@ -1810,32 +2002,10 @@
                             <w:p>
                               <w:pPr>
                                 <w:rPr>
-                                  <w:rFonts w:hint="eastAsia" w:eastAsiaTheme="minorEastAsia"/>
-                                  <w:b/>
-                                  <w:bCs/>
-                                  <w:i/>
-                                  <w:iCs/>
-                                  <w:sz w:val="16"/>
-                                  <w:szCs w:val="16"/>
+                                  <w:rFonts w:hint="eastAsia"/>
                                   <w:lang w:val="en-US" w:eastAsia="zh-CN"/>
                                 </w:rPr>
                               </w:pPr>
-                              <w:r>
-                                <w:rPr>
-                                  <w:rFonts w:hint="eastAsia" w:ascii="Tahoma" w:hAnsi="Tahoma" w:eastAsia="SimSun" w:cs="Tahoma"/>
-                                  <w:b/>
-                                  <w:bCs/>
-                                  <w:i/>
-                                  <w:iCs/>
-                                  <w:caps w:val="0"/>
-                                  <w:color w:val="000000"/>
-                                  <w:spacing w:val="0"/>
-                                  <w:sz w:val="16"/>
-                                  <w:szCs w:val="16"/>
-                                  <w:lang w:val="en-US" w:eastAsia="zh-CN"/>
-                                </w:rPr>
-                                <w:t>Delay for phase match</w:t>
-                              </w:r>
                             </w:p>
                           </w:txbxContent>
                         </wps:txbx>
@@ -1844,48 +2014,12 @@
                         </wps:bodyPr>
                       </wps:wsp>
                       <wps:wsp>
-                        <wps:cNvPr id="40" name="肘形连接符 40"/>
-                        <wps:cNvCnPr>
-                          <a:stCxn id="39" idx="2"/>
-                          <a:endCxn id="31" idx="0"/>
-                        </wps:cNvCnPr>
-                        <wps:spPr>
-                          <a:xfrm rot="5400000">
-                            <a:off x="7935" y="4202"/>
-                            <a:ext cx="960" cy="6"/>
-                          </a:xfrm>
-                          <a:prstGeom prst="bentConnector3">
-                            <a:avLst>
-                              <a:gd name="adj1" fmla="val 50000"/>
-                            </a:avLst>
-                          </a:prstGeom>
-                          <a:ln>
-                            <a:tailEnd type="arrow"/>
-                          </a:ln>
-                        </wps:spPr>
-                        <wps:style>
-                          <a:lnRef idx="1">
-                            <a:schemeClr val="accent1"/>
-                          </a:lnRef>
-                          <a:fillRef idx="0">
-                            <a:schemeClr val="accent1"/>
-                          </a:fillRef>
-                          <a:effectRef idx="0">
-                            <a:schemeClr val="accent1"/>
-                          </a:effectRef>
-                          <a:fontRef idx="minor">
-                            <a:schemeClr val="tx1"/>
-                          </a:fontRef>
-                        </wps:style>
-                        <wps:bodyPr/>
-                      </wps:wsp>
-                      <wps:wsp>
                         <wps:cNvPr id="41" name="文本框 41"/>
                         <wps:cNvSpPr txBox="1"/>
                         <wps:spPr>
                           <a:xfrm>
                             <a:off x="9529" y="4958"/>
-                            <a:ext cx="3278" cy="443"/>
+                            <a:ext cx="3383" cy="443"/>
                           </a:xfrm>
                           <a:prstGeom prst="rect">
                             <a:avLst/>
@@ -1898,6 +2032,13 @@
                               <a:schemeClr val="tx1"/>
                             </a:solidFill>
                           </a:ln>
+                          <a:effectLst>
+                            <a:outerShdw blurRad="50800" dist="38100" dir="2700000" algn="tl" rotWithShape="0">
+                              <a:prstClr val="black">
+                                <a:alpha val="40000"/>
+                              </a:prstClr>
+                            </a:outerShdw>
+                          </a:effectLst>
                         </wps:spPr>
                         <wps:style>
                           <a:lnRef idx="0">
@@ -1919,12 +2060,16 @@
                               <w:pPr>
                                 <w:rPr>
                                   <w:rFonts w:hint="eastAsia"/>
+                                  <w:b/>
+                                  <w:bCs/>
                                   <w:lang w:val="en-US" w:eastAsia="zh-CN"/>
                                 </w:rPr>
                               </w:pPr>
                               <w:r>
                                 <w:rPr>
                                   <w:rFonts w:hint="eastAsia"/>
+                                  <w:b/>
+                                  <w:bCs/>
                                   <w:lang w:val="en-US" w:eastAsia="zh-CN"/>
                                 </w:rPr>
                                 <w:t>SIS18 Ext kicker control electronics</w:t>
@@ -1942,7 +2087,7 @@
                         <wps:spPr>
                           <a:xfrm>
                             <a:off x="9562" y="5318"/>
-                            <a:ext cx="3105" cy="488"/>
+                            <a:ext cx="3134" cy="488"/>
                           </a:xfrm>
                           <a:prstGeom prst="rect">
                             <a:avLst/>
@@ -1955,6 +2100,13 @@
                               <a:schemeClr val="tx1"/>
                             </a:solidFill>
                           </a:ln>
+                          <a:effectLst>
+                            <a:outerShdw blurRad="50800" dist="38100" dir="2700000" algn="tl" rotWithShape="0">
+                              <a:prstClr val="black">
+                                <a:alpha val="40000"/>
+                              </a:prstClr>
+                            </a:outerShdw>
+                          </a:effectLst>
                         </wps:spPr>
                         <wps:style>
                           <a:lnRef idx="0">
@@ -1976,13 +2128,23 @@
                               <w:pPr>
                                 <w:rPr>
                                   <w:rFonts w:hint="eastAsia"/>
+                                  <w:b/>
+                                  <w:bCs/>
                                   <w:lang w:val="en-US" w:eastAsia="zh-CN"/>
+                                  <w14:shadow w14:blurRad="0" w14:dist="0" w14:dir="0" w14:sx="0" w14:sy="0" w14:kx="0" w14:ky="0" w14:algn="none">
+                                    <w14:srgbClr w14:val="000000"/>
+                                  </w14:shadow>
                                 </w:rPr>
                               </w:pPr>
                               <w:r>
                                 <w:rPr>
                                   <w:rFonts w:hint="eastAsia"/>
+                                  <w:b/>
+                                  <w:bCs/>
                                   <w:lang w:val="en-US" w:eastAsia="zh-CN"/>
+                                  <w14:shadow w14:blurRad="0" w14:dist="0" w14:dir="0" w14:sx="0" w14:sy="0" w14:kx="0" w14:ky="0" w14:algn="none">
+                                    <w14:srgbClr w14:val="000000"/>
+                                  </w14:shadow>
                                 </w:rPr>
                                 <w:t>ESR Inj kicker control electronics</w:t>
                               </w:r>
@@ -2087,7 +2249,7 @@
                             <a:prstGeom prst="straightConnector1">
                               <a:avLst/>
                             </a:prstGeom>
-                            <a:ln>
+                            <a:ln w="25400">
                               <a:tailEnd type="arrow"/>
                             </a:ln>
                           </wps:spPr>
@@ -2145,8 +2307,8 @@
                                 <w:pPr>
                                   <w:rPr>
                                     <w:rFonts w:hint="eastAsia" w:eastAsiaTheme="minorEastAsia"/>
-                                    <w:b w:val="0"/>
-                                    <w:bCs w:val="0"/>
+                                    <w:b/>
+                                    <w:bCs/>
                                     <w:sz w:val="16"/>
                                     <w:szCs w:val="16"/>
                                     <w:lang w:val="en-US" w:eastAsia="zh-CN"/>
@@ -2155,8 +2317,8 @@
                                 <w:r>
                                   <w:rPr>
                                     <w:rFonts w:hint="eastAsia" w:ascii="Tahoma" w:hAnsi="Tahoma" w:eastAsia="SimSun" w:cs="Tahoma"/>
-                                    <w:b w:val="0"/>
-                                    <w:bCs w:val="0"/>
+                                    <w:b/>
+                                    <w:bCs/>
                                     <w:i w:val="0"/>
                                     <w:caps w:val="0"/>
                                     <w:color w:val="000000"/>
@@ -2224,7 +2386,7 @@
                           <a:prstGeom prst="straightConnector1">
                             <a:avLst/>
                           </a:prstGeom>
-                          <a:ln>
+                          <a:ln w="25400">
                             <a:tailEnd type="arrow"/>
                           </a:ln>
                         </wps:spPr>
@@ -2246,19 +2408,16 @@
                       </wps:wsp>
                       <wps:wsp>
                         <wps:cNvPr id="46" name="直接箭头连接符 46"/>
-                        <wps:cNvCnPr>
-                          <a:stCxn id="44" idx="3"/>
-                          <a:endCxn id="41" idx="1"/>
-                        </wps:cNvCnPr>
+                        <wps:cNvCnPr/>
                         <wps:spPr>
                           <a:xfrm flipV="1">
-                            <a:off x="9019" y="5180"/>
+                            <a:off x="9004" y="5194"/>
                             <a:ext cx="525" cy="49"/>
                           </a:xfrm>
                           <a:prstGeom prst="straightConnector1">
                             <a:avLst/>
                           </a:prstGeom>
-                          <a:ln>
+                          <a:ln w="25400">
                             <a:tailEnd type="arrow"/>
                           </a:ln>
                         </wps:spPr>
@@ -2289,7 +2448,7 @@
                           <a:prstGeom prst="straightConnector1">
                             <a:avLst/>
                           </a:prstGeom>
-                          <a:ln>
+                          <a:ln w="25400">
                             <a:tailEnd type="arrow"/>
                           </a:ln>
                         </wps:spPr>
@@ -2314,7 +2473,7 @@
                         <wps:cNvSpPr txBox="1"/>
                         <wps:spPr>
                           <a:xfrm>
-                            <a:off x="9537" y="3865"/>
+                            <a:off x="9893" y="3892"/>
                             <a:ext cx="3272" cy="387"/>
                           </a:xfrm>
                           <a:prstGeom prst="rect">
@@ -2344,35 +2503,10 @@
                             <w:p>
                               <w:pPr>
                                 <w:rPr>
-                                  <w:rFonts w:hint="eastAsia" w:ascii="Tahoma" w:hAnsi="Tahoma" w:eastAsia="SimSun" w:cs="Tahoma"/>
-                                  <w:b/>
-                                  <w:bCs/>
-                                  <w:i/>
-                                  <w:iCs/>
-                                  <w:caps w:val="0"/>
-                                  <w:color w:val="000000"/>
-                                  <w:spacing w:val="0"/>
-                                  <w:sz w:val="16"/>
-                                  <w:szCs w:val="16"/>
+                                  <w:rFonts w:hint="eastAsia"/>
                                   <w:lang w:val="en-US" w:eastAsia="zh-CN"/>
                                 </w:rPr>
                               </w:pPr>
-                              <w:r>
-                                <w:rPr>
-                                  <w:rFonts w:hint="eastAsia" w:ascii="Tahoma" w:hAnsi="Tahoma" w:eastAsia="SimSun" w:cs="Tahoma"/>
-                                  <w:b/>
-                                  <w:bCs/>
-                                  <w:i/>
-                                  <w:iCs/>
-                                  <w:caps w:val="0"/>
-                                  <w:color w:val="000000"/>
-                                  <w:spacing w:val="0"/>
-                                  <w:sz w:val="16"/>
-                                  <w:szCs w:val="16"/>
-                                  <w:lang w:val="en-US" w:eastAsia="zh-CN"/>
-                                </w:rPr>
-                                <w:t xml:space="preserve">Extratcion kicker delay </w:t>
-                              </w:r>
                             </w:p>
                           </w:txbxContent>
                         </wps:txbx>
@@ -2385,7 +2519,7 @@
                         <wps:cNvSpPr txBox="1"/>
                         <wps:spPr>
                           <a:xfrm>
-                            <a:off x="9868" y="6670"/>
+                            <a:off x="9882" y="6139"/>
                             <a:ext cx="2537" cy="402"/>
                           </a:xfrm>
                           <a:prstGeom prst="rect">
@@ -2415,35 +2549,10 @@
                             <w:p>
                               <w:pPr>
                                 <w:rPr>
-                                  <w:rFonts w:hint="eastAsia" w:ascii="Tahoma" w:hAnsi="Tahoma" w:eastAsia="SimSun" w:cs="Tahoma"/>
-                                  <w:b/>
-                                  <w:bCs/>
-                                  <w:i/>
-                                  <w:iCs/>
-                                  <w:caps w:val="0"/>
-                                  <w:color w:val="000000"/>
-                                  <w:spacing w:val="0"/>
-                                  <w:sz w:val="16"/>
-                                  <w:szCs w:val="16"/>
+                                  <w:rFonts w:hint="eastAsia"/>
                                   <w:lang w:val="en-US" w:eastAsia="zh-CN"/>
                                 </w:rPr>
                               </w:pPr>
-                              <w:r>
-                                <w:rPr>
-                                  <w:rFonts w:hint="eastAsia" w:ascii="Tahoma" w:hAnsi="Tahoma" w:eastAsia="SimSun" w:cs="Tahoma"/>
-                                  <w:b/>
-                                  <w:bCs/>
-                                  <w:i/>
-                                  <w:iCs/>
-                                  <w:caps w:val="0"/>
-                                  <w:color w:val="000000"/>
-                                  <w:spacing w:val="0"/>
-                                  <w:sz w:val="16"/>
-                                  <w:szCs w:val="16"/>
-                                  <w:lang w:val="en-US" w:eastAsia="zh-CN"/>
-                                </w:rPr>
-                                <w:t xml:space="preserve">Injection kicker delay </w:t>
-                              </w:r>
                             </w:p>
                           </w:txbxContent>
                         </wps:txbx>
@@ -2452,85 +2561,18 @@
                         </wps:bodyPr>
                       </wps:wsp>
                       <wps:wsp>
-                        <wps:cNvPr id="53" name="直接箭头连接符 53"/>
-                        <wps:cNvCnPr/>
-                        <wps:spPr>
-                          <a:xfrm flipV="1">
-                            <a:off x="11116" y="5756"/>
-                            <a:ext cx="0" cy="975"/>
-                          </a:xfrm>
-                          <a:prstGeom prst="straightConnector1">
-                            <a:avLst/>
-                          </a:prstGeom>
-                          <a:ln>
-                            <a:tailEnd type="arrow"/>
-                          </a:ln>
-                        </wps:spPr>
-                        <wps:style>
-                          <a:lnRef idx="1">
-                            <a:schemeClr val="accent1"/>
-                          </a:lnRef>
-                          <a:fillRef idx="0">
-                            <a:schemeClr val="accent1"/>
-                          </a:fillRef>
-                          <a:effectRef idx="0">
-                            <a:schemeClr val="accent1"/>
-                          </a:effectRef>
-                          <a:fontRef idx="minor">
-                            <a:schemeClr val="tx1"/>
-                          </a:fontRef>
-                        </wps:style>
-                        <wps:bodyPr/>
-                      </wps:wsp>
-                      <wps:wsp>
-                        <wps:cNvPr id="54" name="直接箭头连接符 54"/>
-                        <wps:cNvCnPr>
-                          <a:stCxn id="28" idx="2"/>
-                          <a:endCxn id="41" idx="0"/>
-                        </wps:cNvCnPr>
-                        <wps:spPr>
-                          <a:xfrm flipH="1">
-                            <a:off x="11168" y="4252"/>
-                            <a:ext cx="5" cy="706"/>
-                          </a:xfrm>
-                          <a:prstGeom prst="straightConnector1">
-                            <a:avLst/>
-                          </a:prstGeom>
-                          <a:ln>
-                            <a:tailEnd type="arrow"/>
-                          </a:ln>
-                        </wps:spPr>
-                        <wps:style>
-                          <a:lnRef idx="1">
-                            <a:schemeClr val="accent1"/>
-                          </a:lnRef>
-                          <a:fillRef idx="0">
-                            <a:schemeClr val="accent1"/>
-                          </a:fillRef>
-                          <a:effectRef idx="0">
-                            <a:schemeClr val="accent1"/>
-                          </a:effectRef>
-                          <a:fontRef idx="minor">
-                            <a:schemeClr val="tx1"/>
-                          </a:fontRef>
-                        </wps:style>
-                        <wps:bodyPr/>
-                      </wps:wsp>
-                      <wps:wsp>
                         <wps:cNvPr id="16" name="矩形 16"/>
                         <wps:cNvSpPr/>
                         <wps:spPr>
                           <a:xfrm>
-                            <a:off x="5426" y="5251"/>
-                            <a:ext cx="981" cy="912"/>
+                            <a:off x="5426" y="5160"/>
+                            <a:ext cx="1041" cy="912"/>
                           </a:xfrm>
                           <a:prstGeom prst="rect">
                             <a:avLst/>
                           </a:prstGeom>
                           <a:solidFill>
-                            <a:srgbClr val="FFFF00">
-                              <a:alpha val="43000"/>
-                            </a:srgbClr>
+                            <a:srgbClr val="FFFF99"/>
                           </a:solidFill>
                           <a:ln>
                             <a:noFill/>
@@ -2576,6 +2618,254 @@
                                 <w:outlineLvl w:val="9"/>
                                 <w:rPr>
                                   <w:rFonts w:hint="eastAsia"/>
+                                  <w:b/>
+                                  <w:bCs/>
+                                  <w:color w:val="000000" w:themeColor="text1"/>
+                                  <w:sz w:val="18"/>
+                                  <w:szCs w:val="18"/>
+                                  <w:lang w:val="en-US" w:eastAsia="zh-CN"/>
+                                  <w14:textFill>
+                                    <w14:solidFill>
+                                      <w14:schemeClr w14:val="tx1"/>
+                                    </w14:solidFill>
+                                  </w14:textFill>
+                                </w:rPr>
+                              </w:pPr>
+                              <w:r>
+                                <w:rPr>
+                                  <w:rFonts w:hint="eastAsia"/>
+                                  <w:b/>
+                                  <w:bCs/>
+                                  <w:color w:val="000000" w:themeColor="text1"/>
+                                  <w:sz w:val="18"/>
+                                  <w:szCs w:val="18"/>
+                                  <w:lang w:val="en-US" w:eastAsia="zh-CN"/>
+                                  <w14:textFill>
+                                    <w14:solidFill>
+                                      <w14:schemeClr w14:val="tx1"/>
+                                    </w14:solidFill>
+                                  </w14:textFill>
+                                </w:rPr>
+                                <w:t xml:space="preserve">Charge </w:t>
+                              </w:r>
+                            </w:p>
+                            <w:p>
+                              <w:pPr>
+                                <w:keepNext w:val="0"/>
+                                <w:keepLines w:val="0"/>
+                                <w:pageBreakBefore w:val="0"/>
+                                <w:widowControl w:val="0"/>
+                                <w:kinsoku/>
+                                <w:wordWrap/>
+                                <w:overflowPunct/>
+                                <w:topLinePunct w:val="0"/>
+                                <w:autoSpaceDE/>
+                                <w:autoSpaceDN/>
+                                <w:bidi w:val="0"/>
+                                <w:adjustRightInd/>
+                                <w:snapToGrid/>
+                                <w:spacing w:line="180" w:lineRule="exact"/>
+                                <w:ind w:left="0" w:leftChars="0" w:right="0" w:rightChars="0" w:firstLine="0" w:firstLineChars="0"/>
+                                <w:jc w:val="both"/>
+                                <w:textAlignment w:val="auto"/>
+                                <w:outlineLvl w:val="9"/>
+                                <w:rPr>
+                                  <w:rFonts w:hint="eastAsia"/>
+                                  <w:b/>
+                                  <w:bCs/>
+                                  <w:color w:val="000000" w:themeColor="text1"/>
+                                  <w:sz w:val="18"/>
+                                  <w:szCs w:val="18"/>
+                                  <w:lang w:val="en-US" w:eastAsia="zh-CN"/>
+                                  <w14:textFill>
+                                    <w14:solidFill>
+                                      <w14:schemeClr w14:val="tx1"/>
+                                    </w14:solidFill>
+                                  </w14:textFill>
+                                </w:rPr>
+                              </w:pPr>
+                              <w:r>
+                                <w:rPr>
+                                  <w:rFonts w:hint="eastAsia"/>
+                                  <w:b/>
+                                  <w:bCs/>
+                                  <w:color w:val="000000" w:themeColor="text1"/>
+                                  <w:sz w:val="16"/>
+                                  <w:szCs w:val="16"/>
+                                  <w:lang w:val="en-US" w:eastAsia="zh-CN"/>
+                                  <w14:textFill>
+                                    <w14:solidFill>
+                                      <w14:schemeClr w14:val="tx1"/>
+                                    </w14:solidFill>
+                                  </w14:textFill>
+                                </w:rPr>
+                                <w:t xml:space="preserve">process </w:t>
+                              </w:r>
+                              <w:r>
+                                <w:rPr>
+                                  <w:rFonts w:hint="eastAsia"/>
+                                  <w:b/>
+                                  <w:bCs/>
+                                  <w:color w:val="000000" w:themeColor="text1"/>
+                                  <w:sz w:val="18"/>
+                                  <w:szCs w:val="18"/>
+                                  <w:lang w:val="en-US" w:eastAsia="zh-CN"/>
+                                  <w14:textFill>
+                                    <w14:solidFill>
+                                      <w14:schemeClr w14:val="tx1"/>
+                                    </w14:solidFill>
+                                  </w14:textFill>
+                                </w:rPr>
+                                <w:t>of injection</w:t>
+                              </w:r>
+                            </w:p>
+                            <w:p>
+                              <w:pPr>
+                                <w:keepNext w:val="0"/>
+                                <w:keepLines w:val="0"/>
+                                <w:pageBreakBefore w:val="0"/>
+                                <w:widowControl w:val="0"/>
+                                <w:kinsoku/>
+                                <w:wordWrap/>
+                                <w:overflowPunct/>
+                                <w:topLinePunct w:val="0"/>
+                                <w:autoSpaceDE/>
+                                <w:autoSpaceDN/>
+                                <w:bidi w:val="0"/>
+                                <w:adjustRightInd/>
+                                <w:snapToGrid/>
+                                <w:spacing w:line="180" w:lineRule="exact"/>
+                                <w:ind w:left="0" w:leftChars="0" w:right="0" w:rightChars="0" w:firstLine="0" w:firstLineChars="0"/>
+                                <w:jc w:val="both"/>
+                                <w:textAlignment w:val="auto"/>
+                                <w:outlineLvl w:val="9"/>
+                                <w:rPr>
+                                  <w:rFonts w:hint="eastAsia" w:eastAsiaTheme="minorEastAsia"/>
+                                  <w:b/>
+                                  <w:bCs/>
+                                  <w:color w:val="000000" w:themeColor="text1"/>
+                                  <w:sz w:val="18"/>
+                                  <w:szCs w:val="18"/>
+                                  <w:lang w:val="en-US" w:eastAsia="zh-CN"/>
+                                  <w14:textFill>
+                                    <w14:solidFill>
+                                      <w14:schemeClr w14:val="tx1"/>
+                                    </w14:solidFill>
+                                  </w14:textFill>
+                                </w:rPr>
+                              </w:pPr>
+                              <w:r>
+                                <w:rPr>
+                                  <w:rFonts w:hint="eastAsia"/>
+                                  <w:b/>
+                                  <w:bCs/>
+                                  <w:color w:val="000000" w:themeColor="text1"/>
+                                  <w:sz w:val="18"/>
+                                  <w:szCs w:val="18"/>
+                                  <w:lang w:val="en-US" w:eastAsia="zh-CN"/>
+                                  <w14:textFill>
+                                    <w14:solidFill>
+                                      <w14:schemeClr w14:val="tx1"/>
+                                    </w14:solidFill>
+                                  </w14:textFill>
+                                </w:rPr>
+                                <w:t>kicker</w:t>
+                              </w:r>
+                            </w:p>
+                            <w:p>
+                              <w:pPr>
+                                <w:keepNext w:val="0"/>
+                                <w:keepLines w:val="0"/>
+                                <w:pageBreakBefore w:val="0"/>
+                                <w:widowControl w:val="0"/>
+                                <w:kinsoku/>
+                                <w:wordWrap/>
+                                <w:overflowPunct/>
+                                <w:topLinePunct w:val="0"/>
+                                <w:autoSpaceDE/>
+                                <w:autoSpaceDN/>
+                                <w:bidi w:val="0"/>
+                                <w:adjustRightInd/>
+                                <w:snapToGrid/>
+                                <w:spacing w:line="180" w:lineRule="exact"/>
+                                <w:ind w:left="0" w:leftChars="0" w:right="0" w:rightChars="0" w:firstLine="0" w:firstLineChars="0"/>
+                                <w:jc w:val="center"/>
+                                <w:textAlignment w:val="auto"/>
+                                <w:outlineLvl w:val="9"/>
+                                <w:rPr>
+                                  <w:b/>
+                                  <w:bCs/>
+                                  <w:sz w:val="18"/>
+                                  <w:szCs w:val="18"/>
+                                </w:rPr>
+                              </w:pPr>
+                            </w:p>
+                          </w:txbxContent>
+                        </wps:txbx>
+                        <wps:bodyPr rot="0" spcFirstLastPara="0" vertOverflow="overflow" horzOverflow="overflow" vert="horz" wrap="square" lIns="91440" tIns="45720" rIns="91440" bIns="45720" numCol="1" spcCol="0" rtlCol="0" fromWordArt="0" anchor="ctr" anchorCtr="0" forceAA="0" compatLnSpc="1">
+                          <a:noAutofit/>
+                        </wps:bodyPr>
+                      </wps:wsp>
+                      <wps:wsp>
+                        <wps:cNvPr id="15" name="矩形 15"/>
+                        <wps:cNvSpPr/>
+                        <wps:spPr>
+                          <a:xfrm>
+                            <a:off x="5427" y="3571"/>
+                            <a:ext cx="1120" cy="853"/>
+                          </a:xfrm>
+                          <a:prstGeom prst="rect">
+                            <a:avLst/>
+                          </a:prstGeom>
+                          <a:solidFill>
+                            <a:srgbClr val="FFFF99"/>
+                          </a:solidFill>
+                          <a:ln>
+                            <a:noFill/>
+                          </a:ln>
+                        </wps:spPr>
+                        <wps:style>
+                          <a:lnRef idx="2">
+                            <a:schemeClr val="accent1">
+                              <a:shade val="50000"/>
+                            </a:schemeClr>
+                          </a:lnRef>
+                          <a:fillRef idx="1">
+                            <a:schemeClr val="accent1"/>
+                          </a:fillRef>
+                          <a:effectRef idx="0">
+                            <a:schemeClr val="accent1"/>
+                          </a:effectRef>
+                          <a:fontRef idx="minor">
+                            <a:schemeClr val="lt1"/>
+                          </a:fontRef>
+                        </wps:style>
+                        <wps:txbx>
+                          <w:txbxContent>
+                            <w:p>
+                              <w:pPr>
+                                <w:keepNext w:val="0"/>
+                                <w:keepLines w:val="0"/>
+                                <w:pageBreakBefore w:val="0"/>
+                                <w:widowControl w:val="0"/>
+                                <w:kinsoku/>
+                                <w:wordWrap/>
+                                <w:overflowPunct/>
+                                <w:topLinePunct w:val="0"/>
+                                <w:autoSpaceDE/>
+                                <w:autoSpaceDN/>
+                                <w:bidi w:val="0"/>
+                                <w:adjustRightInd/>
+                                <w:snapToGrid/>
+                                <w:spacing w:line="180" w:lineRule="exact"/>
+                                <w:ind w:left="0" w:leftChars="0" w:right="0" w:rightChars="0" w:firstLine="0" w:firstLineChars="0"/>
+                                <w:jc w:val="both"/>
+                                <w:textAlignment w:val="auto"/>
+                                <w:outlineLvl w:val="9"/>
+                                <w:rPr>
+                                  <w:rFonts w:hint="eastAsia"/>
+                                  <w:b/>
+                                  <w:bCs/>
                                   <w:color w:val="000000" w:themeColor="text1"/>
                                   <w:sz w:val="16"/>
                                   <w:szCs w:val="16"/>
@@ -2590,6 +2880,8 @@
                               <w:r>
                                 <w:rPr>
                                   <w:rFonts w:hint="eastAsia"/>
+                                  <w:b/>
+                                  <w:bCs/>
                                   <w:color w:val="000000" w:themeColor="text1"/>
                                   <w:sz w:val="16"/>
                                   <w:szCs w:val="16"/>
@@ -2625,6 +2917,8 @@
                                 <w:outlineLvl w:val="9"/>
                                 <w:rPr>
                                   <w:rFonts w:hint="eastAsia"/>
+                                  <w:b/>
+                                  <w:bCs/>
                                   <w:color w:val="000000" w:themeColor="text1"/>
                                   <w:sz w:val="16"/>
                                   <w:szCs w:val="16"/>
@@ -2639,6 +2933,8 @@
                               <w:r>
                                 <w:rPr>
                                   <w:rFonts w:hint="eastAsia"/>
+                                  <w:b/>
+                                  <w:bCs/>
                                   <w:color w:val="000000" w:themeColor="text1"/>
                                   <w:sz w:val="16"/>
                                   <w:szCs w:val="16"/>
@@ -2649,83 +2945,86 @@
                                     </w14:solidFill>
                                   </w14:textFill>
                                 </w:rPr>
-                                <w:t>process of injection</w:t>
+                                <w:t>process of extraction kicker</w:t>
                               </w:r>
                             </w:p>
+                          </w:txbxContent>
+                        </wps:txbx>
+                        <wps:bodyPr rot="0" spcFirstLastPara="0" vertOverflow="overflow" horzOverflow="overflow" vert="horz" wrap="square" lIns="91440" tIns="45720" rIns="91440" bIns="45720" numCol="1" spcCol="0" rtlCol="0" fromWordArt="0" anchor="ctr" anchorCtr="0" forceAA="0" compatLnSpc="1">
+                          <a:noAutofit/>
+                        </wps:bodyPr>
+                      </wps:wsp>
+                      <wps:wsp>
+                        <wps:cNvPr id="35" name="文本框 35"/>
+                        <wps:cNvSpPr txBox="1"/>
+                        <wps:spPr>
+                          <a:xfrm>
+                            <a:off x="7310" y="8732"/>
+                            <a:ext cx="1713" cy="488"/>
+                          </a:xfrm>
+                          <a:prstGeom prst="rect">
+                            <a:avLst/>
+                          </a:prstGeom>
+                          <a:solidFill>
+                            <a:schemeClr val="lt1"/>
+                          </a:solidFill>
+                          <a:ln w="6350">
+                            <a:solidFill>
+                              <a:schemeClr val="tx1"/>
+                            </a:solidFill>
+                          </a:ln>
+                          <a:effectLst>
+                            <a:outerShdw blurRad="50800" dist="38100" dir="2700000" algn="tl" rotWithShape="0">
+                              <a:prstClr val="black">
+                                <a:alpha val="40000"/>
+                              </a:prstClr>
+                            </a:outerShdw>
+                          </a:effectLst>
+                        </wps:spPr>
+                        <wps:style>
+                          <a:lnRef idx="0">
+                            <a:schemeClr val="accent1"/>
+                          </a:lnRef>
+                          <a:fillRef idx="0">
+                            <a:schemeClr val="accent1"/>
+                          </a:fillRef>
+                          <a:effectRef idx="0">
+                            <a:schemeClr val="accent1"/>
+                          </a:effectRef>
+                          <a:fontRef idx="minor">
+                            <a:schemeClr val="dk1"/>
+                          </a:fontRef>
+                        </wps:style>
+                        <wps:txbx>
+                          <w:txbxContent>
                             <w:p>
                               <w:pPr>
-                                <w:keepNext w:val="0"/>
-                                <w:keepLines w:val="0"/>
-                                <w:pageBreakBefore w:val="0"/>
-                                <w:widowControl w:val="0"/>
-                                <w:kinsoku/>
-                                <w:wordWrap/>
-                                <w:overflowPunct/>
-                                <w:topLinePunct w:val="0"/>
-                                <w:autoSpaceDE/>
-                                <w:autoSpaceDN/>
-                                <w:bidi w:val="0"/>
-                                <w:adjustRightInd/>
-                                <w:snapToGrid/>
-                                <w:spacing w:line="180" w:lineRule="exact"/>
-                                <w:ind w:left="0" w:leftChars="0" w:right="0" w:rightChars="0" w:firstLine="0" w:firstLineChars="0"/>
-                                <w:jc w:val="both"/>
-                                <w:textAlignment w:val="auto"/>
-                                <w:outlineLvl w:val="9"/>
                                 <w:rPr>
-                                  <w:rFonts w:hint="eastAsia" w:eastAsiaTheme="minorEastAsia"/>
-                                  <w:color w:val="000000" w:themeColor="text1"/>
-                                  <w:sz w:val="16"/>
-                                  <w:szCs w:val="16"/>
+                                  <w:rFonts w:hint="eastAsia"/>
+                                  <w:b/>
+                                  <w:bCs/>
                                   <w:lang w:val="en-US" w:eastAsia="zh-CN"/>
-                                  <w14:textFill>
-                                    <w14:solidFill>
-                                      <w14:schemeClr w14:val="tx1"/>
-                                    </w14:solidFill>
-                                  </w14:textFill>
                                 </w:rPr>
                               </w:pPr>
                               <w:r>
                                 <w:rPr>
-                                  <w:rFonts w:hint="eastAsia"/>
-                                  <w:color w:val="000000" w:themeColor="text1"/>
+                                  <w:rFonts w:hint="eastAsia" w:ascii="Tahoma" w:hAnsi="Tahoma" w:eastAsia="SimSun" w:cs="Tahoma"/>
+                                  <w:b/>
+                                  <w:bCs/>
+                                  <w:i w:val="0"/>
+                                  <w:caps w:val="0"/>
+                                  <w:color w:val="000000"/>
+                                  <w:spacing w:val="0"/>
                                   <w:sz w:val="16"/>
                                   <w:szCs w:val="16"/>
                                   <w:lang w:val="en-US" w:eastAsia="zh-CN"/>
-                                  <w14:textFill>
-                                    <w14:solidFill>
-                                      <w14:schemeClr w14:val="tx1"/>
-                                    </w14:solidFill>
-                                  </w14:textFill>
                                 </w:rPr>
-                                <w:t>kicker</w:t>
+                                <w:t>SIS18 Group DDS</w:t>
                               </w:r>
-                            </w:p>
-                            <w:p>
-                              <w:pPr>
-                                <w:keepNext w:val="0"/>
-                                <w:keepLines w:val="0"/>
-                                <w:pageBreakBefore w:val="0"/>
-                                <w:widowControl w:val="0"/>
-                                <w:kinsoku/>
-                                <w:wordWrap/>
-                                <w:overflowPunct/>
-                                <w:topLinePunct w:val="0"/>
-                                <w:autoSpaceDE/>
-                                <w:autoSpaceDN/>
-                                <w:bidi w:val="0"/>
-                                <w:adjustRightInd/>
-                                <w:snapToGrid/>
-                                <w:spacing w:line="180" w:lineRule="exact"/>
-                                <w:ind w:left="0" w:leftChars="0" w:right="0" w:rightChars="0" w:firstLine="0" w:firstLineChars="0"/>
-                                <w:jc w:val="center"/>
-                                <w:textAlignment w:val="auto"/>
-                                <w:outlineLvl w:val="9"/>
-                              </w:pPr>
                             </w:p>
                           </w:txbxContent>
                         </wps:txbx>
-                        <wps:bodyPr rot="0" spcFirstLastPara="0" vertOverflow="overflow" horzOverflow="overflow" vert="horz" wrap="square" lIns="91440" tIns="45720" rIns="91440" bIns="45720" numCol="1" spcCol="0" rtlCol="0" fromWordArt="0" anchor="ctr" anchorCtr="0" forceAA="0" compatLnSpc="1">
+                        <wps:bodyPr rot="0" spcFirstLastPara="0" vertOverflow="overflow" horzOverflow="overflow" vert="horz" wrap="square" lIns="91440" tIns="45720" rIns="91440" bIns="45720" numCol="1" spcCol="0" rtlCol="0" fromWordArt="0" anchor="t" anchorCtr="0" forceAA="0" compatLnSpc="1">
                           <a:noAutofit/>
                         </wps:bodyPr>
                       </wps:wsp>
@@ -2737,7 +3036,7 @@
           </mc:Choice>
           <mc:Fallback>
             <w:pict>
-              <v:group id="_x0000_s1026" o:spid="_x0000_s1026" o:spt="203" style="position:absolute;left:0pt;margin-left:-91.5pt;margin-top:0.1pt;height:296.75pt;width:591.1pt;z-index:251658240;mso-width-relative:page;mso-height-relative:page;" coordorigin="1629,3285" coordsize="11822,5935" o:gfxdata="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">
+              <v:group id="_x0000_s1026" o:spid="_x0000_s1026" o:spt="203" style="position:absolute;left:0pt;margin-left:-89.35pt;margin-top:0.3pt;height:282.45pt;width:591.1pt;z-index:251658240;mso-width-relative:page;mso-height-relative:page;" coordorigin="1629,3571" coordsize="11822,5649" o:gfxdata="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">
                 <o:lock v:ext="edit" aspectratio="f"/>
                 <v:shape id="_x0000_s1026" o:spid="_x0000_s1026" o:spt="202" type="#_x0000_t202" style="position:absolute;left:12709;top:4371;height:488;width:725;" fillcolor="#FFFFFF [3201]" filled="t" stroked="f" coordsize="21600,21600" o:gfxdata="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">
                   <v:fill on="t" focussize="0,0"/>
@@ -2750,12 +3049,16 @@
                         <w:pPr>
                           <w:rPr>
                             <w:rFonts w:hint="eastAsia" w:eastAsiaTheme="minorEastAsia"/>
+                            <w:b/>
+                            <w:bCs/>
                             <w:lang w:val="en-US" w:eastAsia="zh-CN"/>
                           </w:rPr>
                         </w:pPr>
                         <w:r>
                           <w:rPr>
                             <w:rFonts w:hint="eastAsia"/>
+                            <w:b/>
+                            <w:bCs/>
                             <w:lang w:val="en-US" w:eastAsia="zh-CN"/>
                           </w:rPr>
                           <w:t>time</w:t>
@@ -2787,12 +3090,16 @@
                         <w:pPr>
                           <w:rPr>
                             <w:rFonts w:hint="eastAsia" w:eastAsiaTheme="minorEastAsia"/>
+                            <w:b/>
+                            <w:bCs/>
                             <w:lang w:val="en-US" w:eastAsia="zh-CN"/>
                           </w:rPr>
                         </w:pPr>
                         <w:r>
                           <w:rPr>
                             <w:rFonts w:hint="eastAsia"/>
+                            <w:b/>
+                            <w:bCs/>
                             <w:lang w:val="en-US" w:eastAsia="zh-CN"/>
                           </w:rPr>
                           <w:t>time</w:t>
@@ -2812,13 +3119,16 @@
                         <w:pPr>
                           <w:rPr>
                             <w:rFonts w:hint="eastAsia" w:eastAsiaTheme="minorEastAsia"/>
+                            <w:b/>
+                            <w:bCs/>
                             <w:lang w:val="en-US" w:eastAsia="zh-CN"/>
                           </w:rPr>
                         </w:pPr>
                         <w:r>
                           <w:rPr>
                             <w:rFonts w:ascii="Tahoma" w:hAnsi="Tahoma" w:eastAsia="Tahoma" w:cs="Tahoma"/>
-                            <w:b w:val="0"/>
+                            <w:b/>
+                            <w:bCs/>
                             <w:i w:val="0"/>
                             <w:caps w:val="0"/>
                             <w:color w:val="000000"/>
@@ -2831,7 +3141,8 @@
                         <w:r>
                           <w:rPr>
                             <w:rFonts w:hint="eastAsia" w:ascii="Tahoma" w:hAnsi="Tahoma" w:eastAsia="SimSun" w:cs="Tahoma"/>
-                            <w:b w:val="0"/>
+                            <w:b/>
+                            <w:bCs/>
                             <w:i w:val="0"/>
                             <w:caps w:val="0"/>
                             <w:color w:val="000000"/>
@@ -2846,7 +3157,7 @@
                     </w:txbxContent>
                   </v:textbox>
                 </v:shape>
-                <v:shape id="_x0000_s1026" o:spid="_x0000_s1026" o:spt="202" type="#_x0000_t202" style="position:absolute;left:1629;top:5178;height:488;width:2150;" fillcolor="#FFFFFF [3201]" filled="t" stroked="f" coordsize="21600,21600" o:gfxdata="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">
+                <v:shape id="_x0000_s1026" o:spid="_x0000_s1026" o:spt="202" type="#_x0000_t202" style="position:absolute;left:1629;top:5178;height:488;width:2540;" fillcolor="#FFFFFF [3201]" filled="t" stroked="f" coordsize="21600,21600" o:gfxdata="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">
                   <v:fill on="t" focussize="0,0"/>
                   <v:stroke on="f" weight="0.5pt"/>
                   <v:imagedata o:title=""/>
@@ -2857,13 +3168,16 @@
                         <w:pPr>
                           <w:rPr>
                             <w:rFonts w:hint="eastAsia" w:eastAsiaTheme="minorEastAsia"/>
+                            <w:b/>
+                            <w:bCs/>
                             <w:lang w:val="en-US" w:eastAsia="zh-CN"/>
                           </w:rPr>
                         </w:pPr>
                         <w:r>
                           <w:rPr>
                             <w:rFonts w:ascii="Tahoma" w:hAnsi="Tahoma" w:eastAsia="Tahoma" w:cs="Tahoma"/>
-                            <w:b w:val="0"/>
+                            <w:b/>
+                            <w:bCs/>
                             <w:i w:val="0"/>
                             <w:caps w:val="0"/>
                             <w:color w:val="000000"/>
@@ -2876,7 +3190,8 @@
                         <w:r>
                           <w:rPr>
                             <w:rFonts w:hint="eastAsia" w:ascii="Tahoma" w:hAnsi="Tahoma" w:eastAsia="SimSun" w:cs="Tahoma"/>
-                            <w:b w:val="0"/>
+                            <w:b/>
+                            <w:bCs/>
                             <w:i w:val="0"/>
                             <w:caps w:val="0"/>
                             <w:color w:val="000000"/>
@@ -2892,6 +3207,8 @@
                         <w:pPr>
                           <w:rPr>
                             <w:rFonts w:hint="eastAsia" w:eastAsiaTheme="minorEastAsia"/>
+                            <w:b/>
+                            <w:bCs/>
                             <w:lang w:val="en-US" w:eastAsia="zh-CN"/>
                           </w:rPr>
                         </w:pPr>
@@ -2931,15 +3248,15 @@
                   <v:imagedata o:title=""/>
                   <o:lock v:ext="edit" aspectratio="f"/>
                 </v:shape>
-                <v:shape id="_x0000_s1026" o:spid="_x0000_s1026" o:spt="34" type="#_x0000_t34" style="position:absolute;left:4259;top:4290;height:879;width:402;" filled="f" stroked="t" coordsize="21600,21600" o:gfxdata="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" adj="10800">
+                <v:shape id="_x0000_s1026" o:spid="_x0000_s1026" o:spt="34" type="#_x0000_t34" style="position:absolute;left:4259;top:4290;height:879;width:402;" filled="f" stroked="t" coordsize="21600,21600" o:gfxdata="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" adj="10800">
                   <v:fill on="f" focussize="0,0"/>
-                  <v:stroke weight="0.5pt" color="#5B9BD5 [3204]" miterlimit="8" joinstyle="miter" endarrow="open"/>
+                  <v:stroke weight="2pt" color="#5B9BD5 [3204]" miterlimit="8" joinstyle="miter" endarrow="open"/>
                   <v:imagedata o:title=""/>
                   <o:lock v:ext="edit" aspectratio="f"/>
                 </v:shape>
-                <v:shape id="_x0000_s1026" o:spid="_x0000_s1026" o:spt="34" type="#_x0000_t34" style="position:absolute;left:3524;top:5446;flip:y;height:508;width:1147;" filled="f" stroked="t" coordsize="21600,21600" o:gfxdata="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" adj="10810">
+                <v:shape id="_x0000_s1026" o:spid="_x0000_s1026" o:spt="34" type="#_x0000_t34" style="position:absolute;left:3524;top:5446;flip:y;height:508;width:1147;" filled="f" stroked="t" coordsize="21600,21600" o:gfxdata="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" adj="10810">
                   <v:fill on="f" focussize="0,0"/>
-                  <v:stroke weight="0.5pt" color="#5B9BD5 [3204]" miterlimit="8" joinstyle="miter" endarrow="open"/>
+                  <v:stroke weight="2pt" color="#5B9BD5 [3204]" miterlimit="8" joinstyle="miter" endarrow="open"/>
                   <v:imagedata o:title=""/>
                   <o:lock v:ext="edit" aspectratio="f"/>
                 </v:shape>
@@ -2955,8 +3272,492 @@
                   <v:imagedata o:title=""/>
                   <o:lock v:ext="edit" aspectratio="f"/>
                 </v:rect>
-                <v:rect id="_x0000_s1026" o:spid="_x0000_s1026" o:spt="1" style="position:absolute;left:5427;top:3571;height:853;width:986;v-text-anchor:middle;" fillcolor="#FFFF00" filled="t" stroked="f" coordsize="21600,21600" o:gfxdata="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">
-                  <v:fill on="t" opacity="28180f" focussize="0,0"/>
+                <v:shape id="_x0000_s1026" o:spid="_x0000_s1026" o:spt="34" type="#_x0000_t34" style="position:absolute;left:5502;top:4305;flip:x y;height:1665;width:30;rotation:11796480f;" filled="f" stroked="t" coordsize="21600,21600" o:gfxdata="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" adj="-129600">
+                  <v:fill on="f" focussize="0,0"/>
+                  <v:stroke weight="2pt" color="#5B9BD5 [3204]" miterlimit="8" joinstyle="miter"/>
+                  <v:imagedata o:title=""/>
+                  <o:lock v:ext="edit" aspectratio="f"/>
+                </v:shape>
+                <v:line id="_x0000_s1026" o:spid="_x0000_s1026" o:spt="20" style="position:absolute;left:5196;top:5277;height:1;width:135;" filled="f" stroked="t" coordsize="21600,21600" o:gfxdata="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">
+                  <v:fill on="f" focussize="0,0"/>
+                  <v:stroke weight="2pt" color="#5B9BD5 [3204]" miterlimit="8" joinstyle="miter" endarrow="oval"/>
+                  <v:imagedata o:title=""/>
+                  <o:lock v:ext="edit" aspectratio="f"/>
+                </v:line>
+                <v:rect id="_x0000_s1026" o:spid="_x0000_s1026" o:spt="1" style="position:absolute;left:4911;top:5617;height:137;width:213;v-text-anchor:middle;" filled="f" stroked="f" coordsize="21600,21600" o:gfxdata="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">
+                  <v:fill on="f" focussize="0,0"/>
+                  <v:stroke on="f" weight="1pt" miterlimit="8" joinstyle="miter"/>
+                  <v:imagedata o:title=""/>
+                  <o:lock v:ext="edit" aspectratio="f"/>
+                </v:rect>
+                <v:rect id="_x0000_s1026" o:spid="_x0000_s1026" o:spt="1" style="position:absolute;left:4901;top:5340;height:137;width:213;v-text-anchor:middle;" filled="f" stroked="f" coordsize="21600,21600" o:gfxdata="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">
+                  <v:fill on="f" focussize="0,0"/>
+                  <v:stroke on="f" weight="1pt" miterlimit="8" joinstyle="miter"/>
+                  <v:imagedata o:title=""/>
+                  <o:lock v:ext="edit" aspectratio="f"/>
+                </v:rect>
+                <v:rect id="_x0000_s1026" o:spid="_x0000_s1026" o:spt="1" style="position:absolute;left:6981;top:5347;height:137;width:293;v-text-anchor:middle;" filled="f" stroked="f" coordsize="21600,21600" o:gfxdata="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">
+                  <v:fill on="f" focussize="0,0"/>
+                  <v:stroke on="f" weight="1pt" miterlimit="8" joinstyle="miter"/>
+                  <v:imagedata o:title=""/>
+                  <o:lock v:ext="edit" aspectratio="f"/>
+                </v:rect>
+                <v:rect id="_x0000_s1026" o:spid="_x0000_s1026" o:spt="1" style="position:absolute;left:7021;top:5040;height:137;width:213;v-text-anchor:middle;" filled="f" stroked="f" coordsize="21600,21600" o:gfxdata="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">
+                  <v:fill on="f" focussize="0,0"/>
+                  <v:stroke on="f" weight="1pt" miterlimit="8" joinstyle="miter"/>
+                  <v:imagedata o:title=""/>
+                  <o:lock v:ext="edit" aspectratio="f"/>
+                </v:rect>
+                <v:line id="_x0000_s1026" o:spid="_x0000_s1026" o:spt="20" style="position:absolute;left:7496;top:5247;height:2;width:295;" filled="f" stroked="t" coordsize="21600,21600" o:gfxdata="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">
+                  <v:fill on="f" focussize="0,0"/>
+                  <v:stroke weight="2pt" color="#5B9BD5 [3204]" miterlimit="8" joinstyle="miter"/>
+                  <v:imagedata o:title=""/>
+                  <o:lock v:ext="edit" aspectratio="f"/>
+                </v:line>
+                <v:rect id="_x0000_s1026" o:spid="_x0000_s1026" o:spt="1" style="position:absolute;left:6881;top:5027;height:137;width:213;v-text-anchor:middle;" filled="f" stroked="f" coordsize="21600,21600" o:gfxdata="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">
+                  <v:fill on="f" focussize="0,0"/>
+                  <v:stroke on="f" weight="1pt" miterlimit="8" joinstyle="miter"/>
+                  <v:imagedata o:title=""/>
+                  <o:lock v:ext="edit" aspectratio="f"/>
+                </v:rect>
+                <v:rect id="_x0000_s1026" o:spid="_x0000_s1026" o:spt="1" style="position:absolute;left:6971;top:5070;height:137;width:213;v-text-anchor:middle;" filled="f" stroked="f" coordsize="21600,21600" o:gfxdata="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">
+                  <v:fill on="f" focussize="0,0"/>
+                  <v:stroke on="f" weight="1pt" miterlimit="8" joinstyle="miter"/>
+                  <v:imagedata o:title=""/>
+                  <o:lock v:ext="edit" aspectratio="f"/>
+                </v:rect>
+                <v:shape id="_x0000_s1026" o:spid="_x0000_s1026" style="position:absolute;left:6718;top:4896;height:728;width:785;rotation:-10354688f;v-text-anchor:middle;" filled="f" stroked="t" coordsize="785,728" o:gfxdata="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" path="m659,630c589,690,495,727,392,727c176,727,0,564,0,363c0,162,176,-1,392,-1xe">
+                  <v:path o:connectlocs="659,630;392,0;525,315" o:connectangles="41,247,-21"/>
+                  <v:fill on="f" focussize="0,0"/>
+                  <v:stroke weight="1pt" color="#000000 [3213]" miterlimit="8" joinstyle="miter"/>
+                  <v:imagedata o:title=""/>
+                  <o:lock v:ext="edit" aspectratio="f"/>
+                </v:shape>
+                <v:shape id="_x0000_s1026" o:spid="_x0000_s1026" o:spt="34" type="#_x0000_t34" style="position:absolute;left:6467;top:5255;flip:y;height:361;width:501;" filled="f" stroked="t" coordsize="21600,21600" o:gfxdata="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" adj="3104">
+                  <v:fill on="f" focussize="0,0"/>
+                  <v:stroke weight="2pt" color="#5B9BD5 [3204]" miterlimit="8" joinstyle="miter" endarrow="open"/>
+                  <v:imagedata o:title=""/>
+                  <o:lock v:ext="edit" aspectratio="f"/>
+                </v:shape>
+                <v:shape id="_x0000_s1026" o:spid="_x0000_s1026" o:spt="34" type="#_x0000_t34" style="position:absolute;left:6547;top:3998;height:1141;width:424;" filled="f" stroked="t" coordsize="21600,21600" o:gfxdata="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" adj="10800">
+                  <v:fill on="f" focussize="0,0"/>
+                  <v:stroke weight="2pt" color="#5B9BD5 [3204]" miterlimit="8" joinstyle="miter" endarrow="open"/>
+                  <v:imagedata o:title=""/>
+                  <o:lock v:ext="edit" aspectratio="f"/>
+                </v:shape>
+                <v:rect id="_x0000_s1026" o:spid="_x0000_s1026" o:spt="1" style="position:absolute;left:7791;top:4685;height:1118;width:1241;v-text-anchor:middle;" fillcolor="#FFFFFF [3212]" filled="t" stroked="t" coordsize="21600,21600" o:gfxdata="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">
+                  <v:fill on="t" focussize="0,0"/>
+                  <v:stroke weight="0.25pt" color="#000000 [3213]" miterlimit="8" joinstyle="miter"/>
+                  <v:imagedata o:title=""/>
+                  <o:lock v:ext="edit" aspectratio="f"/>
+                  <v:shadow on="t" color="#000000" opacity="26214f" offset="2.12133858267717pt,2.12133858267717pt" origin="-32768f,-32768f" matrix="65536f,0f,0f,65536f"/>
+                  <v:textbox>
+                    <w:txbxContent>
+                      <w:p>
+                        <w:pPr>
+                          <w:jc w:val="center"/>
+                          <w:rPr>
+                            <w:rFonts w:hint="eastAsia" w:eastAsiaTheme="minorEastAsia"/>
+                            <w:b/>
+                            <w:bCs/>
+                            <w:color w:val="auto"/>
+                            <w:lang w:val="en-US" w:eastAsia="zh-CN"/>
+                          </w:rPr>
+                        </w:pPr>
+                        <w:r>
+                          <w:rPr>
+                            <w:rFonts w:hint="eastAsia"/>
+                            <w:b/>
+                            <w:bCs/>
+                            <w:color w:val="auto"/>
+                            <w:lang w:val="en-US" w:eastAsia="zh-CN"/>
+                          </w:rPr>
+                          <w:t>Timing Generator (EC)</w:t>
+                        </w:r>
+                      </w:p>
+                    </w:txbxContent>
+                  </v:textbox>
+                </v:rect>
+                <v:rect id="_x0000_s1026" o:spid="_x0000_s1026" o:spt="1" style="position:absolute;left:5871;top:6969;height:820;width:1695;v-text-anchor:middle;" fillcolor="#FFFFFF [3212]" filled="t" stroked="t" coordsize="21600,21600" o:gfxdata="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">
+                  <v:fill on="t" focussize="0,0"/>
+                  <v:stroke weight="0.25pt" color="#000000 [3213]" miterlimit="8" joinstyle="miter"/>
+                  <v:imagedata o:title=""/>
+                  <o:lock v:ext="edit" aspectratio="f"/>
+                  <v:shadow on="t" color="#000000" opacity="26214f" offset="2.12133858267717pt,2.12133858267717pt" origin="-32768f,-32768f" matrix="65536f,0f,0f,65536f"/>
+                  <v:textbox>
+                    <w:txbxContent>
+                      <w:p>
+                        <w:pPr>
+                          <w:jc w:val="center"/>
+                          <w:rPr>
+                            <w:rFonts w:hint="eastAsia" w:eastAsiaTheme="minorEastAsia"/>
+                            <w:b/>
+                            <w:bCs/>
+                            <w:color w:val="auto"/>
+                            <w:lang w:val="en-US" w:eastAsia="zh-CN"/>
+                          </w:rPr>
+                        </w:pPr>
+                        <w:r>
+                          <w:rPr>
+                            <w:rFonts w:hint="eastAsia"/>
+                            <w:b/>
+                            <w:bCs/>
+                            <w:color w:val="auto"/>
+                            <w:lang w:val="en-US" w:eastAsia="zh-CN"/>
+                          </w:rPr>
+                          <w:t>Phase synchronization</w:t>
+                        </w:r>
+                      </w:p>
+                    </w:txbxContent>
+                  </v:textbox>
+                </v:rect>
+                <v:shape id="_x0000_s1026" o:spid="_x0000_s1026" o:spt="33" type="#_x0000_t33" style="position:absolute;left:6074;top:6062;height:262;width:1553;rotation:-5898240f;" filled="f" stroked="t" coordsize="21600,21600" o:gfxdata="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">
+                  <v:fill on="f" focussize="0,0"/>
+                  <v:stroke weight="2pt" color="#5B9BD5 [3204]" miterlimit="8" joinstyle="miter" endarrow="open"/>
+                  <v:imagedata o:title=""/>
+                  <o:lock v:ext="edit" aspectratio="f"/>
+                </v:shape>
+                <v:shape id="_x0000_s1026" o:spid="_x0000_s1026" o:spt="202" type="#_x0000_t202" style="position:absolute;left:4569;top:8688;height:488;width:1551;" fillcolor="#FFFFFF [3201]" filled="t" stroked="t" coordsize="21600,21600" o:gfxdata="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">
+                  <v:fill on="t" focussize="0,0"/>
+                  <v:stroke weight="0.5pt" color="#000000 [3213]" joinstyle="round"/>
+                  <v:imagedata o:title=""/>
+                  <o:lock v:ext="edit" aspectratio="f"/>
+                  <v:shadow on="t" color="#000000" opacity="26214f" offset="2.12133858267717pt,2.12133858267717pt" origin="-32768f,-32768f" matrix="65536f,0f,0f,65536f"/>
+                  <v:textbox>
+                    <w:txbxContent>
+                      <w:p>
+                        <w:pPr>
+                          <w:rPr>
+                            <w:rFonts w:hint="eastAsia" w:eastAsiaTheme="minorEastAsia"/>
+                            <w:b/>
+                            <w:bCs/>
+                            <w:sz w:val="16"/>
+                            <w:szCs w:val="16"/>
+                            <w:lang w:val="en-US" w:eastAsia="zh-CN"/>
+                          </w:rPr>
+                        </w:pPr>
+                        <w:r>
+                          <w:rPr>
+                            <w:rFonts w:ascii="Tahoma" w:hAnsi="Tahoma" w:eastAsia="Tahoma" w:cs="Tahoma"/>
+                            <w:b/>
+                            <w:bCs/>
+                            <w:i w:val="0"/>
+                            <w:caps w:val="0"/>
+                            <w:color w:val="000000"/>
+                            <w:spacing w:val="0"/>
+                            <w:sz w:val="16"/>
+                            <w:szCs w:val="16"/>
+                          </w:rPr>
+                          <w:t>ESR</w:t>
+                        </w:r>
+                        <w:r>
+                          <w:rPr>
+                            <w:rFonts w:hint="eastAsia" w:ascii="Tahoma" w:hAnsi="Tahoma" w:eastAsia="SimSun" w:cs="Tahoma"/>
+                            <w:b/>
+                            <w:bCs/>
+                            <w:i w:val="0"/>
+                            <w:caps w:val="0"/>
+                            <w:color w:val="000000"/>
+                            <w:spacing w:val="0"/>
+                            <w:sz w:val="16"/>
+                            <w:szCs w:val="16"/>
+                            <w:lang w:val="en-US" w:eastAsia="zh-CN"/>
+                          </w:rPr>
+                          <w:t xml:space="preserve"> Group DDS</w:t>
+                        </w:r>
+                      </w:p>
+                      <w:p>
+                        <w:pPr>
+                          <w:rPr>
+                            <w:rFonts w:hint="eastAsia" w:ascii="Tahoma" w:hAnsi="Tahoma" w:eastAsia="SimSun" w:cs="Tahoma"/>
+                            <w:b/>
+                            <w:bCs/>
+                            <w:i w:val="0"/>
+                            <w:caps w:val="0"/>
+                            <w:color w:val="000000"/>
+                            <w:spacing w:val="0"/>
+                            <w:sz w:val="16"/>
+                            <w:szCs w:val="16"/>
+                            <w:lang w:val="en-US" w:eastAsia="zh-CN"/>
+                          </w:rPr>
+                        </w:pPr>
+                      </w:p>
+                      <w:p>
+                        <w:pPr>
+                          <w:rPr>
+                            <w:rFonts w:hint="eastAsia" w:eastAsiaTheme="minorEastAsia"/>
+                            <w:b/>
+                            <w:bCs/>
+                            <w:sz w:val="16"/>
+                            <w:szCs w:val="16"/>
+                            <w:lang w:val="en-US" w:eastAsia="zh-CN"/>
+                          </w:rPr>
+                        </w:pPr>
+                        <w:r>
+                          <w:rPr>
+                            <w:rFonts w:ascii="Tahoma" w:hAnsi="Tahoma" w:eastAsia="Tahoma" w:cs="Tahoma"/>
+                            <w:b/>
+                            <w:bCs/>
+                            <w:i w:val="0"/>
+                            <w:caps w:val="0"/>
+                            <w:color w:val="000000"/>
+                            <w:spacing w:val="0"/>
+                            <w:sz w:val="16"/>
+                            <w:szCs w:val="16"/>
+                          </w:rPr>
+                          <w:t>ESR</w:t>
+                        </w:r>
+                        <w:r>
+                          <w:rPr>
+                            <w:rFonts w:hint="eastAsia" w:ascii="Tahoma" w:hAnsi="Tahoma" w:eastAsia="SimSun" w:cs="Tahoma"/>
+                            <w:b/>
+                            <w:bCs/>
+                            <w:i w:val="0"/>
+                            <w:caps w:val="0"/>
+                            <w:color w:val="000000"/>
+                            <w:spacing w:val="0"/>
+                            <w:sz w:val="16"/>
+                            <w:szCs w:val="16"/>
+                            <w:lang w:val="en-US" w:eastAsia="zh-CN"/>
+                          </w:rPr>
+                          <w:t xml:space="preserve"> Group DDS</w:t>
+                        </w:r>
+                      </w:p>
+                      <w:p>
+                        <w:pPr>
+                          <w:rPr>
+                            <w:rFonts w:hint="eastAsia" w:ascii="Tahoma" w:hAnsi="Tahoma" w:eastAsia="SimSun" w:cs="Tahoma"/>
+                            <w:b/>
+                            <w:bCs/>
+                            <w:i w:val="0"/>
+                            <w:caps w:val="0"/>
+                            <w:color w:val="000000"/>
+                            <w:spacing w:val="0"/>
+                            <w:sz w:val="16"/>
+                            <w:szCs w:val="16"/>
+                            <w:lang w:val="en-US" w:eastAsia="zh-CN"/>
+                          </w:rPr>
+                        </w:pPr>
+                      </w:p>
+                    </w:txbxContent>
+                  </v:textbox>
+                </v:shape>
+                <v:shape id="_x0000_s1026" o:spid="_x0000_s1026" o:spt="33" type="#_x0000_t33" style="position:absolute;left:4954;top:7771;height:526;width:1309;rotation:-5898240f;" filled="f" stroked="t" coordsize="21600,21600" o:gfxdata="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">
+                  <v:fill on="f" focussize="0,0"/>
+                  <v:stroke weight="2pt" color="#5B9BD5 [3204]" opacity="64225f" miterlimit="8" joinstyle="miter" endarrow="open"/>
+                  <v:imagedata o:title=""/>
+                  <o:lock v:ext="edit" aspectratio="f"/>
+                </v:shape>
+                <v:shape id="_x0000_s1026" o:spid="_x0000_s1026" o:spt="33" type="#_x0000_t33" style="position:absolute;left:7190;top:7755;flip:y;height:601;width:1353;rotation:5898240f;" filled="f" stroked="t" coordsize="21600,21600" o:gfxdata="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">
+                  <v:fill on="f" focussize="0,0"/>
+                  <v:stroke weight="2pt" color="#5B9BD5 [3204]" miterlimit="8" joinstyle="miter" endarrow="open"/>
+                  <v:imagedata o:title=""/>
+                  <o:lock v:ext="edit" aspectratio="f"/>
+                </v:shape>
+                <v:shape id="_x0000_s1026" o:spid="_x0000_s1026" o:spt="202" type="#_x0000_t202" style="position:absolute;left:7601;top:3872;height:440;width:2315;" fillcolor="#FFFFFF [3201]" filled="t" stroked="f" coordsize="21600,21600" o:gfxdata="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">
+                  <v:fill on="t" focussize="0,0"/>
+                  <v:stroke on="f" weight="0.5pt"/>
+                  <v:imagedata o:title=""/>
+                  <o:lock v:ext="edit" aspectratio="f"/>
+                  <v:textbox>
+                    <w:txbxContent>
+                      <w:p>
+                        <w:pPr>
+                          <w:rPr>
+                            <w:rFonts w:hint="eastAsia"/>
+                            <w:lang w:val="en-US" w:eastAsia="zh-CN"/>
+                          </w:rPr>
+                        </w:pPr>
+                      </w:p>
+                    </w:txbxContent>
+                  </v:textbox>
+                </v:shape>
+                <v:shape id="_x0000_s1026" o:spid="_x0000_s1026" o:spt="202" type="#_x0000_t202" style="position:absolute;left:9529;top:4958;height:443;width:3383;" fillcolor="#FFFFFF [3201]" filled="t" stroked="t" coordsize="21600,21600" o:gfxdata="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">
+                  <v:fill on="t" focussize="0,0"/>
+                  <v:stroke weight="0.5pt" color="#000000 [3213]" joinstyle="round"/>
+                  <v:imagedata o:title=""/>
+                  <o:lock v:ext="edit" aspectratio="f"/>
+                  <v:shadow on="t" color="#000000" opacity="26214f" offset="2.12133858267717pt,2.12133858267717pt" origin="-32768f,-32768f" matrix="65536f,0f,0f,65536f"/>
+                  <v:textbox>
+                    <w:txbxContent>
+                      <w:p>
+                        <w:pPr>
+                          <w:rPr>
+                            <w:rFonts w:hint="eastAsia"/>
+                            <w:b/>
+                            <w:bCs/>
+                            <w:lang w:val="en-US" w:eastAsia="zh-CN"/>
+                          </w:rPr>
+                        </w:pPr>
+                        <w:r>
+                          <w:rPr>
+                            <w:rFonts w:hint="eastAsia"/>
+                            <w:b/>
+                            <w:bCs/>
+                            <w:lang w:val="en-US" w:eastAsia="zh-CN"/>
+                          </w:rPr>
+                          <w:t>SIS18 Ext kicker control electronics</w:t>
+                        </w:r>
+                      </w:p>
+                    </w:txbxContent>
+                  </v:textbox>
+                </v:shape>
+                <v:shape id="_x0000_s1026" o:spid="_x0000_s1026" o:spt="202" type="#_x0000_t202" style="position:absolute;left:9562;top:5318;height:488;width:3134;" fillcolor="#FFFFFF [3201]" filled="t" stroked="t" coordsize="21600,21600" o:gfxdata="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">
+                  <v:fill on="t" focussize="0,0"/>
+                  <v:stroke weight="0.5pt" color="#000000 [3213]" joinstyle="round"/>
+                  <v:imagedata o:title=""/>
+                  <o:lock v:ext="edit" aspectratio="f"/>
+                  <v:shadow on="t" color="#000000" opacity="26214f" offset="2.12133858267717pt,2.12133858267717pt" origin="-32768f,-32768f" matrix="65536f,0f,0f,65536f"/>
+                  <v:textbox>
+                    <w:txbxContent>
+                      <w:p>
+                        <w:pPr>
+                          <w:rPr>
+                            <w:rFonts w:hint="eastAsia"/>
+                            <w:b/>
+                            <w:bCs/>
+                            <w:lang w:val="en-US" w:eastAsia="zh-CN"/>
+                            <w14:shadow w14:blurRad="0" w14:dist="0" w14:dir="0" w14:sx="0" w14:sy="0" w14:kx="0" w14:ky="0" w14:algn="none">
+                              <w14:srgbClr w14:val="000000"/>
+                            </w14:shadow>
+                          </w:rPr>
+                        </w:pPr>
+                        <w:r>
+                          <w:rPr>
+                            <w:rFonts w:hint="eastAsia"/>
+                            <w:b/>
+                            <w:bCs/>
+                            <w:lang w:val="en-US" w:eastAsia="zh-CN"/>
+                            <w14:shadow w14:blurRad="0" w14:dist="0" w14:dir="0" w14:sx="0" w14:sy="0" w14:kx="0" w14:ky="0" w14:algn="none">
+                              <w14:srgbClr w14:val="000000"/>
+                            </w14:shadow>
+                          </w:rPr>
+                          <w:t>ESR Inj kicker control electronics</w:t>
+                        </w:r>
+                      </w:p>
+                    </w:txbxContent>
+                  </v:textbox>
+                </v:shape>
+                <v:rect id="_x0000_s1026" o:spid="_x0000_s1026" o:spt="1" style="position:absolute;left:8731;top:5497;height:137;width:293;v-text-anchor:middle;" filled="f" stroked="f" coordsize="21600,21600" o:gfxdata="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">
+                  <v:fill on="f" focussize="0,0"/>
+                  <v:stroke on="f" weight="1pt" miterlimit="8" joinstyle="miter"/>
+                  <v:imagedata o:title=""/>
+                  <o:lock v:ext="edit" aspectratio="f"/>
+                </v:rect>
+                <v:rect id="_x0000_s1026" o:spid="_x0000_s1026" o:spt="1" style="position:absolute;left:8841;top:5130;height:137;width:213;v-text-anchor:middle;" filled="f" stroked="f" coordsize="21600,21600" o:gfxdata="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">
+                  <v:fill on="f" focussize="0,0"/>
+                  <v:stroke on="f" weight="1pt" miterlimit="8" joinstyle="miter"/>
+                  <v:imagedata o:title=""/>
+                  <o:lock v:ext="edit" aspectratio="f"/>
+                </v:rect>
+                <v:group id="_x0000_s1026" o:spid="_x0000_s1026" o:spt="203" style="position:absolute;left:10091;top:8176;height:488;width:2417;" coordorigin="9355,24954" coordsize="2417,488" o:gfxdata="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">
+                  <o:lock v:ext="edit" aspectratio="f"/>
+                  <v:shape id="_x0000_s1026" o:spid="_x0000_s1026" o:spt="32" type="#_x0000_t32" style="position:absolute;left:9355;top:25198;height:0;width:1009;" filled="f" stroked="t" coordsize="21600,21600" o:gfxdata="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">
+                    <v:fill on="f" focussize="0,0"/>
+                    <v:stroke weight="2pt" color="#5B9BD5 [3204]" miterlimit="8" joinstyle="miter" endarrow="open"/>
+                    <v:imagedata o:title=""/>
+                    <o:lock v:ext="edit" aspectratio="f"/>
+                  </v:shape>
+                  <v:shape id="_x0000_s1026" o:spid="_x0000_s1026" o:spt="202" type="#_x0000_t202" style="position:absolute;left:10372;top:24954;height:488;width:1401;" fillcolor="#FFFFFF [3201]" filled="t" stroked="f" coordsize="21600,21600" o:gfxdata="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">
+                    <v:fill on="t" focussize="0,0"/>
+                    <v:stroke on="f" weight="0.5pt"/>
+                    <v:imagedata o:title=""/>
+                    <o:lock v:ext="edit" aspectratio="f"/>
+                    <v:textbox>
+                      <w:txbxContent>
+                        <w:p>
+                          <w:pPr>
+                            <w:rPr>
+                              <w:rFonts w:hint="eastAsia" w:eastAsiaTheme="minorEastAsia"/>
+                              <w:b/>
+                              <w:bCs/>
+                              <w:sz w:val="16"/>
+                              <w:szCs w:val="16"/>
+                              <w:lang w:val="en-US" w:eastAsia="zh-CN"/>
+                            </w:rPr>
+                          </w:pPr>
+                          <w:r>
+                            <w:rPr>
+                              <w:rFonts w:hint="eastAsia" w:ascii="Tahoma" w:hAnsi="Tahoma" w:eastAsia="SimSun" w:cs="Tahoma"/>
+                              <w:b/>
+                              <w:bCs/>
+                              <w:i w:val="0"/>
+                              <w:caps w:val="0"/>
+                              <w:color w:val="000000"/>
+                              <w:spacing w:val="0"/>
+                              <w:sz w:val="16"/>
+                              <w:szCs w:val="16"/>
+                              <w:lang w:val="en-US" w:eastAsia="zh-CN"/>
+                            </w:rPr>
+                            <w:t>Digital signal</w:t>
+                          </w:r>
+                        </w:p>
+                      </w:txbxContent>
+                    </v:textbox>
+                  </v:shape>
+                </v:group>
+                <v:rect id="_x0000_s1026" o:spid="_x0000_s1026" o:spt="1" style="position:absolute;left:8791;top:5160;height:137;width:213;v-text-anchor:middle;" filled="f" stroked="f" coordsize="21600,21600" o:gfxdata="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">
+                  <v:fill on="f" focussize="0,0"/>
+                  <v:stroke on="f" weight="1pt" miterlimit="8" joinstyle="miter"/>
+                  <v:imagedata o:title=""/>
+                  <o:lock v:ext="edit" aspectratio="f"/>
+                </v:rect>
+                <v:shape id="_x0000_s1026" o:spid="_x0000_s1026" o:spt="32" type="#_x0000_t32" style="position:absolute;left:8412;top:5803;flip:x y;height:3024;width:17;" filled="f" stroked="t" coordsize="21600,21600" o:gfxdata="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">
+                  <v:fill on="f" focussize="0,0"/>
+                  <v:stroke weight="2pt" color="#5B9BD5 [3204]" miterlimit="8" joinstyle="miter" endarrow="open"/>
+                  <v:imagedata o:title=""/>
+                  <o:lock v:ext="edit" aspectratio="f"/>
+                </v:shape>
+                <v:shape id="_x0000_s1026" o:spid="_x0000_s1026" o:spt="32" type="#_x0000_t32" style="position:absolute;left:9004;top:5194;flip:y;height:49;width:525;" filled="f" stroked="t" coordsize="21600,21600" o:gfxdata="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">
+                  <v:fill on="f" focussize="0,0"/>
+                  <v:stroke weight="2pt" color="#5B9BD5 [3204]" miterlimit="8" joinstyle="miter" endarrow="open"/>
+                  <v:imagedata o:title=""/>
+                  <o:lock v:ext="edit" aspectratio="f"/>
+                </v:shape>
+                <v:shape id="_x0000_s1026" o:spid="_x0000_s1026" o:spt="32" type="#_x0000_t32" style="position:absolute;left:9024;top:5562;flip:y;height:4;width:538;" filled="f" stroked="t" coordsize="21600,21600" o:gfxdata="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">
+                  <v:fill on="f" focussize="0,0"/>
+                  <v:stroke weight="2pt" color="#5B9BD5 [3204]" miterlimit="8" joinstyle="miter" endarrow="open"/>
+                  <v:imagedata o:title=""/>
+                  <o:lock v:ext="edit" aspectratio="f"/>
+                </v:shape>
+                <v:shape id="_x0000_s1026" o:spid="_x0000_s1026" o:spt="202" type="#_x0000_t202" style="position:absolute;left:9893;top:3892;height:387;width:3272;" filled="f" stroked="f" coordsize="21600,21600" o:gfxdata="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">
+                  <v:fill on="f" focussize="0,0"/>
+                  <v:stroke on="f" weight="0.5pt"/>
+                  <v:imagedata o:title=""/>
+                  <o:lock v:ext="edit" aspectratio="f"/>
+                  <v:textbox>
+                    <w:txbxContent>
+                      <w:p>
+                        <w:pPr>
+                          <w:rPr>
+                            <w:rFonts w:hint="eastAsia"/>
+                            <w:lang w:val="en-US" w:eastAsia="zh-CN"/>
+                          </w:rPr>
+                        </w:pPr>
+                      </w:p>
+                    </w:txbxContent>
+                  </v:textbox>
+                </v:shape>
+                <v:shape id="_x0000_s1026" o:spid="_x0000_s1026" o:spt="202" type="#_x0000_t202" style="position:absolute;left:9882;top:6139;height:402;width:2537;" filled="f" stroked="f" coordsize="21600,21600" o:gfxdata="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">
+                  <v:fill on="f" focussize="0,0"/>
+                  <v:stroke on="f" weight="0.5pt"/>
+                  <v:imagedata o:title=""/>
+                  <o:lock v:ext="edit" aspectratio="f"/>
+                  <v:textbox>
+                    <w:txbxContent>
+                      <w:p>
+                        <w:pPr>
+                          <w:rPr>
+                            <w:rFonts w:hint="eastAsia"/>
+                            <w:lang w:val="en-US" w:eastAsia="zh-CN"/>
+                          </w:rPr>
+                        </w:pPr>
+                      </w:p>
+                    </w:txbxContent>
+                  </v:textbox>
+                </v:shape>
+                <v:rect id="_x0000_s1026" o:spid="_x0000_s1026" o:spt="1" style="position:absolute;left:5426;top:5160;height:912;width:1041;v-text-anchor:middle;" fillcolor="#FFFF99" filled="t" stroked="f" coordsize="21600,21600" o:gfxdata="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">
+                  <v:fill on="t" focussize="0,0"/>
                   <v:stroke on="f" weight="1pt" miterlimit="8" joinstyle="miter"/>
                   <v:imagedata o:title=""/>
                   <o:lock v:ext="edit" aspectratio="f"/>
@@ -2984,6 +3785,222 @@
                           <w:outlineLvl w:val="9"/>
                           <w:rPr>
                             <w:rFonts w:hint="eastAsia"/>
+                            <w:b/>
+                            <w:bCs/>
+                            <w:color w:val="000000" w:themeColor="text1"/>
+                            <w:sz w:val="18"/>
+                            <w:szCs w:val="18"/>
+                            <w:lang w:val="en-US" w:eastAsia="zh-CN"/>
+                            <w14:textFill>
+                              <w14:solidFill>
+                                <w14:schemeClr w14:val="tx1"/>
+                              </w14:solidFill>
+                            </w14:textFill>
+                          </w:rPr>
+                        </w:pPr>
+                        <w:r>
+                          <w:rPr>
+                            <w:rFonts w:hint="eastAsia"/>
+                            <w:b/>
+                            <w:bCs/>
+                            <w:color w:val="000000" w:themeColor="text1"/>
+                            <w:sz w:val="18"/>
+                            <w:szCs w:val="18"/>
+                            <w:lang w:val="en-US" w:eastAsia="zh-CN"/>
+                            <w14:textFill>
+                              <w14:solidFill>
+                                <w14:schemeClr w14:val="tx1"/>
+                              </w14:solidFill>
+                            </w14:textFill>
+                          </w:rPr>
+                          <w:t xml:space="preserve">Charge </w:t>
+                        </w:r>
+                      </w:p>
+                      <w:p>
+                        <w:pPr>
+                          <w:keepNext w:val="0"/>
+                          <w:keepLines w:val="0"/>
+                          <w:pageBreakBefore w:val="0"/>
+                          <w:widowControl w:val="0"/>
+                          <w:kinsoku/>
+                          <w:wordWrap/>
+                          <w:overflowPunct/>
+                          <w:topLinePunct w:val="0"/>
+                          <w:autoSpaceDE/>
+                          <w:autoSpaceDN/>
+                          <w:bidi w:val="0"/>
+                          <w:adjustRightInd/>
+                          <w:snapToGrid/>
+                          <w:spacing w:line="180" w:lineRule="exact"/>
+                          <w:ind w:left="0" w:leftChars="0" w:right="0" w:rightChars="0" w:firstLine="0" w:firstLineChars="0"/>
+                          <w:jc w:val="both"/>
+                          <w:textAlignment w:val="auto"/>
+                          <w:outlineLvl w:val="9"/>
+                          <w:rPr>
+                            <w:rFonts w:hint="eastAsia"/>
+                            <w:b/>
+                            <w:bCs/>
+                            <w:color w:val="000000" w:themeColor="text1"/>
+                            <w:sz w:val="18"/>
+                            <w:szCs w:val="18"/>
+                            <w:lang w:val="en-US" w:eastAsia="zh-CN"/>
+                            <w14:textFill>
+                              <w14:solidFill>
+                                <w14:schemeClr w14:val="tx1"/>
+                              </w14:solidFill>
+                            </w14:textFill>
+                          </w:rPr>
+                        </w:pPr>
+                        <w:r>
+                          <w:rPr>
+                            <w:rFonts w:hint="eastAsia"/>
+                            <w:b/>
+                            <w:bCs/>
+                            <w:color w:val="000000" w:themeColor="text1"/>
+                            <w:sz w:val="16"/>
+                            <w:szCs w:val="16"/>
+                            <w:lang w:val="en-US" w:eastAsia="zh-CN"/>
+                            <w14:textFill>
+                              <w14:solidFill>
+                                <w14:schemeClr w14:val="tx1"/>
+                              </w14:solidFill>
+                            </w14:textFill>
+                          </w:rPr>
+                          <w:t xml:space="preserve">process </w:t>
+                        </w:r>
+                        <w:r>
+                          <w:rPr>
+                            <w:rFonts w:hint="eastAsia"/>
+                            <w:b/>
+                            <w:bCs/>
+                            <w:color w:val="000000" w:themeColor="text1"/>
+                            <w:sz w:val="18"/>
+                            <w:szCs w:val="18"/>
+                            <w:lang w:val="en-US" w:eastAsia="zh-CN"/>
+                            <w14:textFill>
+                              <w14:solidFill>
+                                <w14:schemeClr w14:val="tx1"/>
+                              </w14:solidFill>
+                            </w14:textFill>
+                          </w:rPr>
+                          <w:t>of injection</w:t>
+                        </w:r>
+                      </w:p>
+                      <w:p>
+                        <w:pPr>
+                          <w:keepNext w:val="0"/>
+                          <w:keepLines w:val="0"/>
+                          <w:pageBreakBefore w:val="0"/>
+                          <w:widowControl w:val="0"/>
+                          <w:kinsoku/>
+                          <w:wordWrap/>
+                          <w:overflowPunct/>
+                          <w:topLinePunct w:val="0"/>
+                          <w:autoSpaceDE/>
+                          <w:autoSpaceDN/>
+                          <w:bidi w:val="0"/>
+                          <w:adjustRightInd/>
+                          <w:snapToGrid/>
+                          <w:spacing w:line="180" w:lineRule="exact"/>
+                          <w:ind w:left="0" w:leftChars="0" w:right="0" w:rightChars="0" w:firstLine="0" w:firstLineChars="0"/>
+                          <w:jc w:val="both"/>
+                          <w:textAlignment w:val="auto"/>
+                          <w:outlineLvl w:val="9"/>
+                          <w:rPr>
+                            <w:rFonts w:hint="eastAsia" w:eastAsiaTheme="minorEastAsia"/>
+                            <w:b/>
+                            <w:bCs/>
+                            <w:color w:val="000000" w:themeColor="text1"/>
+                            <w:sz w:val="18"/>
+                            <w:szCs w:val="18"/>
+                            <w:lang w:val="en-US" w:eastAsia="zh-CN"/>
+                            <w14:textFill>
+                              <w14:solidFill>
+                                <w14:schemeClr w14:val="tx1"/>
+                              </w14:solidFill>
+                            </w14:textFill>
+                          </w:rPr>
+                        </w:pPr>
+                        <w:r>
+                          <w:rPr>
+                            <w:rFonts w:hint="eastAsia"/>
+                            <w:b/>
+                            <w:bCs/>
+                            <w:color w:val="000000" w:themeColor="text1"/>
+                            <w:sz w:val="18"/>
+                            <w:szCs w:val="18"/>
+                            <w:lang w:val="en-US" w:eastAsia="zh-CN"/>
+                            <w14:textFill>
+                              <w14:solidFill>
+                                <w14:schemeClr w14:val="tx1"/>
+                              </w14:solidFill>
+                            </w14:textFill>
+                          </w:rPr>
+                          <w:t>kicker</w:t>
+                        </w:r>
+                      </w:p>
+                      <w:p>
+                        <w:pPr>
+                          <w:keepNext w:val="0"/>
+                          <w:keepLines w:val="0"/>
+                          <w:pageBreakBefore w:val="0"/>
+                          <w:widowControl w:val="0"/>
+                          <w:kinsoku/>
+                          <w:wordWrap/>
+                          <w:overflowPunct/>
+                          <w:topLinePunct w:val="0"/>
+                          <w:autoSpaceDE/>
+                          <w:autoSpaceDN/>
+                          <w:bidi w:val="0"/>
+                          <w:adjustRightInd/>
+                          <w:snapToGrid/>
+                          <w:spacing w:line="180" w:lineRule="exact"/>
+                          <w:ind w:left="0" w:leftChars="0" w:right="0" w:rightChars="0" w:firstLine="0" w:firstLineChars="0"/>
+                          <w:jc w:val="center"/>
+                          <w:textAlignment w:val="auto"/>
+                          <w:outlineLvl w:val="9"/>
+                          <w:rPr>
+                            <w:b/>
+                            <w:bCs/>
+                            <w:sz w:val="18"/>
+                            <w:szCs w:val="18"/>
+                          </w:rPr>
+                        </w:pPr>
+                      </w:p>
+                    </w:txbxContent>
+                  </v:textbox>
+                </v:rect>
+                <v:rect id="_x0000_s1026" o:spid="_x0000_s1026" o:spt="1" style="position:absolute;left:5427;top:3571;height:853;width:1120;v-text-anchor:middle;" fillcolor="#FFFF99" filled="t" stroked="f" coordsize="21600,21600" o:gfxdata="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">
+                  <v:fill on="t" focussize="0,0"/>
+                  <v:stroke on="f" weight="1pt" miterlimit="8" joinstyle="miter"/>
+                  <v:imagedata o:title=""/>
+                  <o:lock v:ext="edit" aspectratio="f"/>
+                  <v:textbox>
+                    <w:txbxContent>
+                      <w:p>
+                        <w:pPr>
+                          <w:keepNext w:val="0"/>
+                          <w:keepLines w:val="0"/>
+                          <w:pageBreakBefore w:val="0"/>
+                          <w:widowControl w:val="0"/>
+                          <w:kinsoku/>
+                          <w:wordWrap/>
+                          <w:overflowPunct/>
+                          <w:topLinePunct w:val="0"/>
+                          <w:autoSpaceDE/>
+                          <w:autoSpaceDN/>
+                          <w:bidi w:val="0"/>
+                          <w:adjustRightInd/>
+                          <w:snapToGrid/>
+                          <w:spacing w:line="180" w:lineRule="exact"/>
+                          <w:ind w:left="0" w:leftChars="0" w:right="0" w:rightChars="0" w:firstLine="0" w:firstLineChars="0"/>
+                          <w:jc w:val="both"/>
+                          <w:textAlignment w:val="auto"/>
+                          <w:outlineLvl w:val="9"/>
+                          <w:rPr>
+                            <w:rFonts w:hint="eastAsia"/>
+                            <w:b/>
+                            <w:bCs/>
                             <w:color w:val="000000" w:themeColor="text1"/>
                             <w:sz w:val="16"/>
                             <w:szCs w:val="16"/>
@@ -2998,6 +4015,8 @@
                         <w:r>
                           <w:rPr>
                             <w:rFonts w:hint="eastAsia"/>
+                            <w:b/>
+                            <w:bCs/>
                             <w:color w:val="000000" w:themeColor="text1"/>
                             <w:sz w:val="16"/>
                             <w:szCs w:val="16"/>
@@ -3033,6 +4052,8 @@
                           <w:outlineLvl w:val="9"/>
                           <w:rPr>
                             <w:rFonts w:hint="eastAsia"/>
+                            <w:b/>
+                            <w:bCs/>
                             <w:color w:val="000000" w:themeColor="text1"/>
                             <w:sz w:val="16"/>
                             <w:szCs w:val="16"/>
@@ -3047,6 +4068,8 @@
                         <w:r>
                           <w:rPr>
                             <w:rFonts w:hint="eastAsia"/>
+                            <w:b/>
+                            <w:bCs/>
                             <w:color w:val="000000" w:themeColor="text1"/>
                             <w:sz w:val="16"/>
                             <w:szCs w:val="16"/>
@@ -3063,160 +4086,28 @@
                     </w:txbxContent>
                   </v:textbox>
                 </v:rect>
-                <v:shape id="_x0000_s1026" o:spid="_x0000_s1026" o:spt="34" type="#_x0000_t34" style="position:absolute;left:5502;top:4305;flip:x y;height:1665;width:30;rotation:11796480f;" filled="f" stroked="t" coordsize="21600,21600" o:gfxdata="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" adj="-129600">
-                  <v:fill on="f" focussize="0,0"/>
-                  <v:stroke weight="0.5pt" color="#5B9BD5 [3204]" miterlimit="8" joinstyle="miter"/>
-                  <v:imagedata o:title=""/>
-                  <o:lock v:ext="edit" aspectratio="f"/>
-                </v:shape>
-                <v:line id="_x0000_s1026" o:spid="_x0000_s1026" o:spt="20" style="position:absolute;left:5196;top:5277;height:1;width:135;" filled="f" stroked="t" coordsize="21600,21600" o:gfxdata="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">
-                  <v:fill on="f" focussize="0,0"/>
-                  <v:stroke weight="0.5pt" color="#5B9BD5 [3204]" miterlimit="8" joinstyle="miter" endarrow="oval"/>
-                  <v:imagedata o:title=""/>
-                  <o:lock v:ext="edit" aspectratio="f"/>
-                </v:line>
-                <v:rect id="_x0000_s1026" o:spid="_x0000_s1026" o:spt="1" style="position:absolute;left:4911;top:5617;height:137;width:213;v-text-anchor:middle;" filled="f" stroked="f" coordsize="21600,21600" o:gfxdata="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">
-                  <v:fill on="f" focussize="0,0"/>
-                  <v:stroke on="f" weight="1pt" miterlimit="8" joinstyle="miter"/>
-                  <v:imagedata o:title=""/>
-                  <o:lock v:ext="edit" aspectratio="f"/>
-                </v:rect>
-                <v:rect id="_x0000_s1026" o:spid="_x0000_s1026" o:spt="1" style="position:absolute;left:4901;top:5340;height:137;width:213;v-text-anchor:middle;" filled="f" stroked="f" coordsize="21600,21600" o:gfxdata="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">
-                  <v:fill on="f" focussize="0,0"/>
-                  <v:stroke on="f" weight="1pt" miterlimit="8" joinstyle="miter"/>
-                  <v:imagedata o:title=""/>
-                  <o:lock v:ext="edit" aspectratio="f"/>
-                </v:rect>
-                <v:rect id="_x0000_s1026" o:spid="_x0000_s1026" o:spt="1" style="position:absolute;left:6981;top:5347;height:137;width:293;v-text-anchor:middle;" filled="f" stroked="f" coordsize="21600,21600" o:gfxdata="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">
-                  <v:fill on="f" focussize="0,0"/>
-                  <v:stroke on="f" weight="1pt" miterlimit="8" joinstyle="miter"/>
-                  <v:imagedata o:title=""/>
-                  <o:lock v:ext="edit" aspectratio="f"/>
-                </v:rect>
-                <v:rect id="_x0000_s1026" o:spid="_x0000_s1026" o:spt="1" style="position:absolute;left:7021;top:5040;height:137;width:213;v-text-anchor:middle;" filled="f" stroked="f" coordsize="21600,21600" o:gfxdata="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">
-                  <v:fill on="f" focussize="0,0"/>
-                  <v:stroke on="f" weight="1pt" miterlimit="8" joinstyle="miter"/>
-                  <v:imagedata o:title=""/>
-                  <o:lock v:ext="edit" aspectratio="f"/>
-                </v:rect>
-                <v:line id="_x0000_s1026" o:spid="_x0000_s1026" o:spt="20" style="position:absolute;left:7496;top:5247;height:2;width:295;" filled="f" stroked="t" coordsize="21600,21600" o:gfxdata="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">
-                  <v:fill on="f" focussize="0,0"/>
-                  <v:stroke weight="0.5pt" color="#5B9BD5 [3204]" miterlimit="8" joinstyle="miter"/>
-                  <v:imagedata o:title=""/>
-                  <o:lock v:ext="edit" aspectratio="f"/>
-                </v:line>
-                <v:rect id="_x0000_s1026" o:spid="_x0000_s1026" o:spt="1" style="position:absolute;left:6881;top:5027;height:137;width:213;v-text-anchor:middle;" filled="f" stroked="f" coordsize="21600,21600" o:gfxdata="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">
-                  <v:fill on="f" focussize="0,0"/>
-                  <v:stroke on="f" weight="1pt" miterlimit="8" joinstyle="miter"/>
-                  <v:imagedata o:title=""/>
-                  <o:lock v:ext="edit" aspectratio="f"/>
-                </v:rect>
-                <v:rect id="_x0000_s1026" o:spid="_x0000_s1026" o:spt="1" style="position:absolute;left:6971;top:5070;height:137;width:213;v-text-anchor:middle;" filled="f" stroked="f" coordsize="21600,21600" o:gfxdata="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">
-                  <v:fill on="f" focussize="0,0"/>
-                  <v:stroke on="f" weight="1pt" miterlimit="8" joinstyle="miter"/>
-                  <v:imagedata o:title=""/>
-                  <o:lock v:ext="edit" aspectratio="f"/>
-                </v:rect>
-                <v:shape id="_x0000_s1026" o:spid="_x0000_s1026" style="position:absolute;left:6718;top:4896;height:728;width:785;rotation:-10354688f;v-text-anchor:middle;" filled="f" stroked="t" coordsize="785,728" o:gfxdata="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" path="m659,630c589,690,495,727,392,727c176,727,0,564,0,363c0,162,176,-1,392,-1xe">
-                  <v:path o:connectlocs="659,630;392,0;525,315" o:connectangles="41,247,-21"/>
-                  <v:fill on="f" focussize="0,0"/>
-                  <v:stroke weight="1pt" color="#000000 [3213]" miterlimit="8" joinstyle="miter"/>
-                  <v:imagedata o:title=""/>
-                  <o:lock v:ext="edit" aspectratio="f"/>
-                </v:shape>
-                <v:shape id="_x0000_s1026" o:spid="_x0000_s1026" o:spt="34" type="#_x0000_t34" style="position:absolute;left:6407;top:5255;flip:y;height:452;width:561;" filled="f" stroked="t" coordsize="21600,21600" o:gfxdata="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" adj="3927">
-                  <v:fill on="f" focussize="0,0"/>
-                  <v:stroke weight="0.5pt" color="#5B9BD5 [3204]" miterlimit="8" joinstyle="miter" endarrow="open"/>
-                  <v:imagedata o:title=""/>
-                  <o:lock v:ext="edit" aspectratio="f"/>
-                </v:shape>
-                <v:shape id="_x0000_s1026" o:spid="_x0000_s1026" o:spt="34" type="#_x0000_t34" style="position:absolute;left:6413;top:3998;height:1141;width:558;" filled="f" stroked="t" coordsize="21600,21600" o:gfxdata="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" adj="10800">
-                  <v:fill on="f" focussize="0,0"/>
-                  <v:stroke weight="0.5pt" color="#5B9BD5 [3204]" miterlimit="8" joinstyle="miter" endarrow="open"/>
-                  <v:imagedata o:title=""/>
-                  <o:lock v:ext="edit" aspectratio="f"/>
-                </v:shape>
-                <v:rect id="_x0000_s1026" o:spid="_x0000_s1026" o:spt="1" style="position:absolute;left:7791;top:4685;height:1118;width:1241;v-text-anchor:middle;" fillcolor="#FFFFFF [3212]" filled="t" stroked="t" coordsize="21600,21600" o:gfxdata="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">
-                  <v:fill on="t" focussize="0,0"/>
-                  <v:stroke weight="0.25pt" color="#000000 [3213]" miterlimit="8" joinstyle="miter"/>
-                  <v:imagedata o:title=""/>
-                  <o:lock v:ext="edit" aspectratio="f"/>
-                  <v:textbox>
-                    <w:txbxContent>
-                      <w:p>
-                        <w:pPr>
-                          <w:jc w:val="center"/>
-                          <w:rPr>
-                            <w:rFonts w:hint="eastAsia" w:eastAsiaTheme="minorEastAsia"/>
-                            <w:color w:val="auto"/>
-                            <w:lang w:val="en-US" w:eastAsia="zh-CN"/>
-                          </w:rPr>
-                        </w:pPr>
-                        <w:r>
-                          <w:rPr>
-                            <w:rFonts w:hint="eastAsia"/>
-                            <w:color w:val="auto"/>
-                            <w:lang w:val="en-US" w:eastAsia="zh-CN"/>
-                          </w:rPr>
-                          <w:t>Timing Generator (EC)</w:t>
-                        </w:r>
-                      </w:p>
-                    </w:txbxContent>
-                  </v:textbox>
-                </v:rect>
-                <v:rect id="_x0000_s1026" o:spid="_x0000_s1026" o:spt="1" style="position:absolute;left:5871;top:6969;height:820;width:1695;v-text-anchor:middle;" fillcolor="#FFFFFF [3212]" filled="t" stroked="t" coordsize="21600,21600" o:gfxdata="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">
-                  <v:fill on="t" focussize="0,0"/>
-                  <v:stroke weight="0.25pt" color="#000000 [3213]" miterlimit="8" joinstyle="miter"/>
-                  <v:imagedata o:title=""/>
-                  <o:lock v:ext="edit" aspectratio="f"/>
-                  <v:textbox>
-                    <w:txbxContent>
-                      <w:p>
-                        <w:pPr>
-                          <w:jc w:val="center"/>
-                          <w:rPr>
-                            <w:rFonts w:hint="eastAsia" w:eastAsiaTheme="minorEastAsia"/>
-                            <w:color w:val="auto"/>
-                            <w:lang w:val="en-US" w:eastAsia="zh-CN"/>
-                          </w:rPr>
-                        </w:pPr>
-                        <w:r>
-                          <w:rPr>
-                            <w:rFonts w:hint="eastAsia"/>
-                            <w:color w:val="auto"/>
-                            <w:lang w:val="en-US" w:eastAsia="zh-CN"/>
-                          </w:rPr>
-                          <w:t>Phase synchronization</w:t>
-                        </w:r>
-                      </w:p>
-                    </w:txbxContent>
-                  </v:textbox>
-                </v:rect>
-                <v:shape id="_x0000_s1026" o:spid="_x0000_s1026" o:spt="33" type="#_x0000_t33" style="position:absolute;left:6074;top:6062;height:262;width:1553;rotation:-5898240f;" filled="f" stroked="t" coordsize="21600,21600" o:gfxdata="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">
-                  <v:fill on="f" focussize="0,0"/>
-                  <v:stroke weight="0.5pt" color="#5B9BD5 [3204]" miterlimit="8" joinstyle="miter" endarrow="open"/>
-                  <v:imagedata o:title=""/>
-                  <o:lock v:ext="edit" aspectratio="f"/>
-                </v:shape>
-                <v:shape id="_x0000_s1026" o:spid="_x0000_s1026" o:spt="202" type="#_x0000_t202" style="position:absolute;left:7297;top:8732;height:488;width:1713;" fillcolor="#FFFFFF [3201]" filled="t" stroked="t" coordsize="21600,21600" o:gfxdata="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">
+                <v:shape id="_x0000_s1026" o:spid="_x0000_s1026" o:spt="202" type="#_x0000_t202" style="position:absolute;left:7310;top:8732;height:488;width:1713;" fillcolor="#FFFFFF [3201]" filled="t" stroked="t" coordsize="21600,21600" o:gfxdata="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">
                   <v:fill on="t" focussize="0,0"/>
                   <v:stroke weight="0.5pt" color="#000000 [3213]" joinstyle="round"/>
                   <v:imagedata o:title=""/>
                   <o:lock v:ext="edit" aspectratio="f"/>
+                  <v:shadow on="t" color="#000000" opacity="26214f" offset="2.12133858267717pt,2.12133858267717pt" origin="-32768f,-32768f" matrix="65536f,0f,0f,65536f"/>
                   <v:textbox>
                     <w:txbxContent>
                       <w:p>
                         <w:pPr>
                           <w:rPr>
                             <w:rFonts w:hint="eastAsia"/>
+                            <w:b/>
+                            <w:bCs/>
                             <w:lang w:val="en-US" w:eastAsia="zh-CN"/>
                           </w:rPr>
                         </w:pPr>
                         <w:r>
                           <w:rPr>
                             <w:rFonts w:hint="eastAsia" w:ascii="Tahoma" w:hAnsi="Tahoma" w:eastAsia="SimSun" w:cs="Tahoma"/>
-                            <w:b w:val="0"/>
-                            <w:bCs w:val="0"/>
+                            <w:b/>
+                            <w:bCs/>
                             <w:i w:val="0"/>
                             <w:caps w:val="0"/>
                             <w:color w:val="000000"/>
@@ -3231,597 +4122,6 @@
                     </w:txbxContent>
                   </v:textbox>
                 </v:shape>
-                <v:shape id="_x0000_s1026" o:spid="_x0000_s1026" o:spt="202" type="#_x0000_t202" style="position:absolute;left:4569;top:8688;height:488;width:1446;" fillcolor="#FFFFFF [3201]" filled="t" stroked="t" coordsize="21600,21600" o:gfxdata="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">
-                  <v:fill on="t" focussize="0,0"/>
-                  <v:stroke weight="0.5pt" color="#000000 [3213]" joinstyle="round"/>
-                  <v:imagedata o:title=""/>
-                  <o:lock v:ext="edit" aspectratio="f"/>
-                  <v:textbox>
-                    <w:txbxContent>
-                      <w:p>
-                        <w:pPr>
-                          <w:rPr>
-                            <w:rFonts w:hint="eastAsia" w:eastAsiaTheme="minorEastAsia"/>
-                            <w:b w:val="0"/>
-                            <w:bCs w:val="0"/>
-                            <w:sz w:val="16"/>
-                            <w:szCs w:val="16"/>
-                            <w:lang w:val="en-US" w:eastAsia="zh-CN"/>
-                          </w:rPr>
-                        </w:pPr>
-                        <w:r>
-                          <w:rPr>
-                            <w:rFonts w:ascii="Tahoma" w:hAnsi="Tahoma" w:eastAsia="Tahoma" w:cs="Tahoma"/>
-                            <w:b w:val="0"/>
-                            <w:bCs w:val="0"/>
-                            <w:i w:val="0"/>
-                            <w:caps w:val="0"/>
-                            <w:color w:val="000000"/>
-                            <w:spacing w:val="0"/>
-                            <w:sz w:val="16"/>
-                            <w:szCs w:val="16"/>
-                          </w:rPr>
-                          <w:t>ESR</w:t>
-                        </w:r>
-                        <w:r>
-                          <w:rPr>
-                            <w:rFonts w:hint="eastAsia" w:ascii="Tahoma" w:hAnsi="Tahoma" w:eastAsia="SimSun" w:cs="Tahoma"/>
-                            <w:b w:val="0"/>
-                            <w:bCs w:val="0"/>
-                            <w:i w:val="0"/>
-                            <w:caps w:val="0"/>
-                            <w:color w:val="000000"/>
-                            <w:spacing w:val="0"/>
-                            <w:sz w:val="16"/>
-                            <w:szCs w:val="16"/>
-                            <w:lang w:val="en-US" w:eastAsia="zh-CN"/>
-                          </w:rPr>
-                          <w:t xml:space="preserve"> Group DDS</w:t>
-                        </w:r>
-                      </w:p>
-                      <w:p>
-                        <w:pPr>
-                          <w:rPr>
-                            <w:rFonts w:hint="eastAsia" w:ascii="Tahoma" w:hAnsi="Tahoma" w:eastAsia="SimSun" w:cs="Tahoma"/>
-                            <w:b w:val="0"/>
-                            <w:bCs w:val="0"/>
-                            <w:i w:val="0"/>
-                            <w:caps w:val="0"/>
-                            <w:color w:val="000000"/>
-                            <w:spacing w:val="0"/>
-                            <w:sz w:val="16"/>
-                            <w:szCs w:val="16"/>
-                            <w:lang w:val="en-US" w:eastAsia="zh-CN"/>
-                          </w:rPr>
-                        </w:pPr>
-                      </w:p>
-                      <w:p>
-                        <w:pPr>
-                          <w:rPr>
-                            <w:rFonts w:hint="eastAsia" w:eastAsiaTheme="minorEastAsia"/>
-                            <w:b w:val="0"/>
-                            <w:bCs w:val="0"/>
-                            <w:sz w:val="16"/>
-                            <w:szCs w:val="16"/>
-                            <w:lang w:val="en-US" w:eastAsia="zh-CN"/>
-                          </w:rPr>
-                        </w:pPr>
-                        <w:r>
-                          <w:rPr>
-                            <w:rFonts w:ascii="Tahoma" w:hAnsi="Tahoma" w:eastAsia="Tahoma" w:cs="Tahoma"/>
-                            <w:b w:val="0"/>
-                            <w:bCs w:val="0"/>
-                            <w:i w:val="0"/>
-                            <w:caps w:val="0"/>
-                            <w:color w:val="000000"/>
-                            <w:spacing w:val="0"/>
-                            <w:sz w:val="16"/>
-                            <w:szCs w:val="16"/>
-                          </w:rPr>
-                          <w:t>ESR</w:t>
-                        </w:r>
-                        <w:r>
-                          <w:rPr>
-                            <w:rFonts w:hint="eastAsia" w:ascii="Tahoma" w:hAnsi="Tahoma" w:eastAsia="SimSun" w:cs="Tahoma"/>
-                            <w:b w:val="0"/>
-                            <w:bCs w:val="0"/>
-                            <w:i w:val="0"/>
-                            <w:caps w:val="0"/>
-                            <w:color w:val="000000"/>
-                            <w:spacing w:val="0"/>
-                            <w:sz w:val="16"/>
-                            <w:szCs w:val="16"/>
-                            <w:lang w:val="en-US" w:eastAsia="zh-CN"/>
-                          </w:rPr>
-                          <w:t xml:space="preserve"> Group DDS</w:t>
-                        </w:r>
-                      </w:p>
-                      <w:p>
-                        <w:pPr>
-                          <w:rPr>
-                            <w:rFonts w:hint="eastAsia" w:ascii="Tahoma" w:hAnsi="Tahoma" w:eastAsia="SimSun" w:cs="Tahoma"/>
-                            <w:b w:val="0"/>
-                            <w:bCs w:val="0"/>
-                            <w:i w:val="0"/>
-                            <w:caps w:val="0"/>
-                            <w:color w:val="000000"/>
-                            <w:spacing w:val="0"/>
-                            <w:sz w:val="16"/>
-                            <w:szCs w:val="16"/>
-                            <w:lang w:val="en-US" w:eastAsia="zh-CN"/>
-                          </w:rPr>
-                        </w:pPr>
-                      </w:p>
-                    </w:txbxContent>
-                  </v:textbox>
-                </v:shape>
-                <v:shape id="_x0000_s1026" o:spid="_x0000_s1026" o:spt="33" type="#_x0000_t33" style="position:absolute;left:4927;top:7744;height:579;width:1309;rotation:-5898240f;" filled="f" stroked="t" coordsize="21600,21600" o:gfxdata="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">
-                  <v:fill on="f" focussize="0,0"/>
-                  <v:stroke weight="0.5pt" color="#5B9BD5 [3204]" miterlimit="8" joinstyle="miter" endarrow="open"/>
-                  <v:imagedata o:title=""/>
-                  <o:lock v:ext="edit" aspectratio="f"/>
-                </v:shape>
-                <v:shape id="_x0000_s1026" o:spid="_x0000_s1026" o:spt="33" type="#_x0000_t33" style="position:absolute;left:7184;top:7762;flip:y;height:588;width:1353;rotation:5898240f;" filled="f" stroked="t" coordsize="21600,21600" o:gfxdata="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">
-                  <v:fill on="f" focussize="0,0"/>
-                  <v:stroke weight="0.5pt" color="#5B9BD5 [3204]" miterlimit="8" joinstyle="miter" endarrow="open"/>
-                  <v:imagedata o:title=""/>
-                  <o:lock v:ext="edit" aspectratio="f"/>
-                </v:shape>
-                <v:shape id="_x0000_s1026" o:spid="_x0000_s1026" o:spt="202" type="#_x0000_t202" style="position:absolute;left:7260;top:3285;height:440;width:2315;" fillcolor="#FFFFFF [3201]" filled="t" stroked="f" coordsize="21600,21600" o:gfxdata="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">
-                  <v:fill on="t" focussize="0,0"/>
-                  <v:stroke on="f" weight="0.5pt"/>
-                  <v:imagedata o:title=""/>
-                  <o:lock v:ext="edit" aspectratio="f"/>
-                  <v:textbox>
-                    <w:txbxContent>
-                      <w:p>
-                        <w:pPr>
-                          <w:rPr>
-                            <w:rFonts w:hint="eastAsia" w:eastAsiaTheme="minorEastAsia"/>
-                            <w:b/>
-                            <w:bCs/>
-                            <w:i/>
-                            <w:iCs/>
-                            <w:sz w:val="16"/>
-                            <w:szCs w:val="16"/>
-                            <w:lang w:val="en-US" w:eastAsia="zh-CN"/>
-                          </w:rPr>
-                        </w:pPr>
-                        <w:r>
-                          <w:rPr>
-                            <w:rFonts w:hint="eastAsia" w:ascii="Tahoma" w:hAnsi="Tahoma" w:eastAsia="SimSun" w:cs="Tahoma"/>
-                            <w:b/>
-                            <w:bCs/>
-                            <w:i/>
-                            <w:iCs/>
-                            <w:caps w:val="0"/>
-                            <w:color w:val="000000"/>
-                            <w:spacing w:val="0"/>
-                            <w:sz w:val="16"/>
-                            <w:szCs w:val="16"/>
-                            <w:lang w:val="en-US" w:eastAsia="zh-CN"/>
-                          </w:rPr>
-                          <w:t>Delay for phase match</w:t>
-                        </w:r>
-                      </w:p>
-                    </w:txbxContent>
-                  </v:textbox>
-                </v:shape>
-                <v:shape id="_x0000_s1026" o:spid="_x0000_s1026" o:spt="34" type="#_x0000_t34" style="position:absolute;left:7935;top:4202;height:6;width:960;rotation:5898240f;" filled="f" stroked="t" coordsize="21600,21600" o:gfxdata="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" adj="10800">
-                  <v:fill on="f" focussize="0,0"/>
-                  <v:stroke weight="0.5pt" color="#5B9BD5 [3204]" miterlimit="8" joinstyle="miter" endarrow="open"/>
-                  <v:imagedata o:title=""/>
-                  <o:lock v:ext="edit" aspectratio="f"/>
-                </v:shape>
-                <v:shape id="_x0000_s1026" o:spid="_x0000_s1026" o:spt="202" type="#_x0000_t202" style="position:absolute;left:9529;top:4958;height:443;width:3278;" fillcolor="#FFFFFF [3201]" filled="t" stroked="t" coordsize="21600,21600" o:gfxdata="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">
-                  <v:fill on="t" focussize="0,0"/>
-                  <v:stroke weight="0.5pt" color="#000000 [3213]" joinstyle="round"/>
-                  <v:imagedata o:title=""/>
-                  <o:lock v:ext="edit" aspectratio="f"/>
-                  <v:textbox>
-                    <w:txbxContent>
-                      <w:p>
-                        <w:pPr>
-                          <w:rPr>
-                            <w:rFonts w:hint="eastAsia"/>
-                            <w:lang w:val="en-US" w:eastAsia="zh-CN"/>
-                          </w:rPr>
-                        </w:pPr>
-                        <w:r>
-                          <w:rPr>
-                            <w:rFonts w:hint="eastAsia"/>
-                            <w:lang w:val="en-US" w:eastAsia="zh-CN"/>
-                          </w:rPr>
-                          <w:t>SIS18 Ext kicker control electronics</w:t>
-                        </w:r>
-                      </w:p>
-                    </w:txbxContent>
-                  </v:textbox>
-                </v:shape>
-                <v:shape id="_x0000_s1026" o:spid="_x0000_s1026" o:spt="202" type="#_x0000_t202" style="position:absolute;left:9562;top:5318;height:488;width:3105;" fillcolor="#FFFFFF [3201]" filled="t" stroked="t" coordsize="21600,21600" o:gfxdata="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">
-                  <v:fill on="t" focussize="0,0"/>
-                  <v:stroke weight="0.5pt" color="#000000 [3213]" joinstyle="round"/>
-                  <v:imagedata o:title=""/>
-                  <o:lock v:ext="edit" aspectratio="f"/>
-                  <v:textbox>
-                    <w:txbxContent>
-                      <w:p>
-                        <w:pPr>
-                          <w:rPr>
-                            <w:rFonts w:hint="eastAsia"/>
-                            <w:lang w:val="en-US" w:eastAsia="zh-CN"/>
-                          </w:rPr>
-                        </w:pPr>
-                        <w:r>
-                          <w:rPr>
-                            <w:rFonts w:hint="eastAsia"/>
-                            <w:lang w:val="en-US" w:eastAsia="zh-CN"/>
-                          </w:rPr>
-                          <w:t>ESR Inj kicker control electronics</w:t>
-                        </w:r>
-                      </w:p>
-                    </w:txbxContent>
-                  </v:textbox>
-                </v:shape>
-                <v:rect id="_x0000_s1026" o:spid="_x0000_s1026" o:spt="1" style="position:absolute;left:8731;top:5497;height:137;width:293;v-text-anchor:middle;" filled="f" stroked="f" coordsize="21600,21600" o:gfxdata="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">
-                  <v:fill on="f" focussize="0,0"/>
-                  <v:stroke on="f" weight="1pt" miterlimit="8" joinstyle="miter"/>
-                  <v:imagedata o:title=""/>
-                  <o:lock v:ext="edit" aspectratio="f"/>
-                </v:rect>
-                <v:rect id="_x0000_s1026" o:spid="_x0000_s1026" o:spt="1" style="position:absolute;left:8841;top:5130;height:137;width:213;v-text-anchor:middle;" filled="f" stroked="f" coordsize="21600,21600" o:gfxdata="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">
-                  <v:fill on="f" focussize="0,0"/>
-                  <v:stroke on="f" weight="1pt" miterlimit="8" joinstyle="miter"/>
-                  <v:imagedata o:title=""/>
-                  <o:lock v:ext="edit" aspectratio="f"/>
-                </v:rect>
-                <v:group id="_x0000_s1026" o:spid="_x0000_s1026" o:spt="203" style="position:absolute;left:10091;top:8176;height:488;width:2417;" coordorigin="9355,24954" coordsize="2417,488" o:gfxdata="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">
-                  <o:lock v:ext="edit" aspectratio="f"/>
-                  <v:shape id="_x0000_s1026" o:spid="_x0000_s1026" o:spt="32" type="#_x0000_t32" style="position:absolute;left:9355;top:25198;height:0;width:1009;" filled="f" stroked="t" coordsize="21600,21600" o:gfxdata="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">
-                    <v:fill on="f" focussize="0,0"/>
-                    <v:stroke weight="0.5pt" color="#5B9BD5 [3204]" miterlimit="8" joinstyle="miter" endarrow="open"/>
-                    <v:imagedata o:title=""/>
-                    <o:lock v:ext="edit" aspectratio="f"/>
-                  </v:shape>
-                  <v:shape id="_x0000_s1026" o:spid="_x0000_s1026" o:spt="202" type="#_x0000_t202" style="position:absolute;left:10372;top:24954;height:488;width:1401;" fillcolor="#FFFFFF [3201]" filled="t" stroked="f" coordsize="21600,21600" o:gfxdata="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">
-                    <v:fill on="t" focussize="0,0"/>
-                    <v:stroke on="f" weight="0.5pt"/>
-                    <v:imagedata o:title=""/>
-                    <o:lock v:ext="edit" aspectratio="f"/>
-                    <v:textbox>
-                      <w:txbxContent>
-                        <w:p>
-                          <w:pPr>
-                            <w:rPr>
-                              <w:rFonts w:hint="eastAsia" w:eastAsiaTheme="minorEastAsia"/>
-                              <w:b w:val="0"/>
-                              <w:bCs w:val="0"/>
-                              <w:sz w:val="16"/>
-                              <w:szCs w:val="16"/>
-                              <w:lang w:val="en-US" w:eastAsia="zh-CN"/>
-                            </w:rPr>
-                          </w:pPr>
-                          <w:r>
-                            <w:rPr>
-                              <w:rFonts w:hint="eastAsia" w:ascii="Tahoma" w:hAnsi="Tahoma" w:eastAsia="SimSun" w:cs="Tahoma"/>
-                              <w:b w:val="0"/>
-                              <w:bCs w:val="0"/>
-                              <w:i w:val="0"/>
-                              <w:caps w:val="0"/>
-                              <w:color w:val="000000"/>
-                              <w:spacing w:val="0"/>
-                              <w:sz w:val="16"/>
-                              <w:szCs w:val="16"/>
-                              <w:lang w:val="en-US" w:eastAsia="zh-CN"/>
-                            </w:rPr>
-                            <w:t>Digital signal</w:t>
-                          </w:r>
-                        </w:p>
-                      </w:txbxContent>
-                    </v:textbox>
-                  </v:shape>
-                </v:group>
-                <v:rect id="_x0000_s1026" o:spid="_x0000_s1026" o:spt="1" style="position:absolute;left:8791;top:5160;height:137;width:213;v-text-anchor:middle;" filled="f" stroked="f" coordsize="21600,21600" o:gfxdata="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">
-                  <v:fill on="f" focussize="0,0"/>
-                  <v:stroke on="f" weight="1pt" miterlimit="8" joinstyle="miter"/>
-                  <v:imagedata o:title=""/>
-                  <o:lock v:ext="edit" aspectratio="f"/>
-                </v:rect>
-                <v:shape id="_x0000_s1026" o:spid="_x0000_s1026" o:spt="32" type="#_x0000_t32" style="position:absolute;left:8412;top:5803;flip:x y;height:3024;width:17;" filled="f" stroked="t" coordsize="21600,21600" o:gfxdata="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">
-                  <v:fill on="f" focussize="0,0"/>
-                  <v:stroke weight="0.5pt" color="#5B9BD5 [3204]" miterlimit="8" joinstyle="miter" endarrow="open"/>
-                  <v:imagedata o:title=""/>
-                  <o:lock v:ext="edit" aspectratio="f"/>
-                </v:shape>
-                <v:shape id="_x0000_s1026" o:spid="_x0000_s1026" o:spt="32" type="#_x0000_t32" style="position:absolute;left:9019;top:5180;flip:y;height:49;width:525;" filled="f" stroked="t" coordsize="21600,21600" o:gfxdata="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">
-                  <v:fill on="f" focussize="0,0"/>
-                  <v:stroke weight="0.5pt" color="#5B9BD5 [3204]" miterlimit="8" joinstyle="miter" endarrow="open"/>
-                  <v:imagedata o:title=""/>
-                  <o:lock v:ext="edit" aspectratio="f"/>
-                </v:shape>
-                <v:shape id="_x0000_s1026" o:spid="_x0000_s1026" o:spt="32" type="#_x0000_t32" style="position:absolute;left:9024;top:5562;flip:y;height:4;width:538;" filled="f" stroked="t" coordsize="21600,21600" o:gfxdata="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">
-                  <v:fill on="f" focussize="0,0"/>
-                  <v:stroke weight="0.5pt" color="#5B9BD5 [3204]" miterlimit="8" joinstyle="miter" endarrow="open"/>
-                  <v:imagedata o:title=""/>
-                  <o:lock v:ext="edit" aspectratio="f"/>
-                </v:shape>
-                <v:shape id="_x0000_s1026" o:spid="_x0000_s1026" o:spt="202" type="#_x0000_t202" style="position:absolute;left:9537;top:3865;height:387;width:3272;" filled="f" stroked="f" coordsize="21600,21600" o:gfxdata="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">
-                  <v:fill on="f" focussize="0,0"/>
-                  <v:stroke on="f" weight="0.5pt"/>
-                  <v:imagedata o:title=""/>
-                  <o:lock v:ext="edit" aspectratio="f"/>
-                  <v:textbox>
-                    <w:txbxContent>
-                      <w:p>
-                        <w:pPr>
-                          <w:rPr>
-                            <w:rFonts w:hint="eastAsia" w:ascii="Tahoma" w:hAnsi="Tahoma" w:eastAsia="SimSun" w:cs="Tahoma"/>
-                            <w:b/>
-                            <w:bCs/>
-                            <w:i/>
-                            <w:iCs/>
-                            <w:caps w:val="0"/>
-                            <w:color w:val="000000"/>
-                            <w:spacing w:val="0"/>
-                            <w:sz w:val="16"/>
-                            <w:szCs w:val="16"/>
-                            <w:lang w:val="en-US" w:eastAsia="zh-CN"/>
-                          </w:rPr>
-                        </w:pPr>
-                        <w:r>
-                          <w:rPr>
-                            <w:rFonts w:hint="eastAsia" w:ascii="Tahoma" w:hAnsi="Tahoma" w:eastAsia="SimSun" w:cs="Tahoma"/>
-                            <w:b/>
-                            <w:bCs/>
-                            <w:i/>
-                            <w:iCs/>
-                            <w:caps w:val="0"/>
-                            <w:color w:val="000000"/>
-                            <w:spacing w:val="0"/>
-                            <w:sz w:val="16"/>
-                            <w:szCs w:val="16"/>
-                            <w:lang w:val="en-US" w:eastAsia="zh-CN"/>
-                          </w:rPr>
-                          <w:t xml:space="preserve">Extratcion kicker delay </w:t>
-                        </w:r>
-                      </w:p>
-                    </w:txbxContent>
-                  </v:textbox>
-                </v:shape>
-                <v:shape id="_x0000_s1026" o:spid="_x0000_s1026" o:spt="202" type="#_x0000_t202" style="position:absolute;left:9868;top:6670;height:402;width:2537;" filled="f" stroked="f" coordsize="21600,21600" o:gfxdata="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">
-                  <v:fill on="f" focussize="0,0"/>
-                  <v:stroke on="f" weight="0.5pt"/>
-                  <v:imagedata o:title=""/>
-                  <o:lock v:ext="edit" aspectratio="f"/>
-                  <v:textbox>
-                    <w:txbxContent>
-                      <w:p>
-                        <w:pPr>
-                          <w:rPr>
-                            <w:rFonts w:hint="eastAsia" w:ascii="Tahoma" w:hAnsi="Tahoma" w:eastAsia="SimSun" w:cs="Tahoma"/>
-                            <w:b/>
-                            <w:bCs/>
-                            <w:i/>
-                            <w:iCs/>
-                            <w:caps w:val="0"/>
-                            <w:color w:val="000000"/>
-                            <w:spacing w:val="0"/>
-                            <w:sz w:val="16"/>
-                            <w:szCs w:val="16"/>
-                            <w:lang w:val="en-US" w:eastAsia="zh-CN"/>
-                          </w:rPr>
-                        </w:pPr>
-                        <w:r>
-                          <w:rPr>
-                            <w:rFonts w:hint="eastAsia" w:ascii="Tahoma" w:hAnsi="Tahoma" w:eastAsia="SimSun" w:cs="Tahoma"/>
-                            <w:b/>
-                            <w:bCs/>
-                            <w:i/>
-                            <w:iCs/>
-                            <w:caps w:val="0"/>
-                            <w:color w:val="000000"/>
-                            <w:spacing w:val="0"/>
-                            <w:sz w:val="16"/>
-                            <w:szCs w:val="16"/>
-                            <w:lang w:val="en-US" w:eastAsia="zh-CN"/>
-                          </w:rPr>
-                          <w:t xml:space="preserve">Injection kicker delay </w:t>
-                        </w:r>
-                      </w:p>
-                    </w:txbxContent>
-                  </v:textbox>
-                </v:shape>
-                <v:shape id="_x0000_s1026" o:spid="_x0000_s1026" o:spt="32" type="#_x0000_t32" style="position:absolute;left:11116;top:5756;flip:y;height:975;width:0;" filled="f" stroked="t" coordsize="21600,21600" o:gfxdata="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">
-                  <v:fill on="f" focussize="0,0"/>
-                  <v:stroke weight="0.5pt" color="#5B9BD5 [3204]" miterlimit="8" joinstyle="miter" endarrow="open"/>
-                  <v:imagedata o:title=""/>
-                  <o:lock v:ext="edit" aspectratio="f"/>
-                </v:shape>
-                <v:shape id="_x0000_s1026" o:spid="_x0000_s1026" o:spt="32" type="#_x0000_t32" style="position:absolute;left:11168;top:4252;flip:x;height:706;width:5;" filled="f" stroked="t" coordsize="21600,21600" o:gfxdata="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">
-                  <v:fill on="f" focussize="0,0"/>
-                  <v:stroke weight="0.5pt" color="#5B9BD5 [3204]" miterlimit="8" joinstyle="miter" endarrow="open"/>
-                  <v:imagedata o:title=""/>
-                  <o:lock v:ext="edit" aspectratio="f"/>
-                </v:shape>
-                <v:rect id="_x0000_s1026" o:spid="_x0000_s1026" o:spt="1" style="position:absolute;left:5426;top:5251;height:912;width:981;v-text-anchor:middle;" fillcolor="#FFFF00" filled="t" stroked="f" coordsize="21600,21600" o:gfxdata="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">
-                  <v:fill on="t" opacity="28180f" focussize="0,0"/>
-                  <v:stroke on="f" weight="1pt" miterlimit="8" joinstyle="miter"/>
-                  <v:imagedata o:title=""/>
-                  <o:lock v:ext="edit" aspectratio="f"/>
-                  <v:textbox>
-                    <w:txbxContent>
-                      <w:p>
-                        <w:pPr>
-                          <w:keepNext w:val="0"/>
-                          <w:keepLines w:val="0"/>
-                          <w:pageBreakBefore w:val="0"/>
-                          <w:widowControl w:val="0"/>
-                          <w:kinsoku/>
-                          <w:wordWrap/>
-                          <w:overflowPunct/>
-                          <w:topLinePunct w:val="0"/>
-                          <w:autoSpaceDE/>
-                          <w:autoSpaceDN/>
-                          <w:bidi w:val="0"/>
-                          <w:adjustRightInd/>
-                          <w:snapToGrid/>
-                          <w:spacing w:line="180" w:lineRule="exact"/>
-                          <w:ind w:left="0" w:leftChars="0" w:right="0" w:rightChars="0" w:firstLine="0" w:firstLineChars="0"/>
-                          <w:jc w:val="both"/>
-                          <w:textAlignment w:val="auto"/>
-                          <w:outlineLvl w:val="9"/>
-                          <w:rPr>
-                            <w:rFonts w:hint="eastAsia"/>
-                            <w:color w:val="000000" w:themeColor="text1"/>
-                            <w:sz w:val="16"/>
-                            <w:szCs w:val="16"/>
-                            <w:lang w:val="en-US" w:eastAsia="zh-CN"/>
-                            <w14:textFill>
-                              <w14:solidFill>
-                                <w14:schemeClr w14:val="tx1"/>
-                              </w14:solidFill>
-                            </w14:textFill>
-                          </w:rPr>
-                        </w:pPr>
-                        <w:r>
-                          <w:rPr>
-                            <w:rFonts w:hint="eastAsia"/>
-                            <w:color w:val="000000" w:themeColor="text1"/>
-                            <w:sz w:val="16"/>
-                            <w:szCs w:val="16"/>
-                            <w:lang w:val="en-US" w:eastAsia="zh-CN"/>
-                            <w14:textFill>
-                              <w14:solidFill>
-                                <w14:schemeClr w14:val="tx1"/>
-                              </w14:solidFill>
-                            </w14:textFill>
-                          </w:rPr>
-                          <w:t xml:space="preserve">Charge </w:t>
-                        </w:r>
-                      </w:p>
-                      <w:p>
-                        <w:pPr>
-                          <w:keepNext w:val="0"/>
-                          <w:keepLines w:val="0"/>
-                          <w:pageBreakBefore w:val="0"/>
-                          <w:widowControl w:val="0"/>
-                          <w:kinsoku/>
-                          <w:wordWrap/>
-                          <w:overflowPunct/>
-                          <w:topLinePunct w:val="0"/>
-                          <w:autoSpaceDE/>
-                          <w:autoSpaceDN/>
-                          <w:bidi w:val="0"/>
-                          <w:adjustRightInd/>
-                          <w:snapToGrid/>
-                          <w:spacing w:line="180" w:lineRule="exact"/>
-                          <w:ind w:left="0" w:leftChars="0" w:right="0" w:rightChars="0" w:firstLine="0" w:firstLineChars="0"/>
-                          <w:jc w:val="both"/>
-                          <w:textAlignment w:val="auto"/>
-                          <w:outlineLvl w:val="9"/>
-                          <w:rPr>
-                            <w:rFonts w:hint="eastAsia"/>
-                            <w:color w:val="000000" w:themeColor="text1"/>
-                            <w:sz w:val="16"/>
-                            <w:szCs w:val="16"/>
-                            <w:lang w:val="en-US" w:eastAsia="zh-CN"/>
-                            <w14:textFill>
-                              <w14:solidFill>
-                                <w14:schemeClr w14:val="tx1"/>
-                              </w14:solidFill>
-                            </w14:textFill>
-                          </w:rPr>
-                        </w:pPr>
-                        <w:r>
-                          <w:rPr>
-                            <w:rFonts w:hint="eastAsia"/>
-                            <w:color w:val="000000" w:themeColor="text1"/>
-                            <w:sz w:val="16"/>
-                            <w:szCs w:val="16"/>
-                            <w:lang w:val="en-US" w:eastAsia="zh-CN"/>
-                            <w14:textFill>
-                              <w14:solidFill>
-                                <w14:schemeClr w14:val="tx1"/>
-                              </w14:solidFill>
-                            </w14:textFill>
-                          </w:rPr>
-                          <w:t>process of injection</w:t>
-                        </w:r>
-                      </w:p>
-                      <w:p>
-                        <w:pPr>
-                          <w:keepNext w:val="0"/>
-                          <w:keepLines w:val="0"/>
-                          <w:pageBreakBefore w:val="0"/>
-                          <w:widowControl w:val="0"/>
-                          <w:kinsoku/>
-                          <w:wordWrap/>
-                          <w:overflowPunct/>
-                          <w:topLinePunct w:val="0"/>
-                          <w:autoSpaceDE/>
-                          <w:autoSpaceDN/>
-                          <w:bidi w:val="0"/>
-                          <w:adjustRightInd/>
-                          <w:snapToGrid/>
-                          <w:spacing w:line="180" w:lineRule="exact"/>
-                          <w:ind w:left="0" w:leftChars="0" w:right="0" w:rightChars="0" w:firstLine="0" w:firstLineChars="0"/>
-                          <w:jc w:val="both"/>
-                          <w:textAlignment w:val="auto"/>
-                          <w:outlineLvl w:val="9"/>
-                          <w:rPr>
-                            <w:rFonts w:hint="eastAsia" w:eastAsiaTheme="minorEastAsia"/>
-                            <w:color w:val="000000" w:themeColor="text1"/>
-                            <w:sz w:val="16"/>
-                            <w:szCs w:val="16"/>
-                            <w:lang w:val="en-US" w:eastAsia="zh-CN"/>
-                            <w14:textFill>
-                              <w14:solidFill>
-                                <w14:schemeClr w14:val="tx1"/>
-                              </w14:solidFill>
-                            </w14:textFill>
-                          </w:rPr>
-                        </w:pPr>
-                        <w:r>
-                          <w:rPr>
-                            <w:rFonts w:hint="eastAsia"/>
-                            <w:color w:val="000000" w:themeColor="text1"/>
-                            <w:sz w:val="16"/>
-                            <w:szCs w:val="16"/>
-                            <w:lang w:val="en-US" w:eastAsia="zh-CN"/>
-                            <w14:textFill>
-                              <w14:solidFill>
-                                <w14:schemeClr w14:val="tx1"/>
-                              </w14:solidFill>
-                            </w14:textFill>
-                          </w:rPr>
-                          <w:t>kicker</w:t>
-                        </w:r>
-                      </w:p>
-                      <w:p>
-                        <w:pPr>
-                          <w:keepNext w:val="0"/>
-                          <w:keepLines w:val="0"/>
-                          <w:pageBreakBefore w:val="0"/>
-                          <w:widowControl w:val="0"/>
-                          <w:kinsoku/>
-                          <w:wordWrap/>
-                          <w:overflowPunct/>
-                          <w:topLinePunct w:val="0"/>
-                          <w:autoSpaceDE/>
-                          <w:autoSpaceDN/>
-                          <w:bidi w:val="0"/>
-                          <w:adjustRightInd/>
-                          <w:snapToGrid/>
-                          <w:spacing w:line="180" w:lineRule="exact"/>
-                          <w:ind w:left="0" w:leftChars="0" w:right="0" w:rightChars="0" w:firstLine="0" w:firstLineChars="0"/>
-                          <w:jc w:val="center"/>
-                          <w:textAlignment w:val="auto"/>
-                          <w:outlineLvl w:val="9"/>
-                        </w:pPr>
-                      </w:p>
-                    </w:txbxContent>
-                  </v:textbox>
-                </v:rect>
               </v:group>
             </w:pict>
           </mc:Fallback>
@@ -3869,6 +4169,529 @@
           <w:szCs w:val="20"/>
         </w:rPr>
       </w:pPr>
+      <w:r>
+        <w:rPr>
+          <w:rFonts w:hint="eastAsia" w:ascii="Tahoma" w:hAnsi="Tahoma" w:eastAsia="SimSun" w:cs="Tahoma"/>
+          <w:b w:val="0"/>
+          <w:i w:val="0"/>
+          <w:caps w:val="0"/>
+          <w:color w:val="000000"/>
+          <w:spacing w:val="0"/>
+          <w:sz w:val="20"/>
+          <w:szCs w:val="20"/>
+          <w:lang w:val="en-US" w:eastAsia="zh-CN"/>
+        </w:rPr>
+        <w:drawing>
+          <wp:anchor distT="0" distB="0" distL="114300" distR="114300" simplePos="0" relativeHeight="251677696" behindDoc="0" locked="0" layoutInCell="1" allowOverlap="1">
+            <wp:simplePos x="0" y="0"/>
+            <wp:positionH relativeFrom="column">
+              <wp:posOffset>2729865</wp:posOffset>
+            </wp:positionH>
+            <wp:positionV relativeFrom="paragraph">
+              <wp:posOffset>64135</wp:posOffset>
+            </wp:positionV>
+            <wp:extent cx="257175" cy="256540"/>
+            <wp:effectExtent l="0" t="0" r="9525" b="10160"/>
+            <wp:wrapNone/>
+            <wp:docPr id="54" name="图片 54" descr="gear-interface-symbol-for-configuration_318-61466"/>
+            <wp:cNvGraphicFramePr>
+              <a:graphicFrameLocks xmlns:a="http://schemas.openxmlformats.org/drawingml/2006/main" noChangeAspect="1"/>
+            </wp:cNvGraphicFramePr>
+            <a:graphic xmlns:a="http://schemas.openxmlformats.org/drawingml/2006/main">
+              <a:graphicData uri="http://schemas.openxmlformats.org/drawingml/2006/picture">
+                <pic:pic xmlns:pic="http://schemas.openxmlformats.org/drawingml/2006/picture">
+                  <pic:nvPicPr>
+                    <pic:cNvPr id="54" name="图片 54" descr="gear-interface-symbol-for-configuration_318-61466"/>
+                    <pic:cNvPicPr>
+                      <a:picLocks noChangeAspect="1"/>
+                    </pic:cNvPicPr>
+                  </pic:nvPicPr>
+                  <pic:blipFill>
+                    <a:blip r:embed="rId4"/>
+                    <a:stretch>
+                      <a:fillRect/>
+                    </a:stretch>
+                  </pic:blipFill>
+                  <pic:spPr>
+                    <a:xfrm flipV="1">
+                      <a:off x="0" y="0"/>
+                      <a:ext cx="257175" cy="256540"/>
+                    </a:xfrm>
+                    <a:prstGeom prst="rect">
+                      <a:avLst/>
+                    </a:prstGeom>
+                  </pic:spPr>
+                </pic:pic>
+              </a:graphicData>
+            </a:graphic>
+          </wp:anchor>
+        </w:drawing>
+      </w:r>
+      <w:r>
+        <w:rPr>
+          <w:rFonts w:hint="eastAsia" w:ascii="Tahoma" w:hAnsi="Tahoma" w:eastAsia="SimSun" w:cs="Tahoma"/>
+          <w:b w:val="0"/>
+          <w:i w:val="0"/>
+          <w:caps w:val="0"/>
+          <w:color w:val="000000"/>
+          <w:spacing w:val="0"/>
+          <w:sz w:val="20"/>
+          <w:szCs w:val="20"/>
+          <w:lang w:val="en-US" w:eastAsia="zh-CN"/>
+        </w:rPr>
+        <w:drawing>
+          <wp:anchor distT="0" distB="0" distL="114300" distR="114300" simplePos="0" relativeHeight="251667456" behindDoc="0" locked="0" layoutInCell="1" allowOverlap="1">
+            <wp:simplePos x="0" y="0"/>
+            <wp:positionH relativeFrom="column">
+              <wp:posOffset>3850005</wp:posOffset>
+            </wp:positionH>
+            <wp:positionV relativeFrom="paragraph">
+              <wp:posOffset>119380</wp:posOffset>
+            </wp:positionV>
+            <wp:extent cx="257175" cy="256540"/>
+            <wp:effectExtent l="0" t="0" r="9525" b="10160"/>
+            <wp:wrapNone/>
+            <wp:docPr id="53" name="图片 53" descr="gear-interface-symbol-for-configuration_318-61466"/>
+            <wp:cNvGraphicFramePr>
+              <a:graphicFrameLocks xmlns:a="http://schemas.openxmlformats.org/drawingml/2006/main" noChangeAspect="1"/>
+            </wp:cNvGraphicFramePr>
+            <a:graphic xmlns:a="http://schemas.openxmlformats.org/drawingml/2006/main">
+              <a:graphicData uri="http://schemas.openxmlformats.org/drawingml/2006/picture">
+                <pic:pic xmlns:pic="http://schemas.openxmlformats.org/drawingml/2006/picture">
+                  <pic:nvPicPr>
+                    <pic:cNvPr id="53" name="图片 53" descr="gear-interface-symbol-for-configuration_318-61466"/>
+                    <pic:cNvPicPr>
+                      <a:picLocks noChangeAspect="1"/>
+                    </pic:cNvPicPr>
+                  </pic:nvPicPr>
+                  <pic:blipFill>
+                    <a:blip r:embed="rId4"/>
+                    <a:stretch>
+                      <a:fillRect/>
+                    </a:stretch>
+                  </pic:blipFill>
+                  <pic:spPr>
+                    <a:xfrm flipV="1">
+                      <a:off x="0" y="0"/>
+                      <a:ext cx="257175" cy="256540"/>
+                    </a:xfrm>
+                    <a:prstGeom prst="rect">
+                      <a:avLst/>
+                    </a:prstGeom>
+                  </pic:spPr>
+                </pic:pic>
+              </a:graphicData>
+            </a:graphic>
+          </wp:anchor>
+        </w:drawing>
+      </w:r>
+    </w:p>
+    <w:p>
+      <w:pPr>
+        <w:rPr>
+          <w:rFonts w:ascii="Tahoma" w:hAnsi="Tahoma" w:eastAsia="Tahoma" w:cs="Tahoma"/>
+          <w:b w:val="0"/>
+          <w:i w:val="0"/>
+          <w:caps w:val="0"/>
+          <w:color w:val="000000"/>
+          <w:spacing w:val="0"/>
+          <w:sz w:val="20"/>
+          <w:szCs w:val="20"/>
+        </w:rPr>
+      </w:pPr>
+      <w:r>
+        <w:rPr>
+          <w:sz w:val="20"/>
+        </w:rPr>
+        <mc:AlternateContent>
+          <mc:Choice Requires="wps">
+            <w:drawing>
+              <wp:anchor distT="0" distB="0" distL="114300" distR="114300" simplePos="0" relativeHeight="251661312" behindDoc="0" locked="0" layoutInCell="1" allowOverlap="1">
+                <wp:simplePos x="0" y="0"/>
+                <wp:positionH relativeFrom="column">
+                  <wp:posOffset>2203450</wp:posOffset>
+                </wp:positionH>
+                <wp:positionV relativeFrom="paragraph">
+                  <wp:posOffset>17780</wp:posOffset>
+                </wp:positionV>
+                <wp:extent cx="476885" cy="459740"/>
+                <wp:effectExtent l="0" t="0" r="0" b="0"/>
+                <wp:wrapNone/>
+                <wp:docPr id="34" name="文本框 34"/>
+                <wp:cNvGraphicFramePr/>
+                <a:graphic xmlns:a="http://schemas.openxmlformats.org/drawingml/2006/main">
+                  <a:graphicData uri="http://schemas.microsoft.com/office/word/2010/wordprocessingShape">
+                    <wps:wsp>
+                      <wps:cNvSpPr txBox="1"/>
+                      <wps:spPr>
+                        <a:xfrm>
+                          <a:off x="0" y="0"/>
+                          <a:ext cx="476885" cy="459740"/>
+                        </a:xfrm>
+                        <a:prstGeom prst="rect">
+                          <a:avLst/>
+                        </a:prstGeom>
+                        <a:noFill/>
+                        <a:ln w="6350">
+                          <a:noFill/>
+                        </a:ln>
+                      </wps:spPr>
+                      <wps:style>
+                        <a:lnRef idx="0">
+                          <a:schemeClr val="accent1"/>
+                        </a:lnRef>
+                        <a:fillRef idx="0">
+                          <a:schemeClr val="accent1"/>
+                        </a:fillRef>
+                        <a:effectRef idx="0">
+                          <a:schemeClr val="accent1"/>
+                        </a:effectRef>
+                        <a:fontRef idx="minor">
+                          <a:schemeClr val="dk1"/>
+                        </a:fontRef>
+                      </wps:style>
+                      <wps:txbx>
+                        <w:txbxContent>
+                          <w:p>
+                            <w:pPr>
+                              <w:rPr>
+                                <w:rFonts w:hint="eastAsia"/>
+                                <w:lang w:val="en-US" w:eastAsia="zh-CN"/>
+                              </w:rPr>
+                            </w:pPr>
+                            <w:r>
+                              <w:rPr>
+                                <w:rFonts w:hint="eastAsia"/>
+                                <w:lang w:val="en-US" w:eastAsia="zh-CN"/>
+                              </w:rPr>
+                              <w:t>2</w:t>
+                            </w:r>
+                            <w:r>
+                              <w:rPr>
+                                <w:rFonts w:hint="eastAsia"/>
+                                <w:vertAlign w:val="superscript"/>
+                                <w:lang w:val="en-US" w:eastAsia="zh-CN"/>
+                              </w:rPr>
+                              <w:t>nd</w:t>
+                            </w:r>
+                          </w:p>
+                          <w:p>
+                            <w:pPr>
+                              <w:rPr>
+                                <w:rFonts w:hint="eastAsia" w:eastAsiaTheme="minorEastAsia"/>
+                                <w:lang w:val="en-US" w:eastAsia="zh-CN"/>
+                              </w:rPr>
+                            </w:pPr>
+                            <w:r>
+                              <w:rPr>
+                                <w:rFonts w:hint="eastAsia"/>
+                                <w:lang w:val="en-US" w:eastAsia="zh-CN"/>
+                              </w:rPr>
+                              <w:t>AND</w:t>
+                            </w:r>
+                          </w:p>
+                        </w:txbxContent>
+                      </wps:txbx>
+                      <wps:bodyPr rot="0" spcFirstLastPara="0" vertOverflow="overflow" horzOverflow="overflow" vert="horz" wrap="square" lIns="91440" tIns="45720" rIns="91440" bIns="45720" numCol="1" spcCol="0" rtlCol="0" fromWordArt="0" anchor="t" anchorCtr="0" forceAA="0" compatLnSpc="1">
+                        <a:noAutofit/>
+                      </wps:bodyPr>
+                    </wps:wsp>
+                  </a:graphicData>
+                </a:graphic>
+              </wp:anchor>
+            </w:drawing>
+          </mc:Choice>
+          <mc:Fallback>
+            <w:pict>
+              <v:shape id="_x0000_s1026" o:spid="_x0000_s1026" o:spt="202" type="#_x0000_t202" style="position:absolute;left:0pt;margin-left:173.5pt;margin-top:1.4pt;height:36.2pt;width:37.55pt;z-index:251661312;mso-width-relative:page;mso-height-relative:page;" filled="f" stroked="f" coordsize="21600,21600" o:gfxdata="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">
+                <v:fill on="f" focussize="0,0"/>
+                <v:stroke on="f" weight="0.5pt"/>
+                <v:imagedata o:title=""/>
+                <o:lock v:ext="edit" aspectratio="f"/>
+                <v:textbox>
+                  <w:txbxContent>
+                    <w:p>
+                      <w:pPr>
+                        <w:rPr>
+                          <w:rFonts w:hint="eastAsia"/>
+                          <w:lang w:val="en-US" w:eastAsia="zh-CN"/>
+                        </w:rPr>
+                      </w:pPr>
+                      <w:r>
+                        <w:rPr>
+                          <w:rFonts w:hint="eastAsia"/>
+                          <w:lang w:val="en-US" w:eastAsia="zh-CN"/>
+                        </w:rPr>
+                        <w:t>2</w:t>
+                      </w:r>
+                      <w:r>
+                        <w:rPr>
+                          <w:rFonts w:hint="eastAsia"/>
+                          <w:vertAlign w:val="superscript"/>
+                          <w:lang w:val="en-US" w:eastAsia="zh-CN"/>
+                        </w:rPr>
+                        <w:t>nd</w:t>
+                      </w:r>
+                    </w:p>
+                    <w:p>
+                      <w:pPr>
+                        <w:rPr>
+                          <w:rFonts w:hint="eastAsia" w:eastAsiaTheme="minorEastAsia"/>
+                          <w:lang w:val="en-US" w:eastAsia="zh-CN"/>
+                        </w:rPr>
+                      </w:pPr>
+                      <w:r>
+                        <w:rPr>
+                          <w:rFonts w:hint="eastAsia"/>
+                          <w:lang w:val="en-US" w:eastAsia="zh-CN"/>
+                        </w:rPr>
+                        <w:t>AND</w:t>
+                      </w:r>
+                    </w:p>
+                  </w:txbxContent>
+                </v:textbox>
+              </v:shape>
+            </w:pict>
+          </mc:Fallback>
+        </mc:AlternateContent>
+      </w:r>
+      <w:r>
+        <w:rPr>
+          <w:sz w:val="20"/>
+        </w:rPr>
+        <mc:AlternateContent>
+          <mc:Choice Requires="wps">
+            <w:drawing>
+              <wp:anchor distT="0" distB="0" distL="114300" distR="114300" simplePos="0" relativeHeight="251659264" behindDoc="0" locked="0" layoutInCell="1" allowOverlap="1">
+                <wp:simplePos x="0" y="0"/>
+                <wp:positionH relativeFrom="column">
+                  <wp:posOffset>720725</wp:posOffset>
+                </wp:positionH>
+                <wp:positionV relativeFrom="paragraph">
+                  <wp:posOffset>59055</wp:posOffset>
+                </wp:positionV>
+                <wp:extent cx="476885" cy="483870"/>
+                <wp:effectExtent l="0" t="0" r="0" b="0"/>
+                <wp:wrapNone/>
+                <wp:docPr id="19" name="文本框 19"/>
+                <wp:cNvGraphicFramePr/>
+                <a:graphic xmlns:a="http://schemas.openxmlformats.org/drawingml/2006/main">
+                  <a:graphicData uri="http://schemas.microsoft.com/office/word/2010/wordprocessingShape">
+                    <wps:wsp>
+                      <wps:cNvSpPr txBox="1"/>
+                      <wps:spPr>
+                        <a:xfrm>
+                          <a:off x="1178560" y="4331970"/>
+                          <a:ext cx="476885" cy="483870"/>
+                        </a:xfrm>
+                        <a:prstGeom prst="rect">
+                          <a:avLst/>
+                        </a:prstGeom>
+                        <a:noFill/>
+                        <a:ln w="6350">
+                          <a:noFill/>
+                        </a:ln>
+                        <a:extLst>
+                          <a:ext uri="{909E8E84-426E-40DD-AFC4-6F175D3DCCD1}">
+                            <a14:hiddenFill xmlns:a14="http://schemas.microsoft.com/office/drawing/2010/main">
+                              <a:solidFill>
+                                <a:schemeClr val="lt1"/>
+                              </a:solidFill>
+                            </a14:hiddenFill>
+                          </a:ext>
+                        </a:extLst>
+                      </wps:spPr>
+                      <wps:style>
+                        <a:lnRef idx="0">
+                          <a:schemeClr val="accent1"/>
+                        </a:lnRef>
+                        <a:fillRef idx="0">
+                          <a:schemeClr val="accent1"/>
+                        </a:fillRef>
+                        <a:effectRef idx="0">
+                          <a:schemeClr val="accent1"/>
+                        </a:effectRef>
+                        <a:fontRef idx="minor">
+                          <a:schemeClr val="dk1"/>
+                        </a:fontRef>
+                      </wps:style>
+                      <wps:txbx>
+                        <w:txbxContent>
+                          <w:p>
+                            <w:pPr>
+                              <w:keepNext w:val="0"/>
+                              <w:keepLines w:val="0"/>
+                              <w:pageBreakBefore w:val="0"/>
+                              <w:widowControl w:val="0"/>
+                              <w:kinsoku/>
+                              <w:wordWrap/>
+                              <w:overflowPunct/>
+                              <w:topLinePunct w:val="0"/>
+                              <w:autoSpaceDE/>
+                              <w:autoSpaceDN/>
+                              <w:bidi w:val="0"/>
+                              <w:adjustRightInd/>
+                              <w:snapToGrid/>
+                              <w:spacing w:line="40" w:lineRule="atLeast"/>
+                              <w:ind w:left="0" w:leftChars="0" w:right="0" w:rightChars="0" w:firstLine="0" w:firstLineChars="0"/>
+                              <w:jc w:val="both"/>
+                              <w:textAlignment w:val="auto"/>
+                              <w:outlineLvl w:val="9"/>
+                              <w:rPr>
+                                <w:rFonts w:hint="eastAsia"/>
+                                <w:lang w:val="en-US" w:eastAsia="zh-CN"/>
+                              </w:rPr>
+                            </w:pPr>
+                            <w:r>
+                              <w:rPr>
+                                <w:rFonts w:hint="eastAsia"/>
+                                <w:lang w:val="en-US" w:eastAsia="zh-CN"/>
+                              </w:rPr>
+                              <w:t>1</w:t>
+                            </w:r>
+                            <w:r>
+                              <w:rPr>
+                                <w:rFonts w:hint="eastAsia"/>
+                                <w:vertAlign w:val="superscript"/>
+                                <w:lang w:val="en-US" w:eastAsia="zh-CN"/>
+                              </w:rPr>
+                              <w:t>st</w:t>
+                            </w:r>
+                          </w:p>
+                          <w:p>
+                            <w:pPr>
+                              <w:keepNext w:val="0"/>
+                              <w:keepLines w:val="0"/>
+                              <w:pageBreakBefore w:val="0"/>
+                              <w:widowControl w:val="0"/>
+                              <w:kinsoku/>
+                              <w:wordWrap/>
+                              <w:overflowPunct/>
+                              <w:topLinePunct w:val="0"/>
+                              <w:autoSpaceDE/>
+                              <w:autoSpaceDN/>
+                              <w:bidi w:val="0"/>
+                              <w:adjustRightInd/>
+                              <w:snapToGrid/>
+                              <w:spacing w:line="40" w:lineRule="atLeast"/>
+                              <w:ind w:left="0" w:leftChars="0" w:right="0" w:rightChars="0" w:firstLine="0" w:firstLineChars="0"/>
+                              <w:jc w:val="both"/>
+                              <w:textAlignment w:val="auto"/>
+                              <w:outlineLvl w:val="9"/>
+                              <w:rPr>
+                                <w:rFonts w:hint="eastAsia" w:eastAsiaTheme="minorEastAsia"/>
+                                <w:lang w:val="en-US" w:eastAsia="zh-CN"/>
+                              </w:rPr>
+                            </w:pPr>
+                            <w:r>
+                              <w:rPr>
+                                <w:rFonts w:hint="eastAsia"/>
+                                <w:lang w:val="en-US" w:eastAsia="zh-CN"/>
+                              </w:rPr>
+                              <w:t>AND</w:t>
+                            </w:r>
+                          </w:p>
+                        </w:txbxContent>
+                      </wps:txbx>
+                      <wps:bodyPr rot="0" spcFirstLastPara="0" vertOverflow="overflow" horzOverflow="overflow" vert="horz" wrap="square" lIns="91440" tIns="45720" rIns="91440" bIns="45720" numCol="1" spcCol="0" rtlCol="0" fromWordArt="0" anchor="t" anchorCtr="0" forceAA="0" compatLnSpc="1">
+                        <a:noAutofit/>
+                      </wps:bodyPr>
+                    </wps:wsp>
+                  </a:graphicData>
+                </a:graphic>
+              </wp:anchor>
+            </w:drawing>
+          </mc:Choice>
+          <mc:Fallback>
+            <w:pict>
+              <v:shape id="_x0000_s1026" o:spid="_x0000_s1026" o:spt="202" type="#_x0000_t202" style="position:absolute;left:0pt;margin-left:56.75pt;margin-top:4.65pt;height:38.1pt;width:37.55pt;z-index:251659264;mso-width-relative:page;mso-height-relative:page;" filled="f" stroked="f" coordsize="21600,21600" o:gfxdata="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">
+                <v:fill on="f" focussize="0,0"/>
+                <v:stroke on="f" weight="0.5pt"/>
+                <v:imagedata o:title=""/>
+                <o:lock v:ext="edit" aspectratio="f"/>
+                <v:textbox>
+                  <w:txbxContent>
+                    <w:p>
+                      <w:pPr>
+                        <w:keepNext w:val="0"/>
+                        <w:keepLines w:val="0"/>
+                        <w:pageBreakBefore w:val="0"/>
+                        <w:widowControl w:val="0"/>
+                        <w:kinsoku/>
+                        <w:wordWrap/>
+                        <w:overflowPunct/>
+                        <w:topLinePunct w:val="0"/>
+                        <w:autoSpaceDE/>
+                        <w:autoSpaceDN/>
+                        <w:bidi w:val="0"/>
+                        <w:adjustRightInd/>
+                        <w:snapToGrid/>
+                        <w:spacing w:line="40" w:lineRule="atLeast"/>
+                        <w:ind w:left="0" w:leftChars="0" w:right="0" w:rightChars="0" w:firstLine="0" w:firstLineChars="0"/>
+                        <w:jc w:val="both"/>
+                        <w:textAlignment w:val="auto"/>
+                        <w:outlineLvl w:val="9"/>
+                        <w:rPr>
+                          <w:rFonts w:hint="eastAsia"/>
+                          <w:lang w:val="en-US" w:eastAsia="zh-CN"/>
+                        </w:rPr>
+                      </w:pPr>
+                      <w:r>
+                        <w:rPr>
+                          <w:rFonts w:hint="eastAsia"/>
+                          <w:lang w:val="en-US" w:eastAsia="zh-CN"/>
+                        </w:rPr>
+                        <w:t>1</w:t>
+                      </w:r>
+                      <w:r>
+                        <w:rPr>
+                          <w:rFonts w:hint="eastAsia"/>
+                          <w:vertAlign w:val="superscript"/>
+                          <w:lang w:val="en-US" w:eastAsia="zh-CN"/>
+                        </w:rPr>
+                        <w:t>st</w:t>
+                      </w:r>
+                    </w:p>
+                    <w:p>
+                      <w:pPr>
+                        <w:keepNext w:val="0"/>
+                        <w:keepLines w:val="0"/>
+                        <w:pageBreakBefore w:val="0"/>
+                        <w:widowControl w:val="0"/>
+                        <w:kinsoku/>
+                        <w:wordWrap/>
+                        <w:overflowPunct/>
+                        <w:topLinePunct w:val="0"/>
+                        <w:autoSpaceDE/>
+                        <w:autoSpaceDN/>
+                        <w:bidi w:val="0"/>
+                        <w:adjustRightInd/>
+                        <w:snapToGrid/>
+                        <w:spacing w:line="40" w:lineRule="atLeast"/>
+                        <w:ind w:left="0" w:leftChars="0" w:right="0" w:rightChars="0" w:firstLine="0" w:firstLineChars="0"/>
+                        <w:jc w:val="both"/>
+                        <w:textAlignment w:val="auto"/>
+                        <w:outlineLvl w:val="9"/>
+                        <w:rPr>
+                          <w:rFonts w:hint="eastAsia" w:eastAsiaTheme="minorEastAsia"/>
+                          <w:lang w:val="en-US" w:eastAsia="zh-CN"/>
+                        </w:rPr>
+                      </w:pPr>
+                      <w:r>
+                        <w:rPr>
+                          <w:rFonts w:hint="eastAsia"/>
+                          <w:lang w:val="en-US" w:eastAsia="zh-CN"/>
+                        </w:rPr>
+                        <w:t>AND</w:t>
+                      </w:r>
+                    </w:p>
+                  </w:txbxContent>
+                </v:textbox>
+              </v:shape>
+            </w:pict>
+          </mc:Fallback>
+        </mc:AlternateContent>
+      </w:r>
     </w:p>
     <w:p>
       <w:pPr>
@@ -3897,6 +4720,64 @@
           <w:szCs w:val="20"/>
         </w:rPr>
       </w:pPr>
+      <w:r>
+        <w:rPr>
+          <w:rFonts w:hint="eastAsia" w:ascii="Tahoma" w:hAnsi="Tahoma" w:eastAsia="SimSun" w:cs="Tahoma"/>
+          <w:b w:val="0"/>
+          <w:i w:val="0"/>
+          <w:caps w:val="0"/>
+          <w:color w:val="000000"/>
+          <w:spacing w:val="0"/>
+          <w:sz w:val="20"/>
+          <w:szCs w:val="20"/>
+          <w:lang w:val="en-US" w:eastAsia="zh-CN"/>
+        </w:rPr>
+        <w:drawing>
+          <wp:anchor distT="0" distB="0" distL="114300" distR="114300" simplePos="0" relativeHeight="251662336" behindDoc="0" locked="0" layoutInCell="1" allowOverlap="1">
+            <wp:simplePos x="0" y="0"/>
+            <wp:positionH relativeFrom="column">
+              <wp:posOffset>3827780</wp:posOffset>
+            </wp:positionH>
+            <wp:positionV relativeFrom="paragraph">
+              <wp:posOffset>108585</wp:posOffset>
+            </wp:positionV>
+            <wp:extent cx="257175" cy="256540"/>
+            <wp:effectExtent l="0" t="0" r="9525" b="10160"/>
+            <wp:wrapNone/>
+            <wp:docPr id="51" name="图片 51" descr="gear-interface-symbol-for-configuration_318-61466"/>
+            <wp:cNvGraphicFramePr>
+              <a:graphicFrameLocks xmlns:a="http://schemas.openxmlformats.org/drawingml/2006/main" noChangeAspect="1"/>
+            </wp:cNvGraphicFramePr>
+            <a:graphic xmlns:a="http://schemas.openxmlformats.org/drawingml/2006/main">
+              <a:graphicData uri="http://schemas.openxmlformats.org/drawingml/2006/picture">
+                <pic:pic xmlns:pic="http://schemas.openxmlformats.org/drawingml/2006/picture">
+                  <pic:nvPicPr>
+                    <pic:cNvPr id="51" name="图片 51" descr="gear-interface-symbol-for-configuration_318-61466"/>
+                    <pic:cNvPicPr>
+                      <a:picLocks noChangeAspect="1"/>
+                    </pic:cNvPicPr>
+                  </pic:nvPicPr>
+                  <pic:blipFill>
+                    <a:blip r:embed="rId4"/>
+                    <a:stretch>
+                      <a:fillRect/>
+                    </a:stretch>
+                  </pic:blipFill>
+                  <pic:spPr>
+                    <a:xfrm flipV="1">
+                      <a:off x="0" y="0"/>
+                      <a:ext cx="257175" cy="256540"/>
+                    </a:xfrm>
+                    <a:prstGeom prst="rect">
+                      <a:avLst/>
+                    </a:prstGeom>
+                  </pic:spPr>
+                </pic:pic>
+              </a:graphicData>
+            </a:graphic>
+          </wp:anchor>
+        </w:drawing>
+      </w:r>
     </w:p>
     <w:p>
       <w:pPr>
@@ -3915,28 +4796,216 @@
     <w:p>
       <w:pPr>
         <w:rPr>
-          <w:rFonts w:ascii="Tahoma" w:hAnsi="Tahoma" w:eastAsia="Tahoma" w:cs="Tahoma"/>
-          <w:b w:val="0"/>
-          <w:i w:val="0"/>
-          <w:caps w:val="0"/>
-          <w:color w:val="000000"/>
-          <w:spacing w:val="0"/>
-          <w:sz w:val="20"/>
-          <w:szCs w:val="20"/>
+          <w:rFonts w:hint="eastAsia" w:ascii="Tahoma" w:hAnsi="Tahoma" w:eastAsia="SimSun" w:cs="Tahoma"/>
+          <w:b w:val="0"/>
+          <w:i w:val="0"/>
+          <w:caps w:val="0"/>
+          <w:color w:val="000000"/>
+          <w:spacing w:val="0"/>
+          <w:sz w:val="20"/>
+          <w:szCs w:val="20"/>
+          <w:lang w:val="en-US" w:eastAsia="zh-CN"/>
+        </w:rPr>
+      </w:pPr>
+      <w:bookmarkStart w:id="0" w:name="_GoBack"/>
+      <w:bookmarkEnd w:id="0"/>
+      <w:r>
+        <w:rPr>
+          <w:sz w:val="20"/>
+        </w:rPr>
+        <mc:AlternateContent>
+          <mc:Choice Requires="wps">
+            <w:drawing>
+              <wp:anchor distT="0" distB="0" distL="114300" distR="114300" simplePos="0" relativeHeight="251724800" behindDoc="0" locked="0" layoutInCell="1" allowOverlap="1">
+                <wp:simplePos x="0" y="0"/>
+                <wp:positionH relativeFrom="column">
+                  <wp:posOffset>3946525</wp:posOffset>
+                </wp:positionH>
+                <wp:positionV relativeFrom="paragraph">
+                  <wp:posOffset>180340</wp:posOffset>
+                </wp:positionV>
+                <wp:extent cx="1367790" cy="263525"/>
+                <wp:effectExtent l="6350" t="227965" r="16510" b="22860"/>
+                <wp:wrapNone/>
+                <wp:docPr id="65" name="矩形标注 65"/>
+                <wp:cNvGraphicFramePr/>
+                <a:graphic xmlns:a="http://schemas.openxmlformats.org/drawingml/2006/main">
+                  <a:graphicData uri="http://schemas.microsoft.com/office/word/2010/wordprocessingShape">
+                    <wps:wsp>
+                      <wps:cNvSpPr/>
+                      <wps:spPr>
+                        <a:xfrm>
+                          <a:off x="0" y="0"/>
+                          <a:ext cx="1367790" cy="263525"/>
+                        </a:xfrm>
+                        <a:prstGeom prst="wedgeRectCallout">
+                          <a:avLst>
+                            <a:gd name="adj1" fmla="val -43779"/>
+                            <a:gd name="adj2" fmla="val -131060"/>
+                          </a:avLst>
+                        </a:prstGeom>
+                        <a:solidFill>
+                          <a:schemeClr val="bg1">
+                            <a:lumMod val="85000"/>
+                          </a:schemeClr>
+                        </a:solidFill>
+                        <a:ln>
+                          <a:solidFill>
+                            <a:schemeClr val="bg1">
+                              <a:lumMod val="85000"/>
+                            </a:schemeClr>
+                          </a:solidFill>
+                        </a:ln>
+                      </wps:spPr>
+                      <wps:style>
+                        <a:lnRef idx="2">
+                          <a:schemeClr val="accent1">
+                            <a:shade val="50000"/>
+                          </a:schemeClr>
+                        </a:lnRef>
+                        <a:fillRef idx="1">
+                          <a:schemeClr val="accent1"/>
+                        </a:fillRef>
+                        <a:effectRef idx="0">
+                          <a:schemeClr val="accent1"/>
+                        </a:effectRef>
+                        <a:fontRef idx="minor">
+                          <a:schemeClr val="lt1"/>
+                        </a:fontRef>
+                      </wps:style>
+                      <wps:txbx>
+                        <w:txbxContent>
+                          <w:p>
+                            <w:pPr>
+                              <w:rPr>
+                                <w:rFonts w:hint="eastAsia" w:ascii="Tahoma" w:hAnsi="Tahoma" w:eastAsia="SimSun" w:cs="Tahoma"/>
+                                <w:b/>
+                                <w:bCs/>
+                                <w:i w:val="0"/>
+                                <w:iCs w:val="0"/>
+                                <w:caps w:val="0"/>
+                                <w:color w:val="000000"/>
+                                <w:spacing w:val="0"/>
+                                <w:sz w:val="16"/>
+                                <w:szCs w:val="16"/>
+                                <w:lang w:val="en-US" w:eastAsia="zh-CN"/>
+                              </w:rPr>
+                            </w:pPr>
+                            <w:r>
+                              <w:rPr>
+                                <w:rFonts w:hint="eastAsia" w:ascii="Tahoma" w:hAnsi="Tahoma" w:eastAsia="SimSun" w:cs="Tahoma"/>
+                                <w:b/>
+                                <w:bCs/>
+                                <w:i w:val="0"/>
+                                <w:iCs w:val="0"/>
+                                <w:caps w:val="0"/>
+                                <w:color w:val="000000"/>
+                                <w:spacing w:val="0"/>
+                                <w:sz w:val="16"/>
+                                <w:szCs w:val="16"/>
+                                <w:lang w:val="en-US" w:eastAsia="zh-CN"/>
+                              </w:rPr>
+                              <w:t xml:space="preserve">Injection kicker delay </w:t>
+                            </w:r>
+                          </w:p>
+                          <w:p>
+                            <w:pPr>
+                              <w:jc w:val="center"/>
+                            </w:pPr>
+                          </w:p>
+                        </w:txbxContent>
+                      </wps:txbx>
+                      <wps:bodyPr rot="0" spcFirstLastPara="0" vertOverflow="overflow" horzOverflow="overflow" vert="horz" wrap="square" lIns="91440" tIns="45720" rIns="91440" bIns="45720" numCol="1" spcCol="0" rtlCol="0" fromWordArt="0" anchor="ctr" anchorCtr="0" forceAA="0" compatLnSpc="1">
+                        <a:noAutofit/>
+                      </wps:bodyPr>
+                    </wps:wsp>
+                  </a:graphicData>
+                </a:graphic>
+              </wp:anchor>
+            </w:drawing>
+          </mc:Choice>
+          <mc:Fallback>
+            <w:pict>
+              <v:shape id="_x0000_s1026" o:spid="_x0000_s1026" o:spt="61" type="#_x0000_t61" style="position:absolute;left:0pt;margin-left:310.75pt;margin-top:14.2pt;height:20.75pt;width:107.7pt;z-index:251724800;v-text-anchor:middle;mso-width-relative:page;mso-height-relative:page;" fillcolor="#D9D9D9 [2732]" filled="t" stroked="t" coordsize="21600,21600" o:gfxdata="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" adj="1344,-17509">
+                <v:fill on="t" focussize="0,0"/>
+                <v:stroke weight="1pt" color="#D9D9D9 [2732]" miterlimit="8" joinstyle="miter"/>
+                <v:imagedata o:title=""/>
+                <o:lock v:ext="edit" aspectratio="f"/>
+                <v:textbox>
+                  <w:txbxContent>
+                    <w:p>
+                      <w:pPr>
+                        <w:rPr>
+                          <w:rFonts w:hint="eastAsia" w:ascii="Tahoma" w:hAnsi="Tahoma" w:eastAsia="SimSun" w:cs="Tahoma"/>
+                          <w:b/>
+                          <w:bCs/>
+                          <w:i w:val="0"/>
+                          <w:iCs w:val="0"/>
+                          <w:caps w:val="0"/>
+                          <w:color w:val="000000"/>
+                          <w:spacing w:val="0"/>
+                          <w:sz w:val="16"/>
+                          <w:szCs w:val="16"/>
+                          <w:lang w:val="en-US" w:eastAsia="zh-CN"/>
+                        </w:rPr>
+                      </w:pPr>
+                      <w:r>
+                        <w:rPr>
+                          <w:rFonts w:hint="eastAsia" w:ascii="Tahoma" w:hAnsi="Tahoma" w:eastAsia="SimSun" w:cs="Tahoma"/>
+                          <w:b/>
+                          <w:bCs/>
+                          <w:i w:val="0"/>
+                          <w:iCs w:val="0"/>
+                          <w:caps w:val="0"/>
+                          <w:color w:val="000000"/>
+                          <w:spacing w:val="0"/>
+                          <w:sz w:val="16"/>
+                          <w:szCs w:val="16"/>
+                          <w:lang w:val="en-US" w:eastAsia="zh-CN"/>
+                        </w:rPr>
+                        <w:t xml:space="preserve">Injection kicker delay </w:t>
+                      </w:r>
+                    </w:p>
+                    <w:p>
+                      <w:pPr>
+                        <w:jc w:val="center"/>
+                      </w:pPr>
+                    </w:p>
+                  </w:txbxContent>
+                </v:textbox>
+              </v:shape>
+            </w:pict>
+          </mc:Fallback>
+        </mc:AlternateContent>
+      </w:r>
+    </w:p>
+    <w:p>
+      <w:pPr>
+        <w:rPr>
+          <w:rFonts w:hint="eastAsia" w:ascii="Tahoma" w:hAnsi="Tahoma" w:eastAsia="SimSun" w:cs="Tahoma"/>
+          <w:b w:val="0"/>
+          <w:i w:val="0"/>
+          <w:caps w:val="0"/>
+          <w:color w:val="000000"/>
+          <w:spacing w:val="0"/>
+          <w:sz w:val="20"/>
+          <w:szCs w:val="20"/>
+          <w:lang w:val="en-US" w:eastAsia="zh-CN"/>
         </w:rPr>
       </w:pPr>
     </w:p>
     <w:p>
       <w:pPr>
         <w:rPr>
-          <w:rFonts w:ascii="Tahoma" w:hAnsi="Tahoma" w:eastAsia="Tahoma" w:cs="Tahoma"/>
-          <w:b w:val="0"/>
-          <w:i w:val="0"/>
-          <w:caps w:val="0"/>
-          <w:color w:val="000000"/>
-          <w:spacing w:val="0"/>
-          <w:sz w:val="20"/>
-          <w:szCs w:val="20"/>
+          <w:rFonts w:hint="eastAsia" w:ascii="Tahoma" w:hAnsi="Tahoma" w:eastAsia="SimSun" w:cs="Tahoma"/>
+          <w:b w:val="0"/>
+          <w:i w:val="0"/>
+          <w:caps w:val="0"/>
+          <w:color w:val="000000"/>
+          <w:spacing w:val="0"/>
+          <w:sz w:val="20"/>
+          <w:szCs w:val="20"/>
+          <w:lang w:val="en-US" w:eastAsia="zh-CN"/>
         </w:rPr>
       </w:pPr>
     </w:p>
@@ -4059,53 +5128,6 @@
           <w:lang w:val="en-US" w:eastAsia="zh-CN"/>
         </w:rPr>
       </w:pPr>
-    </w:p>
-    <w:p>
-      <w:pPr>
-        <w:rPr>
-          <w:rFonts w:hint="eastAsia" w:ascii="Tahoma" w:hAnsi="Tahoma" w:eastAsia="SimSun" w:cs="Tahoma"/>
-          <w:b w:val="0"/>
-          <w:i w:val="0"/>
-          <w:caps w:val="0"/>
-          <w:color w:val="000000"/>
-          <w:spacing w:val="0"/>
-          <w:sz w:val="20"/>
-          <w:szCs w:val="20"/>
-          <w:lang w:val="en-US" w:eastAsia="zh-CN"/>
-        </w:rPr>
-      </w:pPr>
-    </w:p>
-    <w:p>
-      <w:pPr>
-        <w:rPr>
-          <w:rFonts w:hint="eastAsia" w:ascii="Tahoma" w:hAnsi="Tahoma" w:eastAsia="SimSun" w:cs="Tahoma"/>
-          <w:b w:val="0"/>
-          <w:i w:val="0"/>
-          <w:caps w:val="0"/>
-          <w:color w:val="000000"/>
-          <w:spacing w:val="0"/>
-          <w:sz w:val="20"/>
-          <w:szCs w:val="20"/>
-          <w:lang w:val="en-US" w:eastAsia="zh-CN"/>
-        </w:rPr>
-      </w:pPr>
-    </w:p>
-    <w:p>
-      <w:pPr>
-        <w:rPr>
-          <w:rFonts w:hint="eastAsia" w:ascii="Tahoma" w:hAnsi="Tahoma" w:eastAsia="SimSun" w:cs="Tahoma"/>
-          <w:b w:val="0"/>
-          <w:i w:val="0"/>
-          <w:caps w:val="0"/>
-          <w:color w:val="000000"/>
-          <w:spacing w:val="0"/>
-          <w:sz w:val="20"/>
-          <w:szCs w:val="20"/>
-          <w:lang w:val="en-US" w:eastAsia="zh-CN"/>
-        </w:rPr>
-      </w:pPr>
-      <w:bookmarkStart w:id="0" w:name="_GoBack"/>
-      <w:bookmarkEnd w:id="0"/>
     </w:p>
     <w:p>
       <w:pPr>
@@ -5131,12 +6153,12 @@
             <v:path/>
             <v:fill on="f" focussize="0,0"/>
             <v:stroke on="f"/>
-            <v:imagedata r:id="rId5" o:title=""/>
+            <v:imagedata r:id="rId6" o:title=""/>
             <o:lock v:ext="edit" aspectratio="t"/>
             <w10:wrap type="none"/>
             <w10:anchorlock/>
           </v:shape>
-          <o:OLEObject Type="Embed" ProgID="Equation.KSEE3" ShapeID="_x0000_i1025" DrawAspect="Content" ObjectID="_1468075725" r:id="rId4">
+          <o:OLEObject Type="Embed" ProgID="Equation.KSEE3" ShapeID="_x0000_i1025" DrawAspect="Content" ObjectID="_1468075725" r:id="rId5">
             <o:LockedField>false</o:LockedField>
           </o:OLEObject>
         </w:object>

</xml_diff>